<commit_message>
Ultima atualização para envio
</commit_message>
<xml_diff>
--- a/Engenharia de Software/2º reporte para Edgar.docx
+++ b/Engenharia de Software/2º reporte para Edgar.docx
@@ -123,18 +123,34 @@
         <w:ind w:firstLine="360"/>
         <w:jc w:val="center"/>
         <w:rPr>
-          <w:rFonts w:ascii="Arial" w:hAnsi="Arial" w:cs="Arial"/>
           <w:b/>
           <w:sz w:val="28"/>
         </w:rPr>
       </w:pPr>
-      <w:r>
-        <w:rPr>
-          <w:rFonts w:ascii="Arial" w:hAnsi="Arial" w:cs="Arial"/>
+      <w:proofErr w:type="spellStart"/>
+      <w:r>
+        <w:rPr>
           <w:sz w:val="36"/>
         </w:rPr>
-        <w:t>Warning: DesabaMenos</w:t>
-      </w:r>
+        <w:t>Warning</w:t>
+      </w:r>
+      <w:proofErr w:type="spellEnd"/>
+      <w:r>
+        <w:rPr>
+          <w:sz w:val="36"/>
+        </w:rPr>
+        <w:t xml:space="preserve">: </w:t>
+      </w:r>
+      <w:proofErr w:type="spellStart"/>
+      <w:proofErr w:type="gramStart"/>
+      <w:r>
+        <w:rPr>
+          <w:sz w:val="36"/>
+        </w:rPr>
+        <w:t>DesabaMenos</w:t>
+      </w:r>
+      <w:proofErr w:type="spellEnd"/>
+      <w:proofErr w:type="gramEnd"/>
     </w:p>
     <w:p>
       <w:pPr>
@@ -389,10 +405,13 @@
           <w:p>
             <w:pPr>
               <w:jc w:val="center"/>
+              <w:rPr>
+                <w:rFonts w:eastAsiaTheme="minorHAnsi"/>
+              </w:rPr>
             </w:pPr>
             <w:r>
               <w:rPr>
-                <w:rFonts w:ascii="Arial" w:hAnsi="Arial" w:cs="Arial"/>
+                <w:rFonts w:ascii="Arial" w:eastAsiaTheme="minorHAnsi" w:hAnsi="Arial" w:cs="Arial"/>
                 <w:b/>
               </w:rPr>
               <w:lastRenderedPageBreak/>
@@ -407,9 +426,14 @@
             <w:tcW w:w="3686" w:type="dxa"/>
           </w:tcPr>
           <w:p>
+            <w:pPr>
+              <w:rPr>
+                <w:rFonts w:eastAsiaTheme="minorHAnsi"/>
+              </w:rPr>
+            </w:pPr>
             <w:r>
               <w:rPr>
-                <w:rFonts w:ascii="Arial" w:hAnsi="Arial" w:cs="Arial"/>
+                <w:rFonts w:ascii="Arial" w:eastAsiaTheme="minorHAnsi" w:hAnsi="Arial" w:cs="Arial"/>
                 <w:b/>
                 <w:bCs/>
                 <w:sz w:val="16"/>
@@ -424,7 +448,15 @@
             <w:tcW w:w="6804" w:type="dxa"/>
           </w:tcPr>
           <w:p>
+            <w:pPr>
+              <w:rPr>
+                <w:rFonts w:eastAsiaTheme="minorHAnsi"/>
+              </w:rPr>
+            </w:pPr>
             <w:r>
+              <w:rPr>
+                <w:rFonts w:eastAsiaTheme="minorHAnsi"/>
+              </w:rPr>
               <w:t>Engenharia da Computação e Sistemas da Informação</w:t>
             </w:r>
           </w:p>
@@ -436,9 +468,14 @@
             <w:tcW w:w="3686" w:type="dxa"/>
           </w:tcPr>
           <w:p>
+            <w:pPr>
+              <w:rPr>
+                <w:rFonts w:eastAsiaTheme="minorHAnsi"/>
+              </w:rPr>
+            </w:pPr>
             <w:r>
               <w:rPr>
-                <w:rFonts w:ascii="Arial" w:hAnsi="Arial" w:cs="Arial"/>
+                <w:rFonts w:ascii="Arial" w:eastAsiaTheme="minorHAnsi" w:hAnsi="Arial" w:cs="Arial"/>
                 <w:b/>
                 <w:bCs/>
                 <w:sz w:val="16"/>
@@ -452,14 +489,16 @@
             <w:tcW w:w="6804" w:type="dxa"/>
           </w:tcPr>
           <w:p>
+            <w:pPr>
+              <w:rPr>
+                <w:rFonts w:eastAsiaTheme="minorHAnsi"/>
+              </w:rPr>
+            </w:pPr>
             <w:r>
-              <w:t xml:space="preserve">Agenda da ONU (Saúde </w:t>
-            </w:r>
-            <w:r>
-              <w:t>e Bem Estar</w:t>
-            </w:r>
-            <w:r>
-              <w:t>)</w:t>
+              <w:rPr>
+                <w:rFonts w:eastAsiaTheme="minorHAnsi"/>
+              </w:rPr>
+              <w:t>Agenda da ONU (Saúde e Bem Estar)</w:t>
             </w:r>
           </w:p>
         </w:tc>
@@ -473,7 +512,7 @@
           <w:p>
             <w:pPr>
               <w:rPr>
-                <w:rFonts w:ascii="Arial" w:hAnsi="Arial" w:cs="Arial"/>
+                <w:rFonts w:ascii="Arial" w:eastAsiaTheme="minorHAnsi" w:hAnsi="Arial" w:cs="Arial"/>
                 <w:b/>
                 <w:bCs/>
                 <w:sz w:val="16"/>
@@ -481,77 +520,28 @@
             </w:pPr>
             <w:r>
               <w:rPr>
-                <w:rFonts w:ascii="Arial" w:hAnsi="Arial" w:cs="Arial"/>
+                <w:rFonts w:ascii="Arial" w:eastAsiaTheme="minorHAnsi" w:hAnsi="Arial" w:cs="Arial"/>
                 <w:b/>
                 <w:bCs/>
                 <w:sz w:val="16"/>
               </w:rPr>
-              <w:t>D</w:t>
-            </w:r>
-            <w:r>
-              <w:rPr>
-                <w:rFonts w:ascii="Arial" w:hAnsi="Arial" w:cs="Arial"/>
-                <w:b/>
-                <w:bCs/>
-                <w:sz w:val="16"/>
-              </w:rPr>
-              <w:t>IS</w:t>
-            </w:r>
-            <w:r>
-              <w:rPr>
-                <w:rFonts w:ascii="Arial" w:hAnsi="Arial" w:cs="Arial"/>
-                <w:b/>
-                <w:bCs/>
-                <w:sz w:val="16"/>
-              </w:rPr>
-              <w:t>CENT</w:t>
-            </w:r>
-            <w:r>
-              <w:rPr>
-                <w:rFonts w:ascii="Arial" w:hAnsi="Arial" w:cs="Arial"/>
-                <w:b/>
-                <w:bCs/>
-                <w:sz w:val="16"/>
-              </w:rPr>
-              <w:t>ES RESPONSÁVEIS</w:t>
-            </w:r>
-            <w:r>
-              <w:rPr>
-                <w:rFonts w:ascii="Arial" w:hAnsi="Arial" w:cs="Arial"/>
-                <w:b/>
-                <w:bCs/>
-                <w:sz w:val="16"/>
-              </w:rPr>
-              <w:t>:</w:t>
+              <w:t>DISCENTES RESPONSÁVEIS:</w:t>
             </w:r>
           </w:p>
           <w:p>
+            <w:pPr>
+              <w:rPr>
+                <w:rFonts w:eastAsiaTheme="minorHAnsi"/>
+              </w:rPr>
+            </w:pPr>
             <w:r>
               <w:rPr>
-                <w:rFonts w:ascii="Arial" w:hAnsi="Arial" w:cs="Arial"/>
+                <w:rFonts w:ascii="Arial" w:eastAsiaTheme="minorHAnsi" w:hAnsi="Arial" w:cs="Arial"/>
                 <w:bCs/>
                 <w:sz w:val="16"/>
                 <w:szCs w:val="16"/>
               </w:rPr>
-              <w:t>(nome</w:t>
-            </w:r>
-            <w:r>
-              <w:rPr>
-                <w:rFonts w:ascii="Arial" w:hAnsi="Arial" w:cs="Arial"/>
-                <w:bCs/>
-                <w:sz w:val="16"/>
-                <w:szCs w:val="16"/>
-              </w:rPr>
-              <w:t xml:space="preserve"> e matrícula</w:t>
-            </w:r>
-            <w:r>
-              <w:rPr>
-                <w:rFonts w:ascii="Arial" w:hAnsi="Arial" w:cs="Arial"/>
-                <w:bCs/>
-                <w:sz w:val="16"/>
-                <w:szCs w:val="16"/>
-              </w:rPr>
-              <w:t>)</w:t>
+              <w:t>(nome e matrícula)</w:t>
             </w:r>
           </w:p>
         </w:tc>
@@ -560,57 +550,140 @@
             <w:tcW w:w="6804" w:type="dxa"/>
           </w:tcPr>
           <w:p>
+            <w:pPr>
+              <w:rPr>
+                <w:rFonts w:eastAsiaTheme="minorHAnsi"/>
+              </w:rPr>
+            </w:pPr>
             <w:r>
+              <w:rPr>
+                <w:rFonts w:eastAsiaTheme="minorHAnsi"/>
+              </w:rPr>
               <w:t>Gabriel Leão – 01514154 – Líder –</w:t>
             </w:r>
           </w:p>
           <w:p>
+            <w:pPr>
+              <w:rPr>
+                <w:rFonts w:eastAsiaTheme="minorHAnsi"/>
+              </w:rPr>
+            </w:pPr>
             <w:r>
+              <w:rPr>
+                <w:rFonts w:eastAsiaTheme="minorHAnsi"/>
+              </w:rPr>
               <w:t>Emanuel Victor – 01518804</w:t>
             </w:r>
           </w:p>
           <w:p>
+            <w:pPr>
+              <w:rPr>
+                <w:rFonts w:eastAsiaTheme="minorHAnsi"/>
+              </w:rPr>
+            </w:pPr>
             <w:r>
+              <w:rPr>
+                <w:rFonts w:eastAsiaTheme="minorHAnsi"/>
+              </w:rPr>
               <w:t>Ewerton Rosendo – 01510422</w:t>
             </w:r>
           </w:p>
           <w:p>
+            <w:pPr>
+              <w:rPr>
+                <w:rFonts w:eastAsiaTheme="minorHAnsi"/>
+              </w:rPr>
+            </w:pPr>
             <w:r>
+              <w:rPr>
+                <w:rFonts w:eastAsiaTheme="minorHAnsi"/>
+              </w:rPr>
               <w:t>Guilherme Marcello – 01528565</w:t>
             </w:r>
           </w:p>
           <w:p>
+            <w:pPr>
+              <w:rPr>
+                <w:rFonts w:eastAsiaTheme="minorHAnsi"/>
+              </w:rPr>
+            </w:pPr>
             <w:r>
+              <w:rPr>
+                <w:rFonts w:eastAsiaTheme="minorHAnsi"/>
+              </w:rPr>
               <w:t>Iago André Pires – 01565829</w:t>
             </w:r>
           </w:p>
           <w:p>
+            <w:pPr>
+              <w:rPr>
+                <w:rFonts w:eastAsiaTheme="minorHAnsi"/>
+              </w:rPr>
+            </w:pPr>
             <w:r>
+              <w:rPr>
+                <w:rFonts w:eastAsiaTheme="minorHAnsi"/>
+              </w:rPr>
               <w:t>João Victor – 01516742</w:t>
             </w:r>
           </w:p>
           <w:p>
+            <w:pPr>
+              <w:rPr>
+                <w:rFonts w:eastAsiaTheme="minorHAnsi"/>
+              </w:rPr>
+            </w:pPr>
             <w:r>
+              <w:rPr>
+                <w:rFonts w:eastAsiaTheme="minorHAnsi"/>
+              </w:rPr>
               <w:t>Lucas Souza – 01224070</w:t>
             </w:r>
           </w:p>
           <w:p>
+            <w:pPr>
+              <w:rPr>
+                <w:rFonts w:eastAsiaTheme="minorHAnsi"/>
+              </w:rPr>
+            </w:pPr>
             <w:r>
+              <w:rPr>
+                <w:rFonts w:eastAsiaTheme="minorHAnsi"/>
+              </w:rPr>
               <w:t>Miguel Monteiro – 01513644</w:t>
             </w:r>
           </w:p>
           <w:p>
+            <w:pPr>
+              <w:rPr>
+                <w:rFonts w:eastAsiaTheme="minorHAnsi"/>
+              </w:rPr>
+            </w:pPr>
             <w:r>
+              <w:rPr>
+                <w:rFonts w:eastAsiaTheme="minorHAnsi"/>
+              </w:rPr>
               <w:t>Pedro Fonseca – 01528288</w:t>
             </w:r>
           </w:p>
           <w:p>
+            <w:pPr>
+              <w:rPr>
+                <w:rFonts w:eastAsiaTheme="minorHAnsi"/>
+              </w:rPr>
+            </w:pPr>
             <w:proofErr w:type="spellStart"/>
             <w:r>
+              <w:rPr>
+                <w:rFonts w:eastAsiaTheme="minorHAnsi"/>
+              </w:rPr>
               <w:t>Wernner</w:t>
             </w:r>
             <w:proofErr w:type="spellEnd"/>
             <w:r>
+              <w:rPr>
+                <w:rFonts w:eastAsiaTheme="minorHAnsi"/>
+              </w:rPr>
               <w:t xml:space="preserve"> Severiano – 01521415</w:t>
             </w:r>
           </w:p>
@@ -623,9 +696,14 @@
             <w:vAlign w:val="center"/>
           </w:tcPr>
           <w:p>
+            <w:pPr>
+              <w:rPr>
+                <w:rFonts w:eastAsiaTheme="minorHAnsi"/>
+              </w:rPr>
+            </w:pPr>
             <w:r>
               <w:rPr>
-                <w:rFonts w:ascii="Arial" w:hAnsi="Arial" w:cs="Arial"/>
+                <w:rFonts w:ascii="Arial" w:eastAsiaTheme="minorHAnsi" w:hAnsi="Arial" w:cs="Arial"/>
                 <w:b/>
                 <w:sz w:val="16"/>
                 <w:szCs w:val="16"/>
@@ -634,23 +712,13 @@
             </w:r>
             <w:r>
               <w:rPr>
-                <w:rFonts w:ascii="Arial" w:hAnsi="Arial" w:cs="Arial"/>
+                <w:rFonts w:ascii="Arial" w:eastAsiaTheme="minorHAnsi" w:hAnsi="Arial" w:cs="Arial"/>
                 <w:b/>
                 <w:bCs/>
                 <w:sz w:val="16"/>
                 <w:szCs w:val="16"/>
               </w:rPr>
-              <w:t xml:space="preserve">NO </w:t>
-            </w:r>
-            <w:r>
-              <w:rPr>
-                <w:rFonts w:ascii="Arial" w:hAnsi="Arial" w:cs="Arial"/>
-                <w:b/>
-                <w:bCs/>
-                <w:sz w:val="16"/>
-                <w:szCs w:val="16"/>
-              </w:rPr>
-              <w:t>PROJETO</w:t>
+              <w:t>NO PROJETO</w:t>
             </w:r>
           </w:p>
         </w:tc>
@@ -659,7 +727,15 @@
             <w:tcW w:w="6804" w:type="dxa"/>
           </w:tcPr>
           <w:p>
+            <w:pPr>
+              <w:rPr>
+                <w:rFonts w:eastAsiaTheme="minorHAnsi"/>
+              </w:rPr>
+            </w:pPr>
             <w:r>
+              <w:rPr>
+                <w:rFonts w:eastAsiaTheme="minorHAnsi"/>
+              </w:rPr>
               <w:t>10</w:t>
             </w:r>
           </w:p>
@@ -733,7 +809,7 @@
               <w:pStyle w:val="Default"/>
               <w:numPr>
                 <w:ilvl w:val="0"/>
-                <w:numId w:val="3"/>
+                <w:numId w:val="1"/>
               </w:numPr>
               <w:ind w:left="360"/>
               <w:rPr>
@@ -754,6 +830,7 @@
             <w:pPr>
               <w:pStyle w:val="Default"/>
               <w:ind w:left="360"/>
+              <w:jc w:val="both"/>
               <w:rPr>
                 <w:color w:val="auto"/>
                 <w:sz w:val="16"/>
@@ -766,21 +843,14 @@
                 <w:sz w:val="16"/>
                 <w:szCs w:val="16"/>
               </w:rPr>
-              <w:t xml:space="preserve">Um problema recorrente em algumas áreas da região </w:t>
-            </w:r>
-            <w:r>
-              <w:rPr>
-                <w:color w:val="auto"/>
-                <w:sz w:val="16"/>
-                <w:szCs w:val="16"/>
-              </w:rPr>
-              <w:t xml:space="preserve">metropolitana do Recife é o desabamento de barreiras devido às fortes chuvas, principalmente no período de inverno. Isso ocorre devido à falta de investimento e negligência por parte dos órgãos competentes que não dão suporte necessário às famílias que passam por esse problema todos os anos, sofrendo com perda de familiares e amigos. </w:t>
+              <w:t xml:space="preserve">Um problema recorrente em algumas áreas da região metropolitana do Recife é o desabamento de barreiras devido às fortes chuvas, principalmente no período de inverno. Isso ocorre devido à falta de investimento e negligência por parte dos órgãos competentes que não dão suporte necessário às famílias que passam por esse problema todos os anos, sofrendo com perda de familiares e amigos. </w:t>
             </w:r>
           </w:p>
           <w:p>
             <w:pPr>
               <w:pStyle w:val="Default"/>
               <w:ind w:left="360"/>
+              <w:jc w:val="both"/>
               <w:rPr>
                 <w:color w:val="FF0000"/>
                 <w:sz w:val="16"/>
@@ -793,15 +863,25 @@
                 <w:sz w:val="16"/>
                 <w:szCs w:val="16"/>
               </w:rPr>
-              <w:t>Devido a situação atual de extrema desigualdade entre a população existem muitas famílias e grupos de pessoas que vivem em situações precárias não se importando</w:t>
+              <w:t xml:space="preserve">Devido </w:t>
             </w:r>
+            <w:proofErr w:type="gramStart"/>
             <w:r>
               <w:rPr>
                 <w:color w:val="auto"/>
                 <w:sz w:val="16"/>
                 <w:szCs w:val="16"/>
               </w:rPr>
-              <w:t xml:space="preserve"> em onde eles iriam morar contanto que tivessem um teto sobre suas cabeças, assim eles se direcionam para os morros e constroem suas casas lá, já que eles não têm as condições de morarem na cidade.</w:t>
+              <w:t>a</w:t>
+            </w:r>
+            <w:proofErr w:type="gramEnd"/>
+            <w:r>
+              <w:rPr>
+                <w:color w:val="auto"/>
+                <w:sz w:val="16"/>
+                <w:szCs w:val="16"/>
+              </w:rPr>
+              <w:t xml:space="preserve"> situação atual de extrema desigualdade entre a população existem muitas famílias e grupos de pessoas que vivem em situações precárias não se importando em onde eles iriam morar contanto que tivessem um teto sobre suas cabeças, assim eles se direcionam para os morros e constroem suas casas lá, já que eles não têm as condições de morarem na cidade.</w:t>
             </w:r>
           </w:p>
         </w:tc>
@@ -855,7 +935,7 @@
               <w:pStyle w:val="Default"/>
               <w:numPr>
                 <w:ilvl w:val="0"/>
-                <w:numId w:val="3"/>
+                <w:numId w:val="1"/>
               </w:numPr>
               <w:ind w:left="360"/>
               <w:rPr>
@@ -869,21 +949,7 @@
                 <w:b/>
                 <w:bCs/>
               </w:rPr>
-              <w:t>Objetivo</w:t>
-            </w:r>
-            <w:r>
-              <w:rPr>
-                <w:b/>
-                <w:bCs/>
-              </w:rPr>
-              <w:t>:</w:t>
-            </w:r>
-            <w:r>
-              <w:rPr>
-                <w:b/>
-                <w:bCs/>
-              </w:rPr>
-              <w:t xml:space="preserve"> </w:t>
+              <w:t xml:space="preserve">Objetivo: </w:t>
             </w:r>
           </w:p>
           <w:p>
@@ -902,15 +968,7 @@
                 <w:sz w:val="16"/>
                 <w:szCs w:val="16"/>
               </w:rPr>
-              <w:t>Recolher dados sobre as barreiras e climas onde existem barreiras</w:t>
-            </w:r>
-            <w:r>
-              <w:rPr>
-                <w:color w:val="auto"/>
-                <w:sz w:val="16"/>
-                <w:szCs w:val="16"/>
-              </w:rPr>
-              <w:t xml:space="preserve"> com risco;</w:t>
+              <w:t>Recolher dados sobre as barreiras e climas onde existem barreiras com risco;</w:t>
             </w:r>
           </w:p>
           <w:p>
@@ -1006,7 +1064,7 @@
               <w:pStyle w:val="Default"/>
               <w:numPr>
                 <w:ilvl w:val="0"/>
-                <w:numId w:val="3"/>
+                <w:numId w:val="1"/>
               </w:numPr>
               <w:ind w:left="360"/>
               <w:rPr>
@@ -1020,21 +1078,7 @@
                 <w:b/>
                 <w:bCs/>
               </w:rPr>
-              <w:t>Caracterização da área</w:t>
-            </w:r>
-            <w:r>
-              <w:rPr>
-                <w:b/>
-                <w:bCs/>
-              </w:rPr>
-              <w:t>:</w:t>
-            </w:r>
-            <w:r>
-              <w:rPr>
-                <w:b/>
-                <w:bCs/>
-              </w:rPr>
-              <w:t xml:space="preserve"> </w:t>
+              <w:t xml:space="preserve">Caracterização da área: </w:t>
             </w:r>
           </w:p>
           <w:p>
@@ -1053,15 +1097,7 @@
                 <w:sz w:val="16"/>
                 <w:szCs w:val="16"/>
               </w:rPr>
-              <w:t>De acordo com pesquisas em diversos sites de notícias, os desabamentos são tanta fonte de mortes quanto de desigualdade social. Como dito em uma reportagem do site do G1 o número de mortes em casos de desabamento de grande escala</w:t>
-            </w:r>
-            <w:r>
-              <w:rPr>
-                <w:color w:val="auto"/>
-                <w:sz w:val="16"/>
-                <w:szCs w:val="16"/>
-              </w:rPr>
-              <w:t xml:space="preserve"> as mortes beiram 100. Em outros sites informações com dados sobre desigualdade causada antes e depois de ocorrer o desabamento, onde pessoas que já possuíam uma baixa qualidade de vida sofrem ainda mais ao perder suas casas e bens. </w:t>
+              <w:t xml:space="preserve">De acordo com pesquisas em diversos sites de notícias, os desabamentos são tanta fonte de mortes quanto de desigualdade social. Como dito em uma reportagem do site do G1 o número de mortes em casos de desabamento de grande escala as mortes beiram 100. Em outros sites informações com dados sobre desigualdade causada antes e depois de ocorrer o desabamento, onde pessoas que já possuíam uma baixa qualidade de vida sofrem ainda mais ao perder suas casas e bens. </w:t>
             </w:r>
           </w:p>
           <w:p>
@@ -1080,15 +1116,25 @@
                 <w:sz w:val="16"/>
                 <w:szCs w:val="16"/>
               </w:rPr>
-              <w:t xml:space="preserve">Devido a atual situação de grandes períodos de chuvas que a região do Grande Recife passa nos dias de hoje, casos de desabamento vem se tornando cada vez mais frequentes, e com isso naturalmente o número de vítimas acaba por aumentar, fazendo assim constantemente </w:t>
+              <w:t xml:space="preserve">Devido a atual situação de grandes períodos de chuvas que a região do Grande Recife passa nos dias de hoje, casos de desabamento vem se tornando cada vez mais </w:t>
             </w:r>
+            <w:proofErr w:type="gramStart"/>
             <w:r>
               <w:rPr>
                 <w:color w:val="auto"/>
                 <w:sz w:val="16"/>
                 <w:szCs w:val="16"/>
               </w:rPr>
-              <w:t>o número de casos aumentar.</w:t>
+              <w:t>frequentes,</w:t>
+            </w:r>
+            <w:proofErr w:type="gramEnd"/>
+            <w:r>
+              <w:rPr>
+                <w:color w:val="auto"/>
+                <w:sz w:val="16"/>
+                <w:szCs w:val="16"/>
+              </w:rPr>
+              <w:t xml:space="preserve"> e com isso naturalmente o número de vítimas acaba por aumentar, fazendo assim constantemente o número de casos aumentar.</w:t>
             </w:r>
           </w:p>
           <w:p>
@@ -1130,14 +1176,23 @@
                 <w:sz w:val="16"/>
                 <w:szCs w:val="20"/>
               </w:rPr>
-              <w:t xml:space="preserve"> (Cabo de Santo Agostinho)</w:t>
+              <w:t xml:space="preserve"> (Cabo de Santo Agostinho) estão atualmente em suas capacidades máximas de acumulação e estão se vertendo, isso é um claro exemplo onde </w:t>
             </w:r>
+            <w:proofErr w:type="gramStart"/>
             <w:r>
               <w:rPr>
                 <w:sz w:val="16"/>
                 <w:szCs w:val="20"/>
               </w:rPr>
-              <w:t xml:space="preserve"> estão atualmente em suas capacidades máximas de acumulação e estão se vertendo, isso é um claro exemplo onde a situação pode piorar a qualquer momento e desastres podem ocorrer.</w:t>
+              <w:t>a</w:t>
+            </w:r>
+            <w:proofErr w:type="gramEnd"/>
+            <w:r>
+              <w:rPr>
+                <w:sz w:val="16"/>
+                <w:szCs w:val="20"/>
+              </w:rPr>
+              <w:t xml:space="preserve"> situação pode piorar a qualquer momento e desastres podem ocorrer.</w:t>
             </w:r>
           </w:p>
         </w:tc>
@@ -1191,7 +1246,7 @@
               <w:pStyle w:val="Default"/>
               <w:numPr>
                 <w:ilvl w:val="0"/>
-                <w:numId w:val="3"/>
+                <w:numId w:val="1"/>
               </w:numPr>
               <w:ind w:left="360"/>
               <w:rPr>
@@ -1205,35 +1260,7 @@
                 <w:b/>
                 <w:bCs/>
               </w:rPr>
-              <w:t>Local</w:t>
-            </w:r>
-            <w:r>
-              <w:rPr>
-                <w:b/>
-                <w:bCs/>
-              </w:rPr>
-              <w:t xml:space="preserve"> </w:t>
-            </w:r>
-            <w:r>
-              <w:rPr>
-                <w:b/>
-                <w:bCs/>
-              </w:rPr>
-              <w:t xml:space="preserve">de </w:t>
-            </w:r>
-            <w:r>
-              <w:rPr>
-                <w:b/>
-                <w:bCs/>
-              </w:rPr>
-              <w:t>execução</w:t>
-            </w:r>
-            <w:r>
-              <w:rPr>
-                <w:b/>
-                <w:bCs/>
-              </w:rPr>
-              <w:t xml:space="preserve"> e público-alvo </w:t>
+              <w:t xml:space="preserve">Local de execução e público-alvo </w:t>
             </w:r>
           </w:p>
           <w:p>
@@ -1298,7 +1325,7 @@
               <w:pStyle w:val="Default"/>
               <w:numPr>
                 <w:ilvl w:val="0"/>
-                <w:numId w:val="3"/>
+                <w:numId w:val="1"/>
               </w:numPr>
               <w:ind w:left="360"/>
               <w:rPr>
@@ -1331,23 +1358,27 @@
                 <w:sz w:val="16"/>
                 <w:szCs w:val="16"/>
               </w:rPr>
-              <w:t xml:space="preserve">A linguagem utilizada será o </w:t>
+              <w:t xml:space="preserve">A linguagem utilizada será o Java na IDE </w:t>
             </w:r>
+            <w:proofErr w:type="spellStart"/>
+            <w:proofErr w:type="gramStart"/>
             <w:r>
               <w:rPr>
                 <w:color w:val="auto"/>
                 <w:sz w:val="16"/>
                 <w:szCs w:val="16"/>
               </w:rPr>
-              <w:t>Java na IDE NetBeans, o banco de dados utilizado será Oracle. O público irá interagir com o projeto com o cadastro de suas informações, e envio de fotos para o banco de dados</w:t>
+              <w:t>NetBeans</w:t>
             </w:r>
+            <w:proofErr w:type="spellEnd"/>
+            <w:proofErr w:type="gramEnd"/>
             <w:r>
               <w:rPr>
                 <w:color w:val="auto"/>
                 <w:sz w:val="16"/>
                 <w:szCs w:val="16"/>
               </w:rPr>
-              <w:t xml:space="preserve"> onde serão analisadas.</w:t>
+              <w:t>, o banco de dados utilizado será Oracle. O público irá interagir com o projeto com o cadastro de suas informações, e envio de fotos para o banco de dados onde serão analisadas.</w:t>
             </w:r>
           </w:p>
         </w:tc>
@@ -1393,7 +1424,7 @@
               <w:pStyle w:val="Default"/>
               <w:numPr>
                 <w:ilvl w:val="0"/>
-                <w:numId w:val="3"/>
+                <w:numId w:val="1"/>
               </w:numPr>
               <w:ind w:left="360"/>
               <w:rPr>
@@ -1426,15 +1457,7 @@
                 <w:sz w:val="16"/>
                 <w:szCs w:val="16"/>
               </w:rPr>
-              <w:t>O resultado final esperado seria onde um aplicativo mobile funcional e simples</w:t>
-            </w:r>
-            <w:r>
-              <w:rPr>
-                <w:color w:val="auto"/>
-                <w:sz w:val="16"/>
-                <w:szCs w:val="16"/>
-              </w:rPr>
-              <w:t xml:space="preserve"> que funcione sem bugs, onde visamos diminuir o número de casualidades e perdas em situações de desabamento.</w:t>
+              <w:t>O resultado final esperado seria onde um aplicativo mobile funcional e simples que funcione sem bugs, onde visamos diminuir o número de casualidades e perdas em situações de desabamento.</w:t>
             </w:r>
           </w:p>
         </w:tc>
@@ -1478,7 +1501,7 @@
               <w:pStyle w:val="Default"/>
               <w:numPr>
                 <w:ilvl w:val="0"/>
-                <w:numId w:val="3"/>
+                <w:numId w:val="1"/>
               </w:numPr>
               <w:ind w:left="360"/>
               <w:rPr>
@@ -1521,7 +1544,7 @@
                 <w:left w:w="28" w:type="dxa"/>
                 <w:right w:w="28" w:type="dxa"/>
               </w:tblCellMar>
-              <w:tblLook w:val="0000" w:firstRow="0" w:lastRow="0" w:firstColumn="0" w:lastColumn="0" w:noHBand="0" w:noVBand="0"/>
+              <w:tblLook w:val="04A0" w:firstRow="1" w:lastRow="0" w:firstColumn="1" w:lastColumn="0" w:noHBand="0" w:noVBand="1"/>
             </w:tblPr>
             <w:tblGrid>
               <w:gridCol w:w="4803"/>
@@ -1555,21 +1578,7 @@
                       <w:b/>
                       <w:bCs/>
                     </w:rPr>
-                    <w:t>ATIVIDADES</w:t>
-                  </w:r>
-                  <w:r>
-                    <w:rPr>
-                      <w:b/>
-                      <w:bCs/>
-                    </w:rPr>
-                    <w:t xml:space="preserve"> </w:t>
-                  </w:r>
-                  <w:r>
-                    <w:rPr>
-                      <w:b/>
-                      <w:bCs/>
-                    </w:rPr>
-                    <w:t>DO PROJETO</w:t>
+                    <w:t>ATIVIDADES DO PROJETO</w:t>
                   </w:r>
                 </w:p>
                 <w:p>
@@ -1597,14 +1606,7 @@
                       <w:b/>
                       <w:bCs/>
                     </w:rPr>
-                    <w:t>20</w:t>
-                  </w:r>
-                  <w:r>
-                    <w:rPr>
-                      <w:b/>
-                      <w:bCs/>
-                    </w:rPr>
-                    <w:t>22</w:t>
+                    <w:t>2022</w:t>
                   </w:r>
                 </w:p>
               </w:tc>
@@ -1760,7 +1762,7 @@
                     <w:pStyle w:val="PargrafodaLista"/>
                     <w:numPr>
                       <w:ilvl w:val="0"/>
-                      <w:numId w:val="4"/>
+                      <w:numId w:val="2"/>
                     </w:numPr>
                     <w:rPr>
                       <w:b/>
@@ -1844,7 +1846,7 @@
                     <w:pStyle w:val="PargrafodaLista"/>
                     <w:numPr>
                       <w:ilvl w:val="0"/>
-                      <w:numId w:val="4"/>
+                      <w:numId w:val="2"/>
                     </w:numPr>
                     <w:rPr>
                       <w:b/>
@@ -1932,7 +1934,7 @@
                     <w:pStyle w:val="PargrafodaLista"/>
                     <w:numPr>
                       <w:ilvl w:val="0"/>
-                      <w:numId w:val="4"/>
+                      <w:numId w:val="2"/>
                     </w:numPr>
                     <w:rPr>
                       <w:b/>
@@ -2020,7 +2022,7 @@
                     <w:pStyle w:val="PargrafodaLista"/>
                     <w:numPr>
                       <w:ilvl w:val="0"/>
-                      <w:numId w:val="4"/>
+                      <w:numId w:val="2"/>
                     </w:numPr>
                     <w:rPr>
                       <w:b/>
@@ -2108,7 +2110,7 @@
                     <w:pStyle w:val="PargrafodaLista"/>
                     <w:numPr>
                       <w:ilvl w:val="0"/>
-                      <w:numId w:val="4"/>
+                      <w:numId w:val="2"/>
                     </w:numPr>
                     <w:rPr>
                       <w:b/>
@@ -2243,7 +2245,7 @@
               <w:pStyle w:val="Default"/>
               <w:numPr>
                 <w:ilvl w:val="0"/>
-                <w:numId w:val="3"/>
+                <w:numId w:val="1"/>
               </w:numPr>
               <w:ind w:left="360"/>
               <w:rPr>
@@ -2257,14 +2259,7 @@
                 <w:b/>
                 <w:bCs/>
               </w:rPr>
-              <w:t>Referências Bibliográficas</w:t>
-            </w:r>
-            <w:r>
-              <w:rPr>
-                <w:b/>
-                <w:bCs/>
-              </w:rPr>
-              <w:t xml:space="preserve"> </w:t>
+              <w:t xml:space="preserve">Referências Bibliográficas </w:t>
             </w:r>
           </w:p>
           <w:p>
@@ -2314,15 +2309,25 @@
                 <w:sz w:val="16"/>
                 <w:szCs w:val="16"/>
               </w:rPr>
-              <w:t>); Interação Humano-Computador (Simone Diniz Junqueira Barbosa e Bruno Santana da Silva)</w:t>
+              <w:t xml:space="preserve">); </w:t>
             </w:r>
+            <w:proofErr w:type="gramStart"/>
             <w:r>
               <w:rPr>
                 <w:color w:val="auto"/>
                 <w:sz w:val="16"/>
                 <w:szCs w:val="16"/>
               </w:rPr>
-              <w:t xml:space="preserve">, </w:t>
+              <w:t>Interação Humano</w:t>
+            </w:r>
+            <w:proofErr w:type="gramEnd"/>
+            <w:r>
+              <w:rPr>
+                <w:color w:val="auto"/>
+                <w:sz w:val="16"/>
+                <w:szCs w:val="16"/>
+              </w:rPr>
+              <w:t xml:space="preserve">-Computador (Simone Diniz Junqueira Barbosa e Bruno Santana da Silva), </w:t>
             </w:r>
             <w:hyperlink r:id="rId12" w:history="1">
               <w:r>
@@ -2362,8 +2367,6 @@
             </w:r>
           </w:p>
         </w:tc>
-        <w:bookmarkStart w:id="0" w:name="_GoBack"/>
-        <w:bookmarkEnd w:id="0"/>
       </w:tr>
     </w:tbl>
     <w:p>
@@ -2376,30 +2379,612 @@
     </w:p>
     <w:p>
       <w:pPr>
+        <w:numPr>
+          <w:ilvl w:val="0"/>
+          <w:numId w:val="3"/>
+        </w:numPr>
         <w:rPr>
           <w:rFonts w:ascii="Arial" w:hAnsi="Arial" w:cs="Arial"/>
           <w:b/>
-        </w:rPr>
-      </w:pPr>
-    </w:p>
-    <w:p>
-      <w:pPr>
-        <w:rPr>
-          <w:b/>
-        </w:rPr>
-      </w:pPr>
-      <w:r>
-        <w:rPr>
-          <w:b/>
-        </w:rPr>
-        <w:t>Observações:</w:t>
-      </w:r>
-    </w:p>
-    <w:p>
-      <w:pPr>
+          <w:sz w:val="22"/>
+          <w:szCs w:val="22"/>
+        </w:rPr>
+      </w:pPr>
+      <w:r>
         <w:rPr>
           <w:rFonts w:ascii="Arial" w:hAnsi="Arial" w:cs="Arial"/>
           <w:b/>
+          <w:sz w:val="22"/>
+          <w:szCs w:val="22"/>
+        </w:rPr>
+        <w:t>MODELO DE PROCESSO DE SOFTWARE</w:t>
+      </w:r>
+    </w:p>
+    <w:p>
+      <w:pPr>
+        <w:rPr>
+          <w:rFonts w:ascii="Arial" w:hAnsi="Arial" w:cs="Arial"/>
+          <w:bCs/>
+          <w:sz w:val="22"/>
+          <w:szCs w:val="22"/>
+        </w:rPr>
+      </w:pPr>
+    </w:p>
+    <w:p>
+      <w:pPr>
+        <w:jc w:val="both"/>
+        <w:rPr>
+          <w:rFonts w:ascii="Arial" w:hAnsi="Arial" w:cs="Arial"/>
+          <w:bCs/>
+        </w:rPr>
+      </w:pPr>
+      <w:r>
+        <w:rPr>
+          <w:rFonts w:ascii="Arial" w:hAnsi="Arial" w:cs="Arial"/>
+          <w:bCs/>
+        </w:rPr>
+        <w:t>Com a utilização do modelo espiral</w:t>
+      </w:r>
+      <w:r>
+        <w:rPr>
+          <w:rFonts w:ascii="Arial" w:hAnsi="Arial" w:cs="Arial"/>
+          <w:bCs/>
+        </w:rPr>
+        <w:t>, nosso objetivo é buscar atender os objetivos gerais do software, identificando quais são os requisitos conhecidos e as áreas que necessitam de soluções.</w:t>
+      </w:r>
+    </w:p>
+    <w:p>
+      <w:pPr>
+        <w:rPr>
+          <w:rFonts w:ascii="Arial" w:hAnsi="Arial" w:cs="Arial"/>
+          <w:bCs/>
+          <w:sz w:val="22"/>
+          <w:szCs w:val="22"/>
+        </w:rPr>
+      </w:pPr>
+    </w:p>
+    <w:p>
+      <w:pPr>
+        <w:numPr>
+          <w:ilvl w:val="0"/>
+          <w:numId w:val="3"/>
+        </w:numPr>
+        <w:rPr>
+          <w:rFonts w:ascii="Arial" w:hAnsi="Arial" w:cs="Arial"/>
+          <w:b/>
+          <w:sz w:val="22"/>
+          <w:szCs w:val="22"/>
+        </w:rPr>
+      </w:pPr>
+      <w:r>
+        <w:rPr>
+          <w:rFonts w:ascii="Arial" w:hAnsi="Arial" w:cs="Arial"/>
+          <w:b/>
+          <w:sz w:val="22"/>
+          <w:szCs w:val="22"/>
+        </w:rPr>
+        <w:t>Fases do ciclo de vida de um projeto</w:t>
+      </w:r>
+    </w:p>
+    <w:p>
+      <w:pPr>
+        <w:rPr>
+          <w:bCs/>
+          <w:sz w:val="22"/>
+          <w:szCs w:val="22"/>
+        </w:rPr>
+      </w:pPr>
+    </w:p>
+    <w:p>
+      <w:pPr>
+        <w:rPr>
+          <w:b/>
+          <w:bCs/>
+          <w:sz w:val="22"/>
+          <w:szCs w:val="22"/>
+        </w:rPr>
+      </w:pPr>
+      <w:r>
+        <w:rPr>
+          <w:b/>
+          <w:bCs/>
+          <w:sz w:val="22"/>
+          <w:szCs w:val="22"/>
+        </w:rPr>
+        <w:t>Requisitos</w:t>
+      </w:r>
+    </w:p>
+    <w:p>
+      <w:pPr>
+        <w:pStyle w:val="PargrafodaLista"/>
+        <w:numPr>
+          <w:ilvl w:val="0"/>
+          <w:numId w:val="6"/>
+        </w:numPr>
+        <w:rPr>
+          <w:bCs/>
+          <w:sz w:val="22"/>
+          <w:szCs w:val="22"/>
+        </w:rPr>
+      </w:pPr>
+      <w:r>
+        <w:rPr>
+          <w:bCs/>
+          <w:sz w:val="22"/>
+          <w:szCs w:val="22"/>
+        </w:rPr>
+        <w:t>Banco de dados com as localizações dos possíveis deslizamentos</w:t>
+      </w:r>
+    </w:p>
+    <w:p>
+      <w:pPr>
+        <w:pStyle w:val="PargrafodaLista"/>
+        <w:numPr>
+          <w:ilvl w:val="0"/>
+          <w:numId w:val="6"/>
+        </w:numPr>
+        <w:rPr>
+          <w:bCs/>
+          <w:sz w:val="22"/>
+          <w:szCs w:val="22"/>
+        </w:rPr>
+      </w:pPr>
+      <w:r>
+        <w:rPr>
+          <w:bCs/>
+          <w:sz w:val="22"/>
+          <w:szCs w:val="22"/>
+        </w:rPr>
+        <w:t>Histórico de imagens desses possíveis locais para que futuramente seja usado para estudo</w:t>
+      </w:r>
+    </w:p>
+    <w:p>
+      <w:pPr>
+        <w:pStyle w:val="PargrafodaLista"/>
+        <w:numPr>
+          <w:ilvl w:val="0"/>
+          <w:numId w:val="6"/>
+        </w:numPr>
+        <w:rPr>
+          <w:bCs/>
+          <w:sz w:val="22"/>
+          <w:szCs w:val="22"/>
+        </w:rPr>
+      </w:pPr>
+      <w:r>
+        <w:rPr>
+          <w:bCs/>
+          <w:sz w:val="22"/>
+          <w:szCs w:val="22"/>
+        </w:rPr>
+        <w:t xml:space="preserve">Tornar o aplicativo capaz de avisar os moradores das áreas de riscos quando houver </w:t>
+      </w:r>
+    </w:p>
+    <w:p>
+      <w:pPr>
+        <w:rPr>
+          <w:bCs/>
+          <w:sz w:val="22"/>
+          <w:szCs w:val="22"/>
+        </w:rPr>
+      </w:pPr>
+      <w:r>
+        <w:rPr>
+          <w:bCs/>
+          <w:sz w:val="22"/>
+          <w:szCs w:val="22"/>
+        </w:rPr>
+        <w:tab/>
+      </w:r>
+    </w:p>
+    <w:p>
+      <w:pPr>
+        <w:rPr>
+          <w:b/>
+          <w:bCs/>
+          <w:sz w:val="22"/>
+          <w:szCs w:val="22"/>
+        </w:rPr>
+      </w:pPr>
+      <w:r>
+        <w:rPr>
+          <w:b/>
+          <w:bCs/>
+          <w:sz w:val="22"/>
+          <w:szCs w:val="22"/>
+        </w:rPr>
+        <w:t>Planejamento</w:t>
+      </w:r>
+    </w:p>
+    <w:p>
+      <w:pPr>
+        <w:rPr>
+          <w:bCs/>
+          <w:sz w:val="22"/>
+          <w:szCs w:val="22"/>
+        </w:rPr>
+      </w:pPr>
+    </w:p>
+    <w:p>
+      <w:pPr>
+        <w:rPr>
+          <w:bCs/>
+          <w:sz w:val="22"/>
+          <w:szCs w:val="22"/>
+        </w:rPr>
+      </w:pPr>
+      <w:r>
+        <w:rPr>
+          <w:bCs/>
+          <w:sz w:val="22"/>
+          <w:szCs w:val="22"/>
+        </w:rPr>
+        <w:t xml:space="preserve">O planejamento é tentar seguir as etapas do cronograma, de forma que seja possível adaptar o projeto caso </w:t>
+      </w:r>
+      <w:r>
+        <w:rPr>
+          <w:bCs/>
+          <w:sz w:val="22"/>
+          <w:szCs w:val="22"/>
+        </w:rPr>
+        <w:t>algumas coisas não aconteçam como o esperado, fazendo com que, tenhamos que criar novas saídas para o problema.</w:t>
+      </w:r>
+    </w:p>
+    <w:p>
+      <w:pPr>
+        <w:rPr>
+          <w:bCs/>
+          <w:sz w:val="22"/>
+          <w:szCs w:val="22"/>
+        </w:rPr>
+      </w:pPr>
+      <w:r>
+        <w:rPr>
+          <w:bCs/>
+          <w:sz w:val="22"/>
+          <w:szCs w:val="22"/>
+        </w:rPr>
+        <w:tab/>
+      </w:r>
+    </w:p>
+    <w:p>
+      <w:pPr>
+        <w:rPr>
+          <w:b/>
+          <w:bCs/>
+          <w:sz w:val="22"/>
+          <w:szCs w:val="22"/>
+        </w:rPr>
+      </w:pPr>
+      <w:r>
+        <w:rPr>
+          <w:b/>
+          <w:bCs/>
+          <w:sz w:val="22"/>
+          <w:szCs w:val="22"/>
+        </w:rPr>
+        <w:t>Modelagem</w:t>
+      </w:r>
+    </w:p>
+    <w:p>
+      <w:pPr>
+        <w:rPr>
+          <w:bCs/>
+          <w:sz w:val="22"/>
+          <w:szCs w:val="22"/>
+        </w:rPr>
+      </w:pPr>
+    </w:p>
+    <w:p>
+      <w:pPr>
+        <w:rPr>
+          <w:sz w:val="22"/>
+          <w:szCs w:val="22"/>
+        </w:rPr>
+      </w:pPr>
+      <w:r>
+        <w:rPr>
+          <w:bCs/>
+          <w:sz w:val="22"/>
+          <w:szCs w:val="22"/>
+        </w:rPr>
+        <w:t>S</w:t>
+      </w:r>
+      <w:r>
+        <w:rPr>
+          <w:bCs/>
+          <w:sz w:val="22"/>
+          <w:szCs w:val="22"/>
+        </w:rPr>
+        <w:t xml:space="preserve">egue o link do fluxograma </w:t>
+      </w:r>
+      <w:r>
+        <w:rPr>
+          <w:bCs/>
+          <w:sz w:val="22"/>
+          <w:szCs w:val="22"/>
+        </w:rPr>
+        <w:t>do projeto:</w:t>
+      </w:r>
+      <w:r>
+        <w:rPr>
+          <w:sz w:val="22"/>
+          <w:szCs w:val="22"/>
+        </w:rPr>
+        <w:t xml:space="preserve"> </w:t>
+      </w:r>
+    </w:p>
+    <w:p>
+      <w:pPr>
+        <w:rPr>
+          <w:sz w:val="22"/>
+          <w:szCs w:val="22"/>
+        </w:rPr>
+      </w:pPr>
+    </w:p>
+    <w:p>
+      <w:pPr>
+        <w:rPr>
+          <w:sz w:val="22"/>
+          <w:szCs w:val="22"/>
+        </w:rPr>
+      </w:pPr>
+      <w:proofErr w:type="gramStart"/>
+      <w:r>
+        <w:rPr>
+          <w:sz w:val="22"/>
+          <w:szCs w:val="22"/>
+        </w:rPr>
+        <w:t>drive</w:t>
+      </w:r>
+      <w:proofErr w:type="gramEnd"/>
+      <w:r>
+        <w:rPr>
+          <w:sz w:val="22"/>
+          <w:szCs w:val="22"/>
+        </w:rPr>
+        <w:t>.google.com/drive/folders/1Dooxzf2iRjhHzl9_Yrxp5z0jqM7HqNoG?</w:t>
+      </w:r>
+      <w:proofErr w:type="gramStart"/>
+      <w:r>
+        <w:rPr>
+          <w:sz w:val="22"/>
+          <w:szCs w:val="22"/>
+        </w:rPr>
+        <w:t>usp</w:t>
+      </w:r>
+      <w:proofErr w:type="gramEnd"/>
+      <w:r>
+        <w:rPr>
+          <w:sz w:val="22"/>
+          <w:szCs w:val="22"/>
+        </w:rPr>
+        <w:t>=sharing</w:t>
+      </w:r>
+    </w:p>
+    <w:p>
+      <w:pPr>
+        <w:rPr>
+          <w:sz w:val="22"/>
+          <w:szCs w:val="22"/>
+        </w:rPr>
+      </w:pPr>
+      <w:proofErr w:type="gramStart"/>
+      <w:r>
+        <w:rPr>
+          <w:sz w:val="22"/>
+          <w:szCs w:val="22"/>
+        </w:rPr>
+        <w:t>ou</w:t>
+      </w:r>
+      <w:proofErr w:type="gramEnd"/>
+    </w:p>
+    <w:p>
+      <w:pPr>
+        <w:rPr>
+          <w:sz w:val="22"/>
+          <w:szCs w:val="22"/>
+        </w:rPr>
+      </w:pPr>
+      <w:proofErr w:type="gramStart"/>
+      <w:r>
+        <w:rPr>
+          <w:sz w:val="22"/>
+          <w:szCs w:val="22"/>
+        </w:rPr>
+        <w:t>https</w:t>
+      </w:r>
+      <w:proofErr w:type="gramEnd"/>
+      <w:r>
+        <w:rPr>
+          <w:sz w:val="22"/>
+          <w:szCs w:val="22"/>
+        </w:rPr>
+        <w:t>://drive.google.com/drive/folders/1Dooxzf2iRjhHzl9_Yrxp5z0jqM7HqNoG</w:t>
+      </w:r>
+    </w:p>
+    <w:p>
+      <w:pPr>
+        <w:pStyle w:val="PargrafodaLista"/>
+        <w:rPr>
+          <w:bCs/>
+          <w:sz w:val="22"/>
+          <w:szCs w:val="22"/>
+        </w:rPr>
+      </w:pPr>
+    </w:p>
+    <w:p>
+      <w:pPr>
+        <w:rPr>
+          <w:b/>
+          <w:bCs/>
+          <w:sz w:val="22"/>
+          <w:szCs w:val="22"/>
+        </w:rPr>
+      </w:pPr>
+    </w:p>
+    <w:p>
+      <w:pPr>
+        <w:rPr>
+          <w:b/>
+          <w:bCs/>
+          <w:sz w:val="22"/>
+          <w:szCs w:val="22"/>
+        </w:rPr>
+      </w:pPr>
+    </w:p>
+    <w:p>
+      <w:pPr>
+        <w:rPr>
+          <w:b/>
+          <w:bCs/>
+          <w:sz w:val="22"/>
+          <w:szCs w:val="22"/>
+        </w:rPr>
+      </w:pPr>
+    </w:p>
+    <w:p>
+      <w:pPr>
+        <w:rPr>
+          <w:b/>
+          <w:bCs/>
+          <w:sz w:val="22"/>
+          <w:szCs w:val="22"/>
+        </w:rPr>
+      </w:pPr>
+      <w:r>
+        <w:rPr>
+          <w:b/>
+          <w:bCs/>
+          <w:sz w:val="22"/>
+          <w:szCs w:val="22"/>
+        </w:rPr>
+        <w:lastRenderedPageBreak/>
+        <w:t>Construção</w:t>
+      </w:r>
+    </w:p>
+    <w:p>
+      <w:pPr>
+        <w:rPr>
+          <w:bCs/>
+          <w:sz w:val="22"/>
+          <w:szCs w:val="22"/>
+        </w:rPr>
+      </w:pPr>
+      <w:r>
+        <w:rPr>
+          <w:bCs/>
+          <w:sz w:val="22"/>
+          <w:szCs w:val="22"/>
+        </w:rPr>
+        <w:t>Segue o link com a futura construção das paginas. Tentamos usar um design minimalista com um padrão consistente de cores para que o usuário entenda facilmente onde está localizado.</w:t>
+      </w:r>
+    </w:p>
+    <w:p/>
+    <w:p>
+      <w:hyperlink r:id="rId14" w:history="1">
+        <w:r>
+          <w:rPr>
+            <w:rStyle w:val="Hyperlink"/>
+          </w:rPr>
+          <w:t>https://github.com/EwertonRosendo/Web_Site/blob/main/Modelos/Telas.png</w:t>
+        </w:r>
+      </w:hyperlink>
+    </w:p>
+    <w:p>
+      <w:proofErr w:type="gramStart"/>
+      <w:r>
+        <w:t>ou</w:t>
+      </w:r>
+      <w:proofErr w:type="gramEnd"/>
+    </w:p>
+    <w:p>
+      <w:proofErr w:type="gramStart"/>
+      <w:r>
+        <w:t>https</w:t>
+      </w:r>
+      <w:proofErr w:type="gramEnd"/>
+      <w:r>
+        <w:t>://drive.google.com/drive/folders/1Dooxzf2iRjhHzl9_Yrxp5z0jqM7HqNoG</w:t>
+      </w:r>
+    </w:p>
+    <w:p>
+      <w:pPr>
+        <w:rPr>
+          <w:bCs/>
+          <w:sz w:val="22"/>
+          <w:szCs w:val="22"/>
+        </w:rPr>
+      </w:pPr>
+      <w:r>
+        <w:rPr>
+          <w:bCs/>
+          <w:sz w:val="22"/>
+          <w:szCs w:val="22"/>
+        </w:rPr>
+        <w:tab/>
+      </w:r>
+    </w:p>
+    <w:p>
+      <w:pPr>
+        <w:rPr>
+          <w:b/>
+          <w:bCs/>
+          <w:sz w:val="22"/>
+          <w:szCs w:val="22"/>
+        </w:rPr>
+      </w:pPr>
+    </w:p>
+    <w:p>
+      <w:pPr>
+        <w:rPr>
+          <w:b/>
+          <w:bCs/>
+          <w:sz w:val="22"/>
+          <w:szCs w:val="22"/>
+        </w:rPr>
+      </w:pPr>
+      <w:r>
+        <w:rPr>
+          <w:b/>
+          <w:bCs/>
+          <w:sz w:val="22"/>
+          <w:szCs w:val="22"/>
+        </w:rPr>
+        <w:t>Entrega</w:t>
+      </w:r>
+    </w:p>
+    <w:p>
+      <w:r>
+        <w:t>Para a entrega do projeto planejamos ter pronto um sistema web com todas as funcionalidades dos requisitos cumpridas e funcionando. Para que atender os usuários, ajudar no combate aos deslizamentos, diminuir os prejuízos materiais e proteger as vidas.</w:t>
+      </w:r>
+    </w:p>
+    <w:p>
+      <w:pPr>
+        <w:rPr>
+          <w:rFonts w:ascii="Arial" w:hAnsi="Arial" w:cs="Arial"/>
+          <w:b/>
+        </w:rPr>
+      </w:pPr>
+    </w:p>
+    <w:p>
+      <w:pPr>
+        <w:rPr>
+          <w:b/>
+        </w:rPr>
+      </w:pPr>
+      <w:r>
+        <w:rPr>
+          <w:b/>
+        </w:rPr>
+        <w:t>Observações:</w:t>
+      </w:r>
+    </w:p>
+    <w:p>
+      <w:pPr>
+        <w:rPr>
+          <w:rFonts w:ascii="Arial" w:hAnsi="Arial" w:cs="Arial"/>
+          <w:b/>
         </w:rPr>
       </w:pPr>
     </w:p>
@@ -2425,14 +3010,7 @@
           <w:sz w:val="22"/>
           <w:szCs w:val="22"/>
         </w:rPr>
-        <w:t xml:space="preserve"> </w:t>
-      </w:r>
-      <w:r>
-        <w:rPr>
-          <w:sz w:val="22"/>
-          <w:szCs w:val="22"/>
-        </w:rPr>
-        <w:t>O Grupo realizou uma reunião para determinar o que de fato seria realizado no projeto, nesta reunião, todos contribuíram de alguma forma, seja dando ideias, pesquisando , ou auxiliando os outros integrantes na visualização do que estava sendo discutido</w:t>
+        <w:t xml:space="preserve"> O Grupo realizou uma reunião para determinar o que de fato seria realizado no projeto, nesta reunião, todos contribuíram de alguma forma, seja dando ideias, pesquisando , ou auxiliando os outros integrantes na visualização do que estava sendo discutido.</w:t>
       </w:r>
     </w:p>
     <w:p>
@@ -2472,14 +3050,7 @@
           <w:sz w:val="22"/>
           <w:szCs w:val="22"/>
         </w:rPr>
-        <w:t xml:space="preserve"> </w:t>
-      </w:r>
-      <w:r>
-        <w:rPr>
-          <w:sz w:val="22"/>
-          <w:szCs w:val="22"/>
-        </w:rPr>
-        <w:t>Gabriel Leão</w:t>
+        <w:t xml:space="preserve"> Gabriel Leão</w:t>
       </w:r>
     </w:p>
     <w:p>
@@ -2503,14 +3074,7 @@
           <w:sz w:val="22"/>
           <w:szCs w:val="22"/>
         </w:rPr>
-        <w:t xml:space="preserve">  </w:t>
-      </w:r>
-      <w:r>
-        <w:rPr>
-          <w:sz w:val="22"/>
-          <w:szCs w:val="22"/>
-        </w:rPr>
-        <w:t xml:space="preserve">    </w:t>
+        <w:t xml:space="preserve">      </w:t>
       </w:r>
       <w:proofErr w:type="gramStart"/>
       <w:r>
@@ -2526,21 +3090,7 @@
           <w:sz w:val="22"/>
           <w:szCs w:val="22"/>
         </w:rPr>
-        <w:t xml:space="preserve"> </w:t>
-      </w:r>
-      <w:r>
-        <w:rPr>
-          <w:sz w:val="22"/>
-          <w:szCs w:val="22"/>
-        </w:rPr>
-        <w:t>Disponibilizamos  o fluxograma do nosso aplicativo por meio de um link no Google Drive</w:t>
-      </w:r>
-      <w:r>
-        <w:rPr>
-          <w:sz w:val="22"/>
-          <w:szCs w:val="22"/>
-        </w:rPr>
-        <w:t>:</w:t>
+        <w:t xml:space="preserve"> Disponibilizamos  o fluxograma do nosso aplicativo por meio de um link no Google Drive:</w:t>
       </w:r>
     </w:p>
     <w:p>
@@ -2633,28 +3183,7 @@
           <w:sz w:val="22"/>
           <w:szCs w:val="22"/>
         </w:rPr>
-        <w:t xml:space="preserve"> Criaremos uma aplicação web, com Html5/C</w:t>
-      </w:r>
-      <w:r>
-        <w:rPr>
-          <w:sz w:val="22"/>
-          <w:szCs w:val="22"/>
-        </w:rPr>
-        <w:t>SS e JavaScript</w:t>
-      </w:r>
-      <w:r>
-        <w:rPr>
-          <w:sz w:val="22"/>
-          <w:szCs w:val="22"/>
-        </w:rPr>
-        <w:t xml:space="preserve"> para a visualização do usuário, junto ao Framework Spring Boot</w:t>
-      </w:r>
-      <w:r>
-        <w:rPr>
-          <w:sz w:val="22"/>
-          <w:szCs w:val="22"/>
-        </w:rPr>
-        <w:t xml:space="preserve"> no Back-</w:t>
+        <w:t xml:space="preserve"> Criaremos uma aplicação web, com Html5/CSS e </w:t>
       </w:r>
       <w:proofErr w:type="spellStart"/>
       <w:r>
@@ -2662,6 +3191,22 @@
           <w:sz w:val="22"/>
           <w:szCs w:val="22"/>
         </w:rPr>
+        <w:t>JavaScript</w:t>
+      </w:r>
+      <w:proofErr w:type="spellEnd"/>
+      <w:r>
+        <w:rPr>
+          <w:sz w:val="22"/>
+          <w:szCs w:val="22"/>
+        </w:rPr>
+        <w:t xml:space="preserve"> para a visualização do usuário, junto ao Framework Spring Boot no Back-</w:t>
+      </w:r>
+      <w:proofErr w:type="spellStart"/>
+      <w:r>
+        <w:rPr>
+          <w:sz w:val="22"/>
+          <w:szCs w:val="22"/>
+        </w:rPr>
         <w:t>End</w:t>
       </w:r>
       <w:proofErr w:type="spellEnd"/>
@@ -2686,14 +3231,7 @@
           <w:sz w:val="22"/>
           <w:szCs w:val="22"/>
         </w:rPr>
-        <w:t>Para de fato criar o código usaremos a IDE Eclipse</w:t>
-      </w:r>
-      <w:r>
-        <w:rPr>
-          <w:sz w:val="22"/>
-          <w:szCs w:val="22"/>
-        </w:rPr>
-        <w:t>, Spring Tool e o Visual Studio Code para desenvolvimento das paginas web e do Java Script.</w:t>
+        <w:t>Para de fato criar o código usaremos a IDE Eclipse, Spring Tool e o Visual Studio Code para desenvolvimento das páginas web e do Java Script.</w:t>
       </w:r>
     </w:p>
     <w:p>
@@ -2743,7 +3281,23 @@
           <w:sz w:val="22"/>
           <w:szCs w:val="22"/>
         </w:rPr>
-        <w:t>Versão MySQL- 8.0.30</w:t>
+        <w:t xml:space="preserve">Versão </w:t>
+      </w:r>
+      <w:proofErr w:type="gramStart"/>
+      <w:r>
+        <w:rPr>
+          <w:sz w:val="22"/>
+          <w:szCs w:val="22"/>
+        </w:rPr>
+        <w:t>MySQL</w:t>
+      </w:r>
+      <w:proofErr w:type="gramEnd"/>
+      <w:r>
+        <w:rPr>
+          <w:sz w:val="22"/>
+          <w:szCs w:val="22"/>
+        </w:rPr>
+        <w:t>- 8.0.30</w:t>
       </w:r>
       <w:r>
         <w:rPr>
@@ -2854,13 +3408,126 @@
         </w:rPr>
       </w:pPr>
     </w:p>
+    <w:p>
+      <w:pPr>
+        <w:ind w:left="360"/>
+        <w:rPr>
+          <w:sz w:val="22"/>
+          <w:szCs w:val="22"/>
+        </w:rPr>
+      </w:pPr>
+    </w:p>
+    <w:p>
+      <w:pPr>
+        <w:ind w:left="360"/>
+        <w:rPr>
+          <w:sz w:val="22"/>
+          <w:szCs w:val="22"/>
+        </w:rPr>
+      </w:pPr>
+    </w:p>
+    <w:p>
+      <w:pPr>
+        <w:ind w:left="360"/>
+        <w:rPr>
+          <w:sz w:val="22"/>
+          <w:szCs w:val="22"/>
+        </w:rPr>
+      </w:pPr>
+    </w:p>
+    <w:p>
+      <w:pPr>
+        <w:ind w:left="360"/>
+        <w:rPr>
+          <w:sz w:val="22"/>
+          <w:szCs w:val="22"/>
+        </w:rPr>
+      </w:pPr>
+    </w:p>
+    <w:p>
+      <w:pPr>
+        <w:ind w:left="360"/>
+        <w:rPr>
+          <w:sz w:val="22"/>
+          <w:szCs w:val="22"/>
+        </w:rPr>
+      </w:pPr>
+    </w:p>
+    <w:p>
+      <w:pPr>
+        <w:ind w:left="360"/>
+        <w:rPr>
+          <w:sz w:val="22"/>
+          <w:szCs w:val="22"/>
+        </w:rPr>
+      </w:pPr>
+    </w:p>
+    <w:p>
+      <w:pPr>
+        <w:ind w:left="360"/>
+        <w:rPr>
+          <w:sz w:val="22"/>
+          <w:szCs w:val="22"/>
+        </w:rPr>
+      </w:pPr>
+    </w:p>
+    <w:p>
+      <w:pPr>
+        <w:rPr>
+          <w:sz w:val="22"/>
+          <w:szCs w:val="22"/>
+        </w:rPr>
+      </w:pPr>
+    </w:p>
+    <w:p>
+      <w:pPr>
+        <w:ind w:left="360"/>
+        <w:rPr>
+          <w:sz w:val="22"/>
+          <w:szCs w:val="22"/>
+        </w:rPr>
+      </w:pPr>
+      <w:r>
+        <w:rPr>
+          <w:sz w:val="22"/>
+          <w:szCs w:val="22"/>
+        </w:rPr>
+        <w:lastRenderedPageBreak/>
+        <w:pict>
+          <v:shapetype id="_x0000_t75" coordsize="21600,21600" o:spt="75" o:preferrelative="t" path="m@4@5l@4@11@9@11@9@5xe" filled="f" stroked="f">
+            <v:stroke joinstyle="miter"/>
+            <v:formulas>
+              <v:f eqn="if lineDrawn pixelLineWidth 0"/>
+              <v:f eqn="sum @0 1 0"/>
+              <v:f eqn="sum 0 0 @1"/>
+              <v:f eqn="prod @2 1 2"/>
+              <v:f eqn="prod @3 21600 pixelWidth"/>
+              <v:f eqn="prod @3 21600 pixelHeight"/>
+              <v:f eqn="sum @0 0 1"/>
+              <v:f eqn="prod @6 1 2"/>
+              <v:f eqn="prod @7 21600 pixelWidth"/>
+              <v:f eqn="sum @8 21600 0"/>
+              <v:f eqn="prod @7 21600 pixelHeight"/>
+              <v:f eqn="sum @10 21600 0"/>
+            </v:formulas>
+            <v:path o:extrusionok="f" gradientshapeok="t" o:connecttype="rect"/>
+            <o:lock v:ext="edit" aspectratio="t"/>
+          </v:shapetype>
+          <v:shape id="_x0000_i1025" type="#_x0000_t75" style="width:447.6pt;height:658.2pt">
+            <v:imagedata r:id="rId15" o:title="Fluxograma"/>
+          </v:shape>
+        </w:pict>
+      </w:r>
+      <w:bookmarkStart w:id="0" w:name="_GoBack"/>
+      <w:bookmarkEnd w:id="0"/>
+    </w:p>
     <w:sectPr>
-      <w:headerReference w:type="even" r:id="rId14"/>
-      <w:headerReference w:type="default" r:id="rId15"/>
-      <w:footerReference w:type="even" r:id="rId16"/>
-      <w:footerReference w:type="default" r:id="rId17"/>
-      <w:headerReference w:type="first" r:id="rId18"/>
-      <w:footerReference w:type="first" r:id="rId19"/>
+      <w:headerReference w:type="even" r:id="rId16"/>
+      <w:headerReference w:type="default" r:id="rId17"/>
+      <w:footerReference w:type="even" r:id="rId18"/>
+      <w:footerReference w:type="default" r:id="rId19"/>
+      <w:headerReference w:type="first" r:id="rId20"/>
+      <w:footerReference w:type="first" r:id="rId21"/>
       <w:pgSz w:w="12240" w:h="15840"/>
       <w:pgMar w:top="1418" w:right="1041" w:bottom="1418" w:left="1276" w:header="720" w:footer="720" w:gutter="0"/>
       <w:cols w:space="720"/>
@@ -2885,9 +3552,6 @@
         <w:continuationSeparator/>
       </w:r>
     </w:p>
-  </w:endnote>
-  <w:endnote w:type="continuationNotice" w:id="1">
-    <w:p/>
   </w:endnote>
 </w:endnotes>
 </file>
@@ -2939,10 +3603,11 @@
     <w:r>
       <w:rPr>
         <w:b/>
+        <w:noProof/>
         <w:sz w:val="24"/>
         <w:szCs w:val="24"/>
       </w:rPr>
-      <w:t>2</w:t>
+      <w:t>5</w:t>
     </w:r>
     <w:r>
       <w:fldChar w:fldCharType="end"/>
@@ -2977,10 +3642,11 @@
     <w:r>
       <w:rPr>
         <w:b/>
+        <w:noProof/>
         <w:sz w:val="24"/>
         <w:szCs w:val="24"/>
       </w:rPr>
-      <w:t>3</w:t>
+      <w:t>5</w:t>
     </w:r>
     <w:r>
       <w:fldChar w:fldCharType="end"/>
@@ -3019,9 +3685,6 @@
         <w:continuationSeparator/>
       </w:r>
     </w:p>
-  </w:footnote>
-  <w:footnote w:type="continuationNotice" w:id="1">
-    <w:p/>
   </w:footnote>
 </w:footnotes>
 </file>
@@ -3077,7 +3740,6 @@
           <w:shd w:val="clear" w:color="auto" w:fill="auto"/>
           <w:noWrap/>
           <w:vAlign w:val="center"/>
-          <w:hideMark/>
         </w:tcPr>
         <w:p>
           <w:pPr>
@@ -3105,8 +3767,8 @@
               <w:szCs w:val="18"/>
             </w:rPr>
             <w:drawing>
-              <wp:inline distT="0" distB="0" distL="0" distR="0" wp14:anchorId="58219A8E" wp14:editId="1C33141A">
-                <wp:extent cx="507736" cy="211996"/>
+              <wp:inline distT="0" distB="0" distL="0" distR="0">
+                <wp:extent cx="507365" cy="211455"/>
                 <wp:effectExtent l="0" t="0" r="6985" b="0"/>
                 <wp:docPr id="1" name="Imagem 1" descr="Logotipo, nome da empresa  Descrição gerada automaticamente"/>
                 <wp:cNvGraphicFramePr>
@@ -3116,15 +3778,19 @@
                   <a:graphicData uri="http://schemas.openxmlformats.org/drawingml/2006/picture">
                     <pic:pic xmlns:pic="http://schemas.openxmlformats.org/drawingml/2006/picture">
                       <pic:nvPicPr>
-                        <pic:cNvPr id="11" name="Imagem 11" descr="Logotipo, nome da empresa  Descrição gerada automaticamente"/>
-                        <pic:cNvPicPr/>
+                        <pic:cNvPr id="1" name="Imagem 1" descr="Logotipo, nome da empresa  Descrição gerada automaticamente"/>
+                        <pic:cNvPicPr>
+                          <a:picLocks noChangeAspect="1"/>
+                        </pic:cNvPicPr>
                       </pic:nvPicPr>
-                      <pic:blipFill rotWithShape="1">
+                      <pic:blipFill>
                         <a:blip r:embed="rId1"/>
                         <a:srcRect b="37187"/>
-                        <a:stretch/>
+                        <a:stretch>
+                          <a:fillRect/>
+                        </a:stretch>
                       </pic:blipFill>
-                      <pic:spPr bwMode="auto">
+                      <pic:spPr>
                         <a:xfrm>
                           <a:off x="0" y="0"/>
                           <a:ext cx="528576" cy="220697"/>
@@ -3135,11 +3801,6 @@
                         <a:ln>
                           <a:noFill/>
                         </a:ln>
-                        <a:extLst>
-                          <a:ext uri="{53640926-AAD7-44D8-BBD7-CCE9431645EC}">
-                            <a14:shadowObscured xmlns:a14="http://schemas.microsoft.com/office/drawing/2010/main"/>
-                          </a:ext>
-                        </a:extLst>
                       </pic:spPr>
                     </pic:pic>
                   </a:graphicData>
@@ -3156,7 +3817,6 @@
           <w:vMerge w:val="restart"/>
           <w:shd w:val="clear" w:color="auto" w:fill="auto"/>
           <w:vAlign w:val="center"/>
-          <w:hideMark/>
         </w:tcPr>
         <w:p>
           <w:pPr>
@@ -3214,7 +3874,6 @@
           <w:shd w:val="clear" w:color="auto" w:fill="DBE5F1" w:themeFill="accent1" w:themeFillTint="33"/>
           <w:noWrap/>
           <w:vAlign w:val="center"/>
-          <w:hideMark/>
         </w:tcPr>
         <w:p>
           <w:pPr>
@@ -3261,7 +3920,6 @@
             <w:jc w:val="center"/>
             <w:rPr>
               <w:rFonts w:cs="Calibri"/>
-              <w:noProof/>
               <w:color w:val="000000"/>
               <w:sz w:val="18"/>
               <w:szCs w:val="18"/>
@@ -3315,16 +3973,7 @@
               <w:sz w:val="18"/>
               <w:szCs w:val="18"/>
             </w:rPr>
-            <w:t>PEX-MDL-</w:t>
-          </w:r>
-          <w:r>
-            <w:rPr>
-              <w:rFonts w:ascii="Arial" w:hAnsi="Arial" w:cs="Arial"/>
-              <w:color w:val="000000"/>
-              <w:sz w:val="18"/>
-              <w:szCs w:val="18"/>
-            </w:rPr>
-            <w:t>54</w:t>
+            <w:t>PEX-MDL-54</w:t>
           </w:r>
         </w:p>
       </w:tc>
@@ -3489,29 +4138,7 @@
               <w:sz w:val="14"/>
               <w:szCs w:val="14"/>
             </w:rPr>
-            <w:t>2</w:t>
-          </w:r>
-          <w:r>
-            <w:rPr>
-              <w:rFonts w:ascii="Arial" w:hAnsi="Arial" w:cs="Arial"/>
-              <w:b/>
-              <w:bCs/>
-              <w:color w:val="000000"/>
-              <w:sz w:val="14"/>
-              <w:szCs w:val="14"/>
-            </w:rPr>
-            <w:t>7</w:t>
-          </w:r>
-          <w:r>
-            <w:rPr>
-              <w:rFonts w:ascii="Arial" w:hAnsi="Arial" w:cs="Arial"/>
-              <w:b/>
-              <w:bCs/>
-              <w:color w:val="000000"/>
-              <w:sz w:val="14"/>
-              <w:szCs w:val="14"/>
-            </w:rPr>
-            <w:t>/07/2022</w:t>
+            <w:t>27/07/2022</w:t>
           </w:r>
         </w:p>
       </w:tc>
@@ -3631,7 +4258,6 @@
             <w:right w:val="single" w:sz="12" w:space="0" w:color="000080"/>
           </w:tcBorders>
           <w:vAlign w:val="center"/>
-          <w:hideMark/>
         </w:tcPr>
         <w:p>
           <w:pPr>
@@ -3651,7 +4277,7 @@
               <w:szCs w:val="8"/>
             </w:rPr>
             <w:drawing>
-              <wp:inline distT="0" distB="0" distL="0" distR="0" wp14:anchorId="6E96ED1A" wp14:editId="2F12FF79">
+              <wp:inline distT="0" distB="0" distL="0" distR="0">
                 <wp:extent cx="1304290" cy="572770"/>
                 <wp:effectExtent l="19050" t="0" r="0" b="0"/>
                 <wp:docPr id="2" name="Imagem 2"/>
@@ -3662,7 +4288,7 @@
                   <a:graphicData uri="http://schemas.openxmlformats.org/drawingml/2006/picture">
                     <pic:pic xmlns:pic="http://schemas.openxmlformats.org/drawingml/2006/picture">
                       <pic:nvPicPr>
-                        <pic:cNvPr id="0" name="Imagem 2"/>
+                        <pic:cNvPr id="2" name="Imagem 2"/>
                         <pic:cNvPicPr>
                           <a:picLocks noChangeAspect="1" noChangeArrowheads="1"/>
                         </pic:cNvPicPr>
@@ -3674,7 +4300,7 @@
                           <a:fillRect/>
                         </a:stretch>
                       </pic:blipFill>
-                      <pic:spPr bwMode="auto">
+                      <pic:spPr>
                         <a:xfrm>
                           <a:off x="0" y="0"/>
                           <a:ext cx="1304290" cy="572770"/>
@@ -3708,7 +4334,6 @@
             <w:right w:val="single" w:sz="12" w:space="0" w:color="000080"/>
           </w:tcBorders>
           <w:vAlign w:val="center"/>
-          <w:hideMark/>
         </w:tcPr>
         <w:p>
           <w:pPr>
@@ -3740,7 +4365,6 @@
             <w:right w:val="single" w:sz="12" w:space="0" w:color="000080"/>
           </w:tcBorders>
           <w:vAlign w:val="center"/>
-          <w:hideMark/>
         </w:tcPr>
         <w:p>
           <w:pPr>
@@ -3801,7 +4425,6 @@
             <w:right w:val="single" w:sz="12" w:space="0" w:color="000080"/>
           </w:tcBorders>
           <w:vAlign w:val="center"/>
-          <w:hideMark/>
         </w:tcPr>
         <w:p>
           <w:pPr>
@@ -3823,7 +4446,6 @@
             <w:right w:val="single" w:sz="12" w:space="0" w:color="000080"/>
           </w:tcBorders>
           <w:vAlign w:val="center"/>
-          <w:hideMark/>
         </w:tcPr>
         <w:p>
           <w:pPr>
@@ -3846,7 +4468,6 @@
             <w:right w:val="single" w:sz="12" w:space="0" w:color="000080"/>
           </w:tcBorders>
           <w:vAlign w:val="center"/>
-          <w:hideMark/>
         </w:tcPr>
         <w:p>
           <w:pPr>
@@ -3907,10 +4528,248 @@
 <file path=word/numbering.xml><?xml version="1.0" encoding="utf-8"?>
 <w:numbering xmlns:wpc="http://schemas.microsoft.com/office/word/2010/wordprocessingCanvas" xmlns:mc="http://schemas.openxmlformats.org/markup-compatibility/2006" xmlns:o="urn:schemas-microsoft-com:office:office" xmlns:r="http://schemas.openxmlformats.org/officeDocument/2006/relationships" xmlns:m="http://schemas.openxmlformats.org/officeDocument/2006/math" xmlns:v="urn:schemas-microsoft-com:vml" xmlns:wp14="http://schemas.microsoft.com/office/word/2010/wordprocessingDrawing" xmlns:wp="http://schemas.openxmlformats.org/drawingml/2006/wordprocessingDrawing" xmlns:w10="urn:schemas-microsoft-com:office:word" xmlns:w="http://schemas.openxmlformats.org/wordprocessingml/2006/main" xmlns:w14="http://schemas.microsoft.com/office/word/2010/wordml" xmlns:wpg="http://schemas.microsoft.com/office/word/2010/wordprocessingGroup" xmlns:wpi="http://schemas.microsoft.com/office/word/2010/wordprocessingInk" xmlns:wne="http://schemas.microsoft.com/office/word/2006/wordml" xmlns:wps="http://schemas.microsoft.com/office/word/2010/wordprocessingShape" mc:Ignorable="w14 wp14">
   <w:abstractNum w:abstractNumId="0">
+    <w:nsid w:val="DA460D02"/>
+    <w:multiLevelType w:val="singleLevel"/>
+    <w:tmpl w:val="DA460D02"/>
+    <w:lvl w:ilvl="0">
+      <w:start w:val="1"/>
+      <w:numFmt w:val="decimal"/>
+      <w:suff w:val="space"/>
+      <w:lvlText w:val="%1)"/>
+      <w:lvlJc w:val="left"/>
+    </w:lvl>
+  </w:abstractNum>
+  <w:abstractNum w:abstractNumId="1">
+    <w:nsid w:val="07D64A78"/>
+    <w:multiLevelType w:val="hybridMultilevel"/>
+    <w:tmpl w:val="8DD0DCF4"/>
+    <w:lvl w:ilvl="0" w:tplc="04160001">
+      <w:start w:val="1"/>
+      <w:numFmt w:val="bullet"/>
+      <w:lvlText w:val=""/>
+      <w:lvlJc w:val="left"/>
+      <w:pPr>
+        <w:ind w:left="720" w:hanging="360"/>
+      </w:pPr>
+      <w:rPr>
+        <w:rFonts w:ascii="Symbol" w:hAnsi="Symbol" w:hint="default"/>
+      </w:rPr>
+    </w:lvl>
+    <w:lvl w:ilvl="1" w:tplc="04160003" w:tentative="1">
+      <w:start w:val="1"/>
+      <w:numFmt w:val="bullet"/>
+      <w:lvlText w:val="o"/>
+      <w:lvlJc w:val="left"/>
+      <w:pPr>
+        <w:ind w:left="1440" w:hanging="360"/>
+      </w:pPr>
+      <w:rPr>
+        <w:rFonts w:ascii="Courier New" w:hAnsi="Courier New" w:cs="Courier New" w:hint="default"/>
+      </w:rPr>
+    </w:lvl>
+    <w:lvl w:ilvl="2" w:tplc="04160005" w:tentative="1">
+      <w:start w:val="1"/>
+      <w:numFmt w:val="bullet"/>
+      <w:lvlText w:val=""/>
+      <w:lvlJc w:val="left"/>
+      <w:pPr>
+        <w:ind w:left="2160" w:hanging="360"/>
+      </w:pPr>
+      <w:rPr>
+        <w:rFonts w:ascii="Wingdings" w:hAnsi="Wingdings" w:hint="default"/>
+      </w:rPr>
+    </w:lvl>
+    <w:lvl w:ilvl="3" w:tplc="04160001" w:tentative="1">
+      <w:start w:val="1"/>
+      <w:numFmt w:val="bullet"/>
+      <w:lvlText w:val=""/>
+      <w:lvlJc w:val="left"/>
+      <w:pPr>
+        <w:ind w:left="2880" w:hanging="360"/>
+      </w:pPr>
+      <w:rPr>
+        <w:rFonts w:ascii="Symbol" w:hAnsi="Symbol" w:hint="default"/>
+      </w:rPr>
+    </w:lvl>
+    <w:lvl w:ilvl="4" w:tplc="04160003" w:tentative="1">
+      <w:start w:val="1"/>
+      <w:numFmt w:val="bullet"/>
+      <w:lvlText w:val="o"/>
+      <w:lvlJc w:val="left"/>
+      <w:pPr>
+        <w:ind w:left="3600" w:hanging="360"/>
+      </w:pPr>
+      <w:rPr>
+        <w:rFonts w:ascii="Courier New" w:hAnsi="Courier New" w:cs="Courier New" w:hint="default"/>
+      </w:rPr>
+    </w:lvl>
+    <w:lvl w:ilvl="5" w:tplc="04160005" w:tentative="1">
+      <w:start w:val="1"/>
+      <w:numFmt w:val="bullet"/>
+      <w:lvlText w:val=""/>
+      <w:lvlJc w:val="left"/>
+      <w:pPr>
+        <w:ind w:left="4320" w:hanging="360"/>
+      </w:pPr>
+      <w:rPr>
+        <w:rFonts w:ascii="Wingdings" w:hAnsi="Wingdings" w:hint="default"/>
+      </w:rPr>
+    </w:lvl>
+    <w:lvl w:ilvl="6" w:tplc="04160001" w:tentative="1">
+      <w:start w:val="1"/>
+      <w:numFmt w:val="bullet"/>
+      <w:lvlText w:val=""/>
+      <w:lvlJc w:val="left"/>
+      <w:pPr>
+        <w:ind w:left="5040" w:hanging="360"/>
+      </w:pPr>
+      <w:rPr>
+        <w:rFonts w:ascii="Symbol" w:hAnsi="Symbol" w:hint="default"/>
+      </w:rPr>
+    </w:lvl>
+    <w:lvl w:ilvl="7" w:tplc="04160003" w:tentative="1">
+      <w:start w:val="1"/>
+      <w:numFmt w:val="bullet"/>
+      <w:lvlText w:val="o"/>
+      <w:lvlJc w:val="left"/>
+      <w:pPr>
+        <w:ind w:left="5760" w:hanging="360"/>
+      </w:pPr>
+      <w:rPr>
+        <w:rFonts w:ascii="Courier New" w:hAnsi="Courier New" w:cs="Courier New" w:hint="default"/>
+      </w:rPr>
+    </w:lvl>
+    <w:lvl w:ilvl="8" w:tplc="04160005" w:tentative="1">
+      <w:start w:val="1"/>
+      <w:numFmt w:val="bullet"/>
+      <w:lvlText w:val=""/>
+      <w:lvlJc w:val="left"/>
+      <w:pPr>
+        <w:ind w:left="6480" w:hanging="360"/>
+      </w:pPr>
+      <w:rPr>
+        <w:rFonts w:ascii="Wingdings" w:hAnsi="Wingdings" w:hint="default"/>
+      </w:rPr>
+    </w:lvl>
+  </w:abstractNum>
+  <w:abstractNum w:abstractNumId="2">
+    <w:nsid w:val="1E8E6452"/>
+    <w:multiLevelType w:val="hybridMultilevel"/>
+    <w:tmpl w:val="BD0E77CA"/>
+    <w:lvl w:ilvl="0" w:tplc="04160001">
+      <w:start w:val="1"/>
+      <w:numFmt w:val="bullet"/>
+      <w:lvlText w:val=""/>
+      <w:lvlJc w:val="left"/>
+      <w:pPr>
+        <w:ind w:left="720" w:hanging="360"/>
+      </w:pPr>
+      <w:rPr>
+        <w:rFonts w:ascii="Symbol" w:hAnsi="Symbol" w:hint="default"/>
+      </w:rPr>
+    </w:lvl>
+    <w:lvl w:ilvl="1" w:tplc="04160003" w:tentative="1">
+      <w:start w:val="1"/>
+      <w:numFmt w:val="bullet"/>
+      <w:lvlText w:val="o"/>
+      <w:lvlJc w:val="left"/>
+      <w:pPr>
+        <w:ind w:left="1440" w:hanging="360"/>
+      </w:pPr>
+      <w:rPr>
+        <w:rFonts w:ascii="Courier New" w:hAnsi="Courier New" w:cs="Courier New" w:hint="default"/>
+      </w:rPr>
+    </w:lvl>
+    <w:lvl w:ilvl="2" w:tplc="04160005" w:tentative="1">
+      <w:start w:val="1"/>
+      <w:numFmt w:val="bullet"/>
+      <w:lvlText w:val=""/>
+      <w:lvlJc w:val="left"/>
+      <w:pPr>
+        <w:ind w:left="2160" w:hanging="360"/>
+      </w:pPr>
+      <w:rPr>
+        <w:rFonts w:ascii="Wingdings" w:hAnsi="Wingdings" w:hint="default"/>
+      </w:rPr>
+    </w:lvl>
+    <w:lvl w:ilvl="3" w:tplc="04160001" w:tentative="1">
+      <w:start w:val="1"/>
+      <w:numFmt w:val="bullet"/>
+      <w:lvlText w:val=""/>
+      <w:lvlJc w:val="left"/>
+      <w:pPr>
+        <w:ind w:left="2880" w:hanging="360"/>
+      </w:pPr>
+      <w:rPr>
+        <w:rFonts w:ascii="Symbol" w:hAnsi="Symbol" w:hint="default"/>
+      </w:rPr>
+    </w:lvl>
+    <w:lvl w:ilvl="4" w:tplc="04160003" w:tentative="1">
+      <w:start w:val="1"/>
+      <w:numFmt w:val="bullet"/>
+      <w:lvlText w:val="o"/>
+      <w:lvlJc w:val="left"/>
+      <w:pPr>
+        <w:ind w:left="3600" w:hanging="360"/>
+      </w:pPr>
+      <w:rPr>
+        <w:rFonts w:ascii="Courier New" w:hAnsi="Courier New" w:cs="Courier New" w:hint="default"/>
+      </w:rPr>
+    </w:lvl>
+    <w:lvl w:ilvl="5" w:tplc="04160005" w:tentative="1">
+      <w:start w:val="1"/>
+      <w:numFmt w:val="bullet"/>
+      <w:lvlText w:val=""/>
+      <w:lvlJc w:val="left"/>
+      <w:pPr>
+        <w:ind w:left="4320" w:hanging="360"/>
+      </w:pPr>
+      <w:rPr>
+        <w:rFonts w:ascii="Wingdings" w:hAnsi="Wingdings" w:hint="default"/>
+      </w:rPr>
+    </w:lvl>
+    <w:lvl w:ilvl="6" w:tplc="04160001" w:tentative="1">
+      <w:start w:val="1"/>
+      <w:numFmt w:val="bullet"/>
+      <w:lvlText w:val=""/>
+      <w:lvlJc w:val="left"/>
+      <w:pPr>
+        <w:ind w:left="5040" w:hanging="360"/>
+      </w:pPr>
+      <w:rPr>
+        <w:rFonts w:ascii="Symbol" w:hAnsi="Symbol" w:hint="default"/>
+      </w:rPr>
+    </w:lvl>
+    <w:lvl w:ilvl="7" w:tplc="04160003" w:tentative="1">
+      <w:start w:val="1"/>
+      <w:numFmt w:val="bullet"/>
+      <w:lvlText w:val="o"/>
+      <w:lvlJc w:val="left"/>
+      <w:pPr>
+        <w:ind w:left="5760" w:hanging="360"/>
+      </w:pPr>
+      <w:rPr>
+        <w:rFonts w:ascii="Courier New" w:hAnsi="Courier New" w:cs="Courier New" w:hint="default"/>
+      </w:rPr>
+    </w:lvl>
+    <w:lvl w:ilvl="8" w:tplc="04160005" w:tentative="1">
+      <w:start w:val="1"/>
+      <w:numFmt w:val="bullet"/>
+      <w:lvlText w:val=""/>
+      <w:lvlJc w:val="left"/>
+      <w:pPr>
+        <w:ind w:left="6480" w:hanging="360"/>
+      </w:pPr>
+      <w:rPr>
+        <w:rFonts w:ascii="Wingdings" w:hAnsi="Wingdings" w:hint="default"/>
+      </w:rPr>
+    </w:lvl>
+  </w:abstractNum>
+  <w:abstractNum w:abstractNumId="3">
     <w:nsid w:val="24587983"/>
-    <w:multiLevelType w:val="hybridMultilevel"/>
-    <w:tmpl w:val="8B165B74"/>
-    <w:lvl w:ilvl="0" w:tplc="CE726DC6">
+    <w:multiLevelType w:val="multilevel"/>
+    <w:tmpl w:val="24587983"/>
+    <w:lvl w:ilvl="0">
       <w:start w:val="1"/>
       <w:numFmt w:val="decimal"/>
       <w:lvlText w:val="%1."/>
@@ -3925,7 +4784,7 @@
         <w:sz w:val="28"/>
       </w:rPr>
     </w:lvl>
-    <w:lvl w:ilvl="1" w:tplc="04160019">
+    <w:lvl w:ilvl="1">
       <w:start w:val="1"/>
       <w:numFmt w:val="lowerLetter"/>
       <w:lvlText w:val="%2."/>
@@ -3934,7 +4793,7 @@
         <w:ind w:left="1440" w:hanging="360"/>
       </w:pPr>
     </w:lvl>
-    <w:lvl w:ilvl="2" w:tplc="0416001B" w:tentative="1">
+    <w:lvl w:ilvl="2">
       <w:start w:val="1"/>
       <w:numFmt w:val="lowerRoman"/>
       <w:lvlText w:val="%3."/>
@@ -3943,7 +4802,7 @@
         <w:ind w:left="2160" w:hanging="180"/>
       </w:pPr>
     </w:lvl>
-    <w:lvl w:ilvl="3" w:tplc="0416000F" w:tentative="1">
+    <w:lvl w:ilvl="3">
       <w:start w:val="1"/>
       <w:numFmt w:val="decimal"/>
       <w:lvlText w:val="%4."/>
@@ -3952,7 +4811,7 @@
         <w:ind w:left="2880" w:hanging="360"/>
       </w:pPr>
     </w:lvl>
-    <w:lvl w:ilvl="4" w:tplc="04160019" w:tentative="1">
+    <w:lvl w:ilvl="4">
       <w:start w:val="1"/>
       <w:numFmt w:val="lowerLetter"/>
       <w:lvlText w:val="%5."/>
@@ -3961,7 +4820,7 @@
         <w:ind w:left="3600" w:hanging="360"/>
       </w:pPr>
     </w:lvl>
-    <w:lvl w:ilvl="5" w:tplc="0416001B" w:tentative="1">
+    <w:lvl w:ilvl="5">
       <w:start w:val="1"/>
       <w:numFmt w:val="lowerRoman"/>
       <w:lvlText w:val="%6."/>
@@ -3970,7 +4829,7 @@
         <w:ind w:left="4320" w:hanging="180"/>
       </w:pPr>
     </w:lvl>
-    <w:lvl w:ilvl="6" w:tplc="0416000F" w:tentative="1">
+    <w:lvl w:ilvl="6">
       <w:start w:val="1"/>
       <w:numFmt w:val="decimal"/>
       <w:lvlText w:val="%7."/>
@@ -3979,7 +4838,7 @@
         <w:ind w:left="5040" w:hanging="360"/>
       </w:pPr>
     </w:lvl>
-    <w:lvl w:ilvl="7" w:tplc="04160019" w:tentative="1">
+    <w:lvl w:ilvl="7">
       <w:start w:val="1"/>
       <w:numFmt w:val="lowerLetter"/>
       <w:lvlText w:val="%8."/>
@@ -3988,7 +4847,7 @@
         <w:ind w:left="5760" w:hanging="360"/>
       </w:pPr>
     </w:lvl>
-    <w:lvl w:ilvl="8" w:tplc="0416001B" w:tentative="1">
+    <w:lvl w:ilvl="8">
       <w:start w:val="1"/>
       <w:numFmt w:val="lowerRoman"/>
       <w:lvlText w:val="%9."/>
@@ -3998,14 +4857,127 @@
       </w:pPr>
     </w:lvl>
   </w:abstractNum>
-  <w:abstractNum w:abstractNumId="1">
-    <w:nsid w:val="361046E4"/>
+  <w:abstractNum w:abstractNumId="4">
+    <w:nsid w:val="38C4774C"/>
+    <w:multiLevelType w:val="hybridMultilevel"/>
+    <w:tmpl w:val="BF5EE90A"/>
+    <w:lvl w:ilvl="0" w:tplc="04160001">
+      <w:start w:val="1"/>
+      <w:numFmt w:val="bullet"/>
+      <w:lvlText w:val=""/>
+      <w:lvlJc w:val="left"/>
+      <w:pPr>
+        <w:ind w:left="720" w:hanging="360"/>
+      </w:pPr>
+      <w:rPr>
+        <w:rFonts w:ascii="Symbol" w:hAnsi="Symbol" w:hint="default"/>
+      </w:rPr>
+    </w:lvl>
+    <w:lvl w:ilvl="1" w:tplc="04160003" w:tentative="1">
+      <w:start w:val="1"/>
+      <w:numFmt w:val="bullet"/>
+      <w:lvlText w:val="o"/>
+      <w:lvlJc w:val="left"/>
+      <w:pPr>
+        <w:ind w:left="1440" w:hanging="360"/>
+      </w:pPr>
+      <w:rPr>
+        <w:rFonts w:ascii="Courier New" w:hAnsi="Courier New" w:cs="Courier New" w:hint="default"/>
+      </w:rPr>
+    </w:lvl>
+    <w:lvl w:ilvl="2" w:tplc="04160005" w:tentative="1">
+      <w:start w:val="1"/>
+      <w:numFmt w:val="bullet"/>
+      <w:lvlText w:val=""/>
+      <w:lvlJc w:val="left"/>
+      <w:pPr>
+        <w:ind w:left="2160" w:hanging="360"/>
+      </w:pPr>
+      <w:rPr>
+        <w:rFonts w:ascii="Wingdings" w:hAnsi="Wingdings" w:hint="default"/>
+      </w:rPr>
+    </w:lvl>
+    <w:lvl w:ilvl="3" w:tplc="04160001" w:tentative="1">
+      <w:start w:val="1"/>
+      <w:numFmt w:val="bullet"/>
+      <w:lvlText w:val=""/>
+      <w:lvlJc w:val="left"/>
+      <w:pPr>
+        <w:ind w:left="2880" w:hanging="360"/>
+      </w:pPr>
+      <w:rPr>
+        <w:rFonts w:ascii="Symbol" w:hAnsi="Symbol" w:hint="default"/>
+      </w:rPr>
+    </w:lvl>
+    <w:lvl w:ilvl="4" w:tplc="04160003" w:tentative="1">
+      <w:start w:val="1"/>
+      <w:numFmt w:val="bullet"/>
+      <w:lvlText w:val="o"/>
+      <w:lvlJc w:val="left"/>
+      <w:pPr>
+        <w:ind w:left="3600" w:hanging="360"/>
+      </w:pPr>
+      <w:rPr>
+        <w:rFonts w:ascii="Courier New" w:hAnsi="Courier New" w:cs="Courier New" w:hint="default"/>
+      </w:rPr>
+    </w:lvl>
+    <w:lvl w:ilvl="5" w:tplc="04160005" w:tentative="1">
+      <w:start w:val="1"/>
+      <w:numFmt w:val="bullet"/>
+      <w:lvlText w:val=""/>
+      <w:lvlJc w:val="left"/>
+      <w:pPr>
+        <w:ind w:left="4320" w:hanging="360"/>
+      </w:pPr>
+      <w:rPr>
+        <w:rFonts w:ascii="Wingdings" w:hAnsi="Wingdings" w:hint="default"/>
+      </w:rPr>
+    </w:lvl>
+    <w:lvl w:ilvl="6" w:tplc="04160001" w:tentative="1">
+      <w:start w:val="1"/>
+      <w:numFmt w:val="bullet"/>
+      <w:lvlText w:val=""/>
+      <w:lvlJc w:val="left"/>
+      <w:pPr>
+        <w:ind w:left="5040" w:hanging="360"/>
+      </w:pPr>
+      <w:rPr>
+        <w:rFonts w:ascii="Symbol" w:hAnsi="Symbol" w:hint="default"/>
+      </w:rPr>
+    </w:lvl>
+    <w:lvl w:ilvl="7" w:tplc="04160003" w:tentative="1">
+      <w:start w:val="1"/>
+      <w:numFmt w:val="bullet"/>
+      <w:lvlText w:val="o"/>
+      <w:lvlJc w:val="left"/>
+      <w:pPr>
+        <w:ind w:left="5760" w:hanging="360"/>
+      </w:pPr>
+      <w:rPr>
+        <w:rFonts w:ascii="Courier New" w:hAnsi="Courier New" w:cs="Courier New" w:hint="default"/>
+      </w:rPr>
+    </w:lvl>
+    <w:lvl w:ilvl="8" w:tplc="04160005" w:tentative="1">
+      <w:start w:val="1"/>
+      <w:numFmt w:val="bullet"/>
+      <w:lvlText w:val=""/>
+      <w:lvlJc w:val="left"/>
+      <w:pPr>
+        <w:ind w:left="6480" w:hanging="360"/>
+      </w:pPr>
+      <w:rPr>
+        <w:rFonts w:ascii="Wingdings" w:hAnsi="Wingdings" w:hint="default"/>
+      </w:rPr>
+    </w:lvl>
+  </w:abstractNum>
+  <w:abstractNum w:abstractNumId="5">
+    <w:nsid w:val="3E7E1A26"/>
     <w:multiLevelType w:val="multilevel"/>
-    <w:tmpl w:val="762C0B28"/>
+    <w:tmpl w:val="3E7E1A26"/>
     <w:lvl w:ilvl="0">
       <w:start w:val="1"/>
       <w:numFmt w:val="decimal"/>
-      <w:lvlText w:val="%1."/>
+      <w:lvlText w:val="%1-"/>
       <w:lvlJc w:val="left"/>
       <w:pPr>
         <w:ind w:left="720" w:hanging="360"/>
@@ -4016,197 +4988,59 @@
     </w:lvl>
     <w:lvl w:ilvl="1">
       <w:start w:val="1"/>
-      <w:numFmt w:val="decimal"/>
-      <w:isLgl/>
-      <w:lvlText w:val="%1.%2."/>
+      <w:numFmt w:val="lowerLetter"/>
+      <w:lvlText w:val="%2."/>
       <w:lvlJc w:val="left"/>
       <w:pPr>
-        <w:ind w:left="1080" w:hanging="360"/>
-      </w:pPr>
-      <w:rPr>
-        <w:rFonts w:hint="default"/>
-      </w:rPr>
+        <w:ind w:left="1440" w:hanging="360"/>
+      </w:pPr>
     </w:lvl>
     <w:lvl w:ilvl="2">
       <w:start w:val="1"/>
-      <w:numFmt w:val="decimal"/>
-      <w:isLgl/>
-      <w:lvlText w:val="%1.%2.%3."/>
-      <w:lvlJc w:val="left"/>
-      <w:pPr>
-        <w:ind w:left="1800" w:hanging="720"/>
-      </w:pPr>
-      <w:rPr>
-        <w:rFonts w:hint="default"/>
-      </w:rPr>
+      <w:numFmt w:val="lowerRoman"/>
+      <w:lvlText w:val="%3."/>
+      <w:lvlJc w:val="right"/>
+      <w:pPr>
+        <w:ind w:left="2160" w:hanging="180"/>
+      </w:pPr>
     </w:lvl>
     <w:lvl w:ilvl="3">
       <w:start w:val="1"/>
       <w:numFmt w:val="decimal"/>
-      <w:isLgl/>
-      <w:lvlText w:val="%1.%2.%3.%4."/>
+      <w:lvlText w:val="%4."/>
       <w:lvlJc w:val="left"/>
       <w:pPr>
-        <w:ind w:left="2160" w:hanging="720"/>
-      </w:pPr>
-      <w:rPr>
-        <w:rFonts w:hint="default"/>
-      </w:rPr>
+        <w:ind w:left="2880" w:hanging="360"/>
+      </w:pPr>
     </w:lvl>
     <w:lvl w:ilvl="4">
       <w:start w:val="1"/>
-      <w:numFmt w:val="decimal"/>
-      <w:isLgl/>
-      <w:lvlText w:val="%1.%2.%3.%4.%5."/>
+      <w:numFmt w:val="lowerLetter"/>
+      <w:lvlText w:val="%5."/>
       <w:lvlJc w:val="left"/>
       <w:pPr>
-        <w:ind w:left="2880" w:hanging="1080"/>
-      </w:pPr>
-      <w:rPr>
-        <w:rFonts w:hint="default"/>
-      </w:rPr>
+        <w:ind w:left="3600" w:hanging="360"/>
+      </w:pPr>
     </w:lvl>
     <w:lvl w:ilvl="5">
       <w:start w:val="1"/>
-      <w:numFmt w:val="decimal"/>
-      <w:isLgl/>
-      <w:lvlText w:val="%1.%2.%3.%4.%5.%6."/>
-      <w:lvlJc w:val="left"/>
-      <w:pPr>
-        <w:ind w:left="3240" w:hanging="1080"/>
-      </w:pPr>
-      <w:rPr>
-        <w:rFonts w:hint="default"/>
-      </w:rPr>
+      <w:numFmt w:val="lowerRoman"/>
+      <w:lvlText w:val="%6."/>
+      <w:lvlJc w:val="right"/>
+      <w:pPr>
+        <w:ind w:left="4320" w:hanging="180"/>
+      </w:pPr>
     </w:lvl>
     <w:lvl w:ilvl="6">
       <w:start w:val="1"/>
       <w:numFmt w:val="decimal"/>
-      <w:isLgl/>
-      <w:lvlText w:val="%1.%2.%3.%4.%5.%6.%7."/>
+      <w:lvlText w:val="%7."/>
       <w:lvlJc w:val="left"/>
       <w:pPr>
-        <w:ind w:left="3960" w:hanging="1440"/>
-      </w:pPr>
-      <w:rPr>
-        <w:rFonts w:hint="default"/>
-      </w:rPr>
+        <w:ind w:left="5040" w:hanging="360"/>
+      </w:pPr>
     </w:lvl>
     <w:lvl w:ilvl="7">
-      <w:start w:val="1"/>
-      <w:numFmt w:val="decimal"/>
-      <w:isLgl/>
-      <w:lvlText w:val="%1.%2.%3.%4.%5.%6.%7.%8."/>
-      <w:lvlJc w:val="left"/>
-      <w:pPr>
-        <w:ind w:left="4320" w:hanging="1440"/>
-      </w:pPr>
-      <w:rPr>
-        <w:rFonts w:hint="default"/>
-      </w:rPr>
-    </w:lvl>
-    <w:lvl w:ilvl="8">
-      <w:start w:val="1"/>
-      <w:numFmt w:val="decimal"/>
-      <w:isLgl/>
-      <w:lvlText w:val="%1.%2.%3.%4.%5.%6.%7.%8.%9."/>
-      <w:lvlJc w:val="left"/>
-      <w:pPr>
-        <w:ind w:left="5040" w:hanging="1800"/>
-      </w:pPr>
-      <w:rPr>
-        <w:rFonts w:hint="default"/>
-      </w:rPr>
-    </w:lvl>
-  </w:abstractNum>
-  <w:abstractNum w:abstractNumId="2">
-    <w:nsid w:val="3E2D1017"/>
-    <w:multiLevelType w:val="singleLevel"/>
-    <w:tmpl w:val="0416000F"/>
-    <w:lvl w:ilvl="0">
-      <w:start w:val="1"/>
-      <w:numFmt w:val="decimal"/>
-      <w:lvlText w:val="%1."/>
-      <w:lvlJc w:val="left"/>
-      <w:pPr>
-        <w:tabs>
-          <w:tab w:val="num" w:pos="360"/>
-        </w:tabs>
-        <w:ind w:left="360" w:hanging="360"/>
-      </w:pPr>
-    </w:lvl>
-  </w:abstractNum>
-  <w:abstractNum w:abstractNumId="3">
-    <w:nsid w:val="3E7E1A26"/>
-    <w:multiLevelType w:val="hybridMultilevel"/>
-    <w:tmpl w:val="45F657B8"/>
-    <w:lvl w:ilvl="0" w:tplc="F7BE0104">
-      <w:start w:val="1"/>
-      <w:numFmt w:val="decimal"/>
-      <w:lvlText w:val="%1-"/>
-      <w:lvlJc w:val="left"/>
-      <w:pPr>
-        <w:ind w:left="720" w:hanging="360"/>
-      </w:pPr>
-      <w:rPr>
-        <w:rFonts w:hint="default"/>
-      </w:rPr>
-    </w:lvl>
-    <w:lvl w:ilvl="1" w:tplc="04160019" w:tentative="1">
-      <w:start w:val="1"/>
-      <w:numFmt w:val="lowerLetter"/>
-      <w:lvlText w:val="%2."/>
-      <w:lvlJc w:val="left"/>
-      <w:pPr>
-        <w:ind w:left="1440" w:hanging="360"/>
-      </w:pPr>
-    </w:lvl>
-    <w:lvl w:ilvl="2" w:tplc="0416001B" w:tentative="1">
-      <w:start w:val="1"/>
-      <w:numFmt w:val="lowerRoman"/>
-      <w:lvlText w:val="%3."/>
-      <w:lvlJc w:val="right"/>
-      <w:pPr>
-        <w:ind w:left="2160" w:hanging="180"/>
-      </w:pPr>
-    </w:lvl>
-    <w:lvl w:ilvl="3" w:tplc="0416000F" w:tentative="1">
-      <w:start w:val="1"/>
-      <w:numFmt w:val="decimal"/>
-      <w:lvlText w:val="%4."/>
-      <w:lvlJc w:val="left"/>
-      <w:pPr>
-        <w:ind w:left="2880" w:hanging="360"/>
-      </w:pPr>
-    </w:lvl>
-    <w:lvl w:ilvl="4" w:tplc="04160019" w:tentative="1">
-      <w:start w:val="1"/>
-      <w:numFmt w:val="lowerLetter"/>
-      <w:lvlText w:val="%5."/>
-      <w:lvlJc w:val="left"/>
-      <w:pPr>
-        <w:ind w:left="3600" w:hanging="360"/>
-      </w:pPr>
-    </w:lvl>
-    <w:lvl w:ilvl="5" w:tplc="0416001B" w:tentative="1">
-      <w:start w:val="1"/>
-      <w:numFmt w:val="lowerRoman"/>
-      <w:lvlText w:val="%6."/>
-      <w:lvlJc w:val="right"/>
-      <w:pPr>
-        <w:ind w:left="4320" w:hanging="180"/>
-      </w:pPr>
-    </w:lvl>
-    <w:lvl w:ilvl="6" w:tplc="0416000F" w:tentative="1">
-      <w:start w:val="1"/>
-      <w:numFmt w:val="decimal"/>
-      <w:lvlText w:val="%7."/>
-      <w:lvlJc w:val="left"/>
-      <w:pPr>
-        <w:ind w:left="5040" w:hanging="360"/>
-      </w:pPr>
-    </w:lvl>
-    <w:lvl w:ilvl="7" w:tplc="04160019" w:tentative="1">
       <w:start w:val="1"/>
       <w:numFmt w:val="lowerLetter"/>
       <w:lvlText w:val="%8."/>
@@ -4215,7 +5049,7 @@
         <w:ind w:left="5760" w:hanging="360"/>
       </w:pPr>
     </w:lvl>
-    <w:lvl w:ilvl="8" w:tplc="0416001B" w:tentative="1">
+    <w:lvl w:ilvl="8">
       <w:start w:val="1"/>
       <w:numFmt w:val="lowerRoman"/>
       <w:lvlText w:val="%9."/>
@@ -4225,150 +5059,254 @@
       </w:pPr>
     </w:lvl>
   </w:abstractNum>
-  <w:abstractNum w:abstractNumId="4">
-    <w:nsid w:val="41412EDD"/>
-    <w:multiLevelType w:val="multilevel"/>
-    <w:tmpl w:val="14CE940E"/>
-    <w:lvl w:ilvl="0">
-      <w:start w:val="2"/>
-      <w:numFmt w:val="decimal"/>
-      <w:lvlText w:val="%1"/>
+  <w:abstractNum w:abstractNumId="6">
+    <w:nsid w:val="466B2F92"/>
+    <w:multiLevelType w:val="hybridMultilevel"/>
+    <w:tmpl w:val="61FED29C"/>
+    <w:lvl w:ilvl="0" w:tplc="04160001">
+      <w:start w:val="1"/>
+      <w:numFmt w:val="bullet"/>
+      <w:lvlText w:val=""/>
       <w:lvlJc w:val="left"/>
       <w:pPr>
-        <w:ind w:left="360" w:hanging="360"/>
+        <w:ind w:left="1426" w:hanging="360"/>
       </w:pPr>
       <w:rPr>
-        <w:rFonts w:hint="default"/>
-        <w:color w:val="000000"/>
-        <w:sz w:val="24"/>
+        <w:rFonts w:ascii="Symbol" w:hAnsi="Symbol" w:hint="default"/>
       </w:rPr>
     </w:lvl>
-    <w:lvl w:ilvl="1">
+    <w:lvl w:ilvl="1" w:tplc="04160003" w:tentative="1">
       <w:start w:val="1"/>
-      <w:numFmt w:val="decimal"/>
-      <w:lvlText w:val="%1.%2"/>
+      <w:numFmt w:val="bullet"/>
+      <w:lvlText w:val="o"/>
       <w:lvlJc w:val="left"/>
       <w:pPr>
-        <w:ind w:left="360" w:hanging="360"/>
+        <w:ind w:left="2146" w:hanging="360"/>
       </w:pPr>
       <w:rPr>
-        <w:rFonts w:hint="default"/>
-        <w:color w:val="000000"/>
-        <w:sz w:val="24"/>
+        <w:rFonts w:ascii="Courier New" w:hAnsi="Courier New" w:cs="Courier New" w:hint="default"/>
       </w:rPr>
     </w:lvl>
-    <w:lvl w:ilvl="2">
+    <w:lvl w:ilvl="2" w:tplc="04160005" w:tentative="1">
       <w:start w:val="1"/>
-      <w:numFmt w:val="decimal"/>
-      <w:lvlText w:val="%1.%2.%3"/>
+      <w:numFmt w:val="bullet"/>
+      <w:lvlText w:val=""/>
       <w:lvlJc w:val="left"/>
       <w:pPr>
-        <w:ind w:left="360" w:hanging="360"/>
+        <w:ind w:left="2866" w:hanging="360"/>
       </w:pPr>
       <w:rPr>
-        <w:rFonts w:hint="default"/>
-        <w:color w:val="000000"/>
-        <w:sz w:val="24"/>
+        <w:rFonts w:ascii="Wingdings" w:hAnsi="Wingdings" w:hint="default"/>
       </w:rPr>
     </w:lvl>
-    <w:lvl w:ilvl="3">
+    <w:lvl w:ilvl="3" w:tplc="04160001" w:tentative="1">
       <w:start w:val="1"/>
-      <w:numFmt w:val="decimal"/>
-      <w:lvlText w:val="%1.%2.%3.%4"/>
+      <w:numFmt w:val="bullet"/>
+      <w:lvlText w:val=""/>
       <w:lvlJc w:val="left"/>
       <w:pPr>
-        <w:ind w:left="720" w:hanging="720"/>
+        <w:ind w:left="3586" w:hanging="360"/>
       </w:pPr>
       <w:rPr>
-        <w:rFonts w:hint="default"/>
-        <w:color w:val="000000"/>
-        <w:sz w:val="24"/>
+        <w:rFonts w:ascii="Symbol" w:hAnsi="Symbol" w:hint="default"/>
       </w:rPr>
     </w:lvl>
-    <w:lvl w:ilvl="4">
+    <w:lvl w:ilvl="4" w:tplc="04160003" w:tentative="1">
       <w:start w:val="1"/>
-      <w:numFmt w:val="decimal"/>
-      <w:lvlText w:val="%1.%2.%3.%4.%5"/>
+      <w:numFmt w:val="bullet"/>
+      <w:lvlText w:val="o"/>
       <w:lvlJc w:val="left"/>
       <w:pPr>
-        <w:ind w:left="720" w:hanging="720"/>
+        <w:ind w:left="4306" w:hanging="360"/>
       </w:pPr>
       <w:rPr>
-        <w:rFonts w:hint="default"/>
-        <w:color w:val="000000"/>
-        <w:sz w:val="24"/>
+        <w:rFonts w:ascii="Courier New" w:hAnsi="Courier New" w:cs="Courier New" w:hint="default"/>
       </w:rPr>
     </w:lvl>
-    <w:lvl w:ilvl="5">
+    <w:lvl w:ilvl="5" w:tplc="04160005" w:tentative="1">
       <w:start w:val="1"/>
-      <w:numFmt w:val="decimal"/>
-      <w:lvlText w:val="%1.%2.%3.%4.%5.%6"/>
+      <w:numFmt w:val="bullet"/>
+      <w:lvlText w:val=""/>
       <w:lvlJc w:val="left"/>
       <w:pPr>
-        <w:ind w:left="1080" w:hanging="1080"/>
+        <w:ind w:left="5026" w:hanging="360"/>
       </w:pPr>
       <w:rPr>
-        <w:rFonts w:hint="default"/>
-        <w:color w:val="000000"/>
-        <w:sz w:val="24"/>
+        <w:rFonts w:ascii="Wingdings" w:hAnsi="Wingdings" w:hint="default"/>
       </w:rPr>
     </w:lvl>
-    <w:lvl w:ilvl="6">
+    <w:lvl w:ilvl="6" w:tplc="04160001" w:tentative="1">
       <w:start w:val="1"/>
-      <w:numFmt w:val="decimal"/>
-      <w:lvlText w:val="%1.%2.%3.%4.%5.%6.%7"/>
+      <w:numFmt w:val="bullet"/>
+      <w:lvlText w:val=""/>
       <w:lvlJc w:val="left"/>
       <w:pPr>
-        <w:ind w:left="1080" w:hanging="1080"/>
+        <w:ind w:left="5746" w:hanging="360"/>
       </w:pPr>
       <w:rPr>
-        <w:rFonts w:hint="default"/>
-        <w:color w:val="000000"/>
-        <w:sz w:val="24"/>
+        <w:rFonts w:ascii="Symbol" w:hAnsi="Symbol" w:hint="default"/>
       </w:rPr>
     </w:lvl>
-    <w:lvl w:ilvl="7">
+    <w:lvl w:ilvl="7" w:tplc="04160003" w:tentative="1">
       <w:start w:val="1"/>
-      <w:numFmt w:val="decimal"/>
-      <w:lvlText w:val="%1.%2.%3.%4.%5.%6.%7.%8"/>
+      <w:numFmt w:val="bullet"/>
+      <w:lvlText w:val="o"/>
       <w:lvlJc w:val="left"/>
       <w:pPr>
-        <w:ind w:left="1080" w:hanging="1080"/>
+        <w:ind w:left="6466" w:hanging="360"/>
       </w:pPr>
       <w:rPr>
-        <w:rFonts w:hint="default"/>
-        <w:color w:val="000000"/>
-        <w:sz w:val="24"/>
+        <w:rFonts w:ascii="Courier New" w:hAnsi="Courier New" w:cs="Courier New" w:hint="default"/>
       </w:rPr>
     </w:lvl>
-    <w:lvl w:ilvl="8">
+    <w:lvl w:ilvl="8" w:tplc="04160005" w:tentative="1">
       <w:start w:val="1"/>
-      <w:numFmt w:val="decimal"/>
-      <w:lvlText w:val="%1.%2.%3.%4.%5.%6.%7.%8.%9"/>
+      <w:numFmt w:val="bullet"/>
+      <w:lvlText w:val=""/>
       <w:lvlJc w:val="left"/>
       <w:pPr>
-        <w:ind w:left="1440" w:hanging="1440"/>
+        <w:ind w:left="7186" w:hanging="360"/>
       </w:pPr>
       <w:rPr>
-        <w:rFonts w:hint="default"/>
-        <w:color w:val="000000"/>
-        <w:sz w:val="24"/>
+        <w:rFonts w:ascii="Wingdings" w:hAnsi="Wingdings" w:hint="default"/>
+      </w:rPr>
+    </w:lvl>
+  </w:abstractNum>
+  <w:abstractNum w:abstractNumId="7">
+    <w:nsid w:val="4C7C7E71"/>
+    <w:multiLevelType w:val="hybridMultilevel"/>
+    <w:tmpl w:val="1FD4806A"/>
+    <w:lvl w:ilvl="0" w:tplc="04160001">
+      <w:start w:val="1"/>
+      <w:numFmt w:val="bullet"/>
+      <w:lvlText w:val=""/>
+      <w:lvlJc w:val="left"/>
+      <w:pPr>
+        <w:ind w:left="720" w:hanging="360"/>
+      </w:pPr>
+      <w:rPr>
+        <w:rFonts w:ascii="Symbol" w:hAnsi="Symbol" w:hint="default"/>
+      </w:rPr>
+    </w:lvl>
+    <w:lvl w:ilvl="1" w:tplc="04160003" w:tentative="1">
+      <w:start w:val="1"/>
+      <w:numFmt w:val="bullet"/>
+      <w:lvlText w:val="o"/>
+      <w:lvlJc w:val="left"/>
+      <w:pPr>
+        <w:ind w:left="1440" w:hanging="360"/>
+      </w:pPr>
+      <w:rPr>
+        <w:rFonts w:ascii="Courier New" w:hAnsi="Courier New" w:cs="Courier New" w:hint="default"/>
+      </w:rPr>
+    </w:lvl>
+    <w:lvl w:ilvl="2" w:tplc="04160005" w:tentative="1">
+      <w:start w:val="1"/>
+      <w:numFmt w:val="bullet"/>
+      <w:lvlText w:val=""/>
+      <w:lvlJc w:val="left"/>
+      <w:pPr>
+        <w:ind w:left="2160" w:hanging="360"/>
+      </w:pPr>
+      <w:rPr>
+        <w:rFonts w:ascii="Wingdings" w:hAnsi="Wingdings" w:hint="default"/>
+      </w:rPr>
+    </w:lvl>
+    <w:lvl w:ilvl="3" w:tplc="04160001" w:tentative="1">
+      <w:start w:val="1"/>
+      <w:numFmt w:val="bullet"/>
+      <w:lvlText w:val=""/>
+      <w:lvlJc w:val="left"/>
+      <w:pPr>
+        <w:ind w:left="2880" w:hanging="360"/>
+      </w:pPr>
+      <w:rPr>
+        <w:rFonts w:ascii="Symbol" w:hAnsi="Symbol" w:hint="default"/>
+      </w:rPr>
+    </w:lvl>
+    <w:lvl w:ilvl="4" w:tplc="04160003" w:tentative="1">
+      <w:start w:val="1"/>
+      <w:numFmt w:val="bullet"/>
+      <w:lvlText w:val="o"/>
+      <w:lvlJc w:val="left"/>
+      <w:pPr>
+        <w:ind w:left="3600" w:hanging="360"/>
+      </w:pPr>
+      <w:rPr>
+        <w:rFonts w:ascii="Courier New" w:hAnsi="Courier New" w:cs="Courier New" w:hint="default"/>
+      </w:rPr>
+    </w:lvl>
+    <w:lvl w:ilvl="5" w:tplc="04160005" w:tentative="1">
+      <w:start w:val="1"/>
+      <w:numFmt w:val="bullet"/>
+      <w:lvlText w:val=""/>
+      <w:lvlJc w:val="left"/>
+      <w:pPr>
+        <w:ind w:left="4320" w:hanging="360"/>
+      </w:pPr>
+      <w:rPr>
+        <w:rFonts w:ascii="Wingdings" w:hAnsi="Wingdings" w:hint="default"/>
+      </w:rPr>
+    </w:lvl>
+    <w:lvl w:ilvl="6" w:tplc="04160001" w:tentative="1">
+      <w:start w:val="1"/>
+      <w:numFmt w:val="bullet"/>
+      <w:lvlText w:val=""/>
+      <w:lvlJc w:val="left"/>
+      <w:pPr>
+        <w:ind w:left="5040" w:hanging="360"/>
+      </w:pPr>
+      <w:rPr>
+        <w:rFonts w:ascii="Symbol" w:hAnsi="Symbol" w:hint="default"/>
+      </w:rPr>
+    </w:lvl>
+    <w:lvl w:ilvl="7" w:tplc="04160003" w:tentative="1">
+      <w:start w:val="1"/>
+      <w:numFmt w:val="bullet"/>
+      <w:lvlText w:val="o"/>
+      <w:lvlJc w:val="left"/>
+      <w:pPr>
+        <w:ind w:left="5760" w:hanging="360"/>
+      </w:pPr>
+      <w:rPr>
+        <w:rFonts w:ascii="Courier New" w:hAnsi="Courier New" w:cs="Courier New" w:hint="default"/>
+      </w:rPr>
+    </w:lvl>
+    <w:lvl w:ilvl="8" w:tplc="04160005" w:tentative="1">
+      <w:start w:val="1"/>
+      <w:numFmt w:val="bullet"/>
+      <w:lvlText w:val=""/>
+      <w:lvlJc w:val="left"/>
+      <w:pPr>
+        <w:ind w:left="6480" w:hanging="360"/>
+      </w:pPr>
+      <w:rPr>
+        <w:rFonts w:ascii="Wingdings" w:hAnsi="Wingdings" w:hint="default"/>
       </w:rPr>
     </w:lvl>
   </w:abstractNum>
   <w:num w:numId="1">
-    <w:abstractNumId w:val="1"/>
+    <w:abstractNumId w:val="3"/>
   </w:num>
   <w:num w:numId="2">
-    <w:abstractNumId w:val="2"/>
+    <w:abstractNumId w:val="5"/>
   </w:num>
   <w:num w:numId="3">
     <w:abstractNumId w:val="0"/>
   </w:num>
   <w:num w:numId="4">
-    <w:abstractNumId w:val="3"/>
+    <w:abstractNumId w:val="6"/>
   </w:num>
   <w:num w:numId="5">
+    <w:abstractNumId w:val="2"/>
+  </w:num>
+  <w:num w:numId="6">
+    <w:abstractNumId w:val="1"/>
+  </w:num>
+  <w:num w:numId="7">
+    <w:abstractNumId w:val="7"/>
+  </w:num>
+  <w:num w:numId="8">
     <w:abstractNumId w:val="4"/>
   </w:num>
 </w:numbering>
@@ -4379,7 +5317,7 @@
   <w:docDefaults>
     <w:rPrDefault>
       <w:rPr>
-        <w:rFonts w:ascii="Times New Roman" w:eastAsia="Times New Roman" w:hAnsi="Times New Roman" w:cs="Times New Roman"/>
+        <w:rFonts w:ascii="Times New Roman" w:eastAsia="SimSun" w:hAnsi="Times New Roman" w:cs="Times New Roman"/>
         <w:lang w:val="pt-BR" w:eastAsia="pt-BR" w:bidi="ar-SA"/>
       </w:rPr>
     </w:rPrDefault>
@@ -4392,128 +5330,141 @@
     <w:lsdException w:name="heading 3" w:qFormat="1"/>
     <w:lsdException w:name="heading 4" w:qFormat="1"/>
     <w:lsdException w:name="heading 5" w:qFormat="1"/>
-    <w:lsdException w:name="heading 6" w:qFormat="1"/>
+    <w:lsdException w:name="heading 6" w:semiHidden="0" w:unhideWhenUsed="0" w:qFormat="1"/>
     <w:lsdException w:name="heading 7" w:qFormat="1"/>
-    <w:lsdException w:name="heading 8" w:qFormat="1"/>
-    <w:lsdException w:name="heading 9" w:qFormat="1"/>
-    <w:lsdException w:name="header" w:uiPriority="99"/>
-    <w:lsdException w:name="footer" w:uiPriority="99"/>
+    <w:lsdException w:name="heading 8" w:semiHidden="0" w:unhideWhenUsed="0" w:qFormat="1"/>
+    <w:lsdException w:name="heading 9" w:semiHidden="0" w:unhideWhenUsed="0" w:qFormat="1"/>
+    <w:lsdException w:name="header" w:semiHidden="0" w:uiPriority="99" w:unhideWhenUsed="0"/>
+    <w:lsdException w:name="footer" w:semiHidden="0" w:uiPriority="99" w:unhideWhenUsed="0"/>
     <w:lsdException w:name="caption" w:qFormat="1"/>
+    <w:lsdException w:name="page number" w:semiHidden="0" w:unhideWhenUsed="0"/>
     <w:lsdException w:name="List Bullet" w:semiHidden="0" w:unhideWhenUsed="0"/>
     <w:lsdException w:name="List 3" w:semiHidden="0" w:unhideWhenUsed="0"/>
     <w:lsdException w:name="List 4" w:semiHidden="0" w:unhideWhenUsed="0"/>
     <w:lsdException w:name="Title" w:semiHidden="0" w:unhideWhenUsed="0" w:qFormat="1"/>
+    <w:lsdException w:name="Default Paragraph Font" w:uiPriority="1"/>
+    <w:lsdException w:name="Body Text" w:semiHidden="0" w:unhideWhenUsed="0"/>
     <w:lsdException w:name="Message Header" w:semiHidden="0" w:unhideWhenUsed="0"/>
     <w:lsdException w:name="Subtitle" w:semiHidden="0" w:unhideWhenUsed="0" w:qFormat="1"/>
     <w:lsdException w:name="Salutation" w:semiHidden="0" w:unhideWhenUsed="0"/>
     <w:lsdException w:name="Date" w:semiHidden="0" w:unhideWhenUsed="0"/>
+    <w:lsdException w:name="Block Text" w:semiHidden="0" w:unhideWhenUsed="0"/>
+    <w:lsdException w:name="Hyperlink" w:semiHidden="0"/>
     <w:lsdException w:name="Strong" w:semiHidden="0" w:unhideWhenUsed="0" w:qFormat="1"/>
     <w:lsdException w:name="Emphasis" w:semiHidden="0" w:unhideWhenUsed="0" w:qFormat="1"/>
+    <w:lsdException w:name="HTML Top of Form" w:uiPriority="99"/>
+    <w:lsdException w:name="HTML Bottom of Form" w:uiPriority="99"/>
+    <w:lsdException w:name="Normal Table" w:uiPriority="99"/>
+    <w:lsdException w:name="No List" w:uiPriority="99"/>
+    <w:lsdException w:name="Outline List 1" w:uiPriority="99"/>
+    <w:lsdException w:name="Outline List 2" w:uiPriority="99"/>
+    <w:lsdException w:name="Outline List 3" w:uiPriority="99"/>
+    <w:lsdException w:name="Balloon Text" w:semiHidden="0" w:unhideWhenUsed="0"/>
     <w:lsdException w:name="Table Grid" w:semiHidden="0" w:uiPriority="39" w:unhideWhenUsed="0"/>
-    <w:lsdException w:name="Placeholder Text" w:uiPriority="99" w:unhideWhenUsed="0"/>
-    <w:lsdException w:name="No Spacing" w:semiHidden="0" w:uiPriority="1" w:unhideWhenUsed="0" w:qFormat="1"/>
-    <w:lsdException w:name="Light Shading" w:semiHidden="0" w:uiPriority="60" w:unhideWhenUsed="0"/>
-    <w:lsdException w:name="Light List" w:semiHidden="0" w:uiPriority="61" w:unhideWhenUsed="0"/>
-    <w:lsdException w:name="Light Grid" w:semiHidden="0" w:uiPriority="62" w:unhideWhenUsed="0"/>
-    <w:lsdException w:name="Medium Shading 1" w:semiHidden="0" w:uiPriority="63" w:unhideWhenUsed="0"/>
-    <w:lsdException w:name="Medium Shading 2" w:semiHidden="0" w:uiPriority="64" w:unhideWhenUsed="0"/>
-    <w:lsdException w:name="Medium List 1" w:semiHidden="0" w:uiPriority="65" w:unhideWhenUsed="0"/>
-    <w:lsdException w:name="Medium List 2" w:semiHidden="0" w:uiPriority="66" w:unhideWhenUsed="0"/>
-    <w:lsdException w:name="Medium Grid 1" w:semiHidden="0" w:uiPriority="67" w:unhideWhenUsed="0"/>
-    <w:lsdException w:name="Medium Grid 2" w:semiHidden="0" w:uiPriority="68" w:unhideWhenUsed="0"/>
-    <w:lsdException w:name="Medium Grid 3" w:semiHidden="0" w:uiPriority="69" w:unhideWhenUsed="0"/>
-    <w:lsdException w:name="Dark List" w:semiHidden="0" w:uiPriority="70" w:unhideWhenUsed="0"/>
-    <w:lsdException w:name="Colorful Shading" w:semiHidden="0" w:uiPriority="71" w:unhideWhenUsed="0"/>
-    <w:lsdException w:name="Colorful List" w:semiHidden="0" w:uiPriority="72" w:unhideWhenUsed="0"/>
-    <w:lsdException w:name="Colorful Grid" w:semiHidden="0" w:uiPriority="73" w:unhideWhenUsed="0"/>
-    <w:lsdException w:name="Light Shading Accent 1" w:semiHidden="0" w:uiPriority="60" w:unhideWhenUsed="0"/>
-    <w:lsdException w:name="Light List Accent 1" w:semiHidden="0" w:uiPriority="61" w:unhideWhenUsed="0"/>
-    <w:lsdException w:name="Light Grid Accent 1" w:semiHidden="0" w:uiPriority="62" w:unhideWhenUsed="0"/>
-    <w:lsdException w:name="Medium Shading 1 Accent 1" w:semiHidden="0" w:uiPriority="63" w:unhideWhenUsed="0"/>
-    <w:lsdException w:name="Medium Shading 2 Accent 1" w:semiHidden="0" w:uiPriority="64" w:unhideWhenUsed="0"/>
-    <w:lsdException w:name="Medium List 1 Accent 1" w:semiHidden="0" w:uiPriority="65" w:unhideWhenUsed="0"/>
-    <w:lsdException w:name="Revision" w:uiPriority="99" w:unhideWhenUsed="0"/>
+    <w:lsdException w:name="Placeholder Text" w:uiPriority="99"/>
+    <w:lsdException w:name="No Spacing" w:uiPriority="99"/>
+    <w:lsdException w:name="Light Shading" w:uiPriority="99"/>
+    <w:lsdException w:name="Light List" w:uiPriority="99"/>
+    <w:lsdException w:name="Light Grid" w:uiPriority="99"/>
+    <w:lsdException w:name="Medium Shading 1" w:uiPriority="99"/>
+    <w:lsdException w:name="Medium Shading 2" w:uiPriority="99"/>
+    <w:lsdException w:name="Medium List 1" w:uiPriority="99"/>
+    <w:lsdException w:name="Medium List 2" w:uiPriority="99"/>
+    <w:lsdException w:name="Medium Grid 1" w:uiPriority="99"/>
+    <w:lsdException w:name="Medium Grid 2" w:uiPriority="99"/>
+    <w:lsdException w:name="Medium Grid 3" w:uiPriority="99"/>
+    <w:lsdException w:name="Dark List" w:uiPriority="99"/>
+    <w:lsdException w:name="Colorful Shading" w:uiPriority="99"/>
+    <w:lsdException w:name="Colorful List" w:uiPriority="99"/>
+    <w:lsdException w:name="Colorful Grid" w:uiPriority="99"/>
+    <w:lsdException w:name="Light Shading Accent 1" w:uiPriority="99"/>
+    <w:lsdException w:name="Light List Accent 1" w:uiPriority="99"/>
+    <w:lsdException w:name="Light Grid Accent 1" w:uiPriority="99"/>
+    <w:lsdException w:name="Medium Shading 1 Accent 1" w:uiPriority="99"/>
+    <w:lsdException w:name="Medium Shading 2 Accent 1" w:uiPriority="99"/>
+    <w:lsdException w:name="Medium List 1 Accent 1" w:uiPriority="99"/>
+    <w:lsdException w:name="Revision" w:uiPriority="99"/>
     <w:lsdException w:name="List Paragraph" w:semiHidden="0" w:uiPriority="34" w:unhideWhenUsed="0" w:qFormat="1"/>
-    <w:lsdException w:name="Quote" w:semiHidden="0" w:uiPriority="29" w:unhideWhenUsed="0" w:qFormat="1"/>
-    <w:lsdException w:name="Intense Quote" w:semiHidden="0" w:uiPriority="30" w:unhideWhenUsed="0" w:qFormat="1"/>
-    <w:lsdException w:name="Medium List 2 Accent 1" w:semiHidden="0" w:uiPriority="66" w:unhideWhenUsed="0"/>
-    <w:lsdException w:name="Medium Grid 1 Accent 1" w:semiHidden="0" w:uiPriority="67" w:unhideWhenUsed="0"/>
-    <w:lsdException w:name="Medium Grid 2 Accent 1" w:semiHidden="0" w:uiPriority="68" w:unhideWhenUsed="0"/>
-    <w:lsdException w:name="Medium Grid 3 Accent 1" w:semiHidden="0" w:uiPriority="69" w:unhideWhenUsed="0"/>
-    <w:lsdException w:name="Dark List Accent 1" w:semiHidden="0" w:uiPriority="70" w:unhideWhenUsed="0"/>
-    <w:lsdException w:name="Colorful Shading Accent 1" w:semiHidden="0" w:uiPriority="71" w:unhideWhenUsed="0"/>
-    <w:lsdException w:name="Colorful List Accent 1" w:semiHidden="0" w:uiPriority="72" w:unhideWhenUsed="0"/>
-    <w:lsdException w:name="Colorful Grid Accent 1" w:semiHidden="0" w:uiPriority="73" w:unhideWhenUsed="0"/>
-    <w:lsdException w:name="Light Shading Accent 2" w:semiHidden="0" w:uiPriority="60" w:unhideWhenUsed="0"/>
-    <w:lsdException w:name="Light List Accent 2" w:semiHidden="0" w:uiPriority="61" w:unhideWhenUsed="0"/>
-    <w:lsdException w:name="Light Grid Accent 2" w:semiHidden="0" w:uiPriority="62" w:unhideWhenUsed="0"/>
-    <w:lsdException w:name="Medium Shading 1 Accent 2" w:semiHidden="0" w:uiPriority="63" w:unhideWhenUsed="0"/>
-    <w:lsdException w:name="Medium Shading 2 Accent 2" w:semiHidden="0" w:uiPriority="64" w:unhideWhenUsed="0"/>
-    <w:lsdException w:name="Medium List 1 Accent 2" w:semiHidden="0" w:uiPriority="65" w:unhideWhenUsed="0"/>
-    <w:lsdException w:name="Medium List 2 Accent 2" w:semiHidden="0" w:uiPriority="66" w:unhideWhenUsed="0"/>
-    <w:lsdException w:name="Medium Grid 1 Accent 2" w:semiHidden="0" w:uiPriority="67" w:unhideWhenUsed="0"/>
-    <w:lsdException w:name="Medium Grid 2 Accent 2" w:semiHidden="0" w:uiPriority="68" w:unhideWhenUsed="0"/>
-    <w:lsdException w:name="Medium Grid 3 Accent 2" w:semiHidden="0" w:uiPriority="69" w:unhideWhenUsed="0"/>
-    <w:lsdException w:name="Dark List Accent 2" w:semiHidden="0" w:uiPriority="70" w:unhideWhenUsed="0"/>
-    <w:lsdException w:name="Colorful Shading Accent 2" w:semiHidden="0" w:uiPriority="71" w:unhideWhenUsed="0"/>
-    <w:lsdException w:name="Colorful List Accent 2" w:semiHidden="0" w:uiPriority="72" w:unhideWhenUsed="0"/>
-    <w:lsdException w:name="Colorful Grid Accent 2" w:semiHidden="0" w:uiPriority="73" w:unhideWhenUsed="0"/>
-    <w:lsdException w:name="Light Shading Accent 3" w:semiHidden="0" w:uiPriority="60" w:unhideWhenUsed="0"/>
-    <w:lsdException w:name="Light List Accent 3" w:semiHidden="0" w:uiPriority="61" w:unhideWhenUsed="0"/>
-    <w:lsdException w:name="Light Grid Accent 3" w:semiHidden="0" w:uiPriority="62" w:unhideWhenUsed="0"/>
-    <w:lsdException w:name="Medium Shading 1 Accent 3" w:semiHidden="0" w:uiPriority="63" w:unhideWhenUsed="0"/>
-    <w:lsdException w:name="Medium Shading 2 Accent 3" w:semiHidden="0" w:uiPriority="64" w:unhideWhenUsed="0"/>
-    <w:lsdException w:name="Medium List 1 Accent 3" w:semiHidden="0" w:uiPriority="65" w:unhideWhenUsed="0"/>
-    <w:lsdException w:name="Medium List 2 Accent 3" w:semiHidden="0" w:uiPriority="66" w:unhideWhenUsed="0"/>
-    <w:lsdException w:name="Medium Grid 1 Accent 3" w:semiHidden="0" w:uiPriority="67" w:unhideWhenUsed="0"/>
-    <w:lsdException w:name="Medium Grid 2 Accent 3" w:semiHidden="0" w:uiPriority="68" w:unhideWhenUsed="0"/>
-    <w:lsdException w:name="Medium Grid 3 Accent 3" w:semiHidden="0" w:uiPriority="69" w:unhideWhenUsed="0"/>
-    <w:lsdException w:name="Dark List Accent 3" w:semiHidden="0" w:uiPriority="70" w:unhideWhenUsed="0"/>
-    <w:lsdException w:name="Colorful Shading Accent 3" w:semiHidden="0" w:uiPriority="71" w:unhideWhenUsed="0"/>
-    <w:lsdException w:name="Colorful List Accent 3" w:semiHidden="0" w:uiPriority="72" w:unhideWhenUsed="0"/>
-    <w:lsdException w:name="Colorful Grid Accent 3" w:semiHidden="0" w:uiPriority="73" w:unhideWhenUsed="0"/>
-    <w:lsdException w:name="Light Shading Accent 4" w:semiHidden="0" w:uiPriority="60" w:unhideWhenUsed="0"/>
-    <w:lsdException w:name="Light List Accent 4" w:semiHidden="0" w:uiPriority="61" w:unhideWhenUsed="0"/>
-    <w:lsdException w:name="Light Grid Accent 4" w:semiHidden="0" w:uiPriority="62" w:unhideWhenUsed="0"/>
-    <w:lsdException w:name="Medium Shading 1 Accent 4" w:semiHidden="0" w:uiPriority="63" w:unhideWhenUsed="0"/>
-    <w:lsdException w:name="Medium Shading 2 Accent 4" w:semiHidden="0" w:uiPriority="64" w:unhideWhenUsed="0"/>
-    <w:lsdException w:name="Medium List 1 Accent 4" w:semiHidden="0" w:uiPriority="65" w:unhideWhenUsed="0"/>
-    <w:lsdException w:name="Medium List 2 Accent 4" w:semiHidden="0" w:uiPriority="66" w:unhideWhenUsed="0"/>
-    <w:lsdException w:name="Medium Grid 1 Accent 4" w:semiHidden="0" w:uiPriority="67" w:unhideWhenUsed="0"/>
-    <w:lsdException w:name="Medium Grid 2 Accent 4" w:semiHidden="0" w:uiPriority="68" w:unhideWhenUsed="0"/>
-    <w:lsdException w:name="Medium Grid 3 Accent 4" w:semiHidden="0" w:uiPriority="69" w:unhideWhenUsed="0"/>
-    <w:lsdException w:name="Dark List Accent 4" w:semiHidden="0" w:uiPriority="70" w:unhideWhenUsed="0"/>
-    <w:lsdException w:name="Colorful Shading Accent 4" w:semiHidden="0" w:uiPriority="71" w:unhideWhenUsed="0"/>
-    <w:lsdException w:name="Colorful List Accent 4" w:semiHidden="0" w:uiPriority="72" w:unhideWhenUsed="0"/>
-    <w:lsdException w:name="Colorful Grid Accent 4" w:semiHidden="0" w:uiPriority="73" w:unhideWhenUsed="0"/>
-    <w:lsdException w:name="Light Shading Accent 5" w:semiHidden="0" w:uiPriority="60" w:unhideWhenUsed="0"/>
-    <w:lsdException w:name="Light List Accent 5" w:semiHidden="0" w:uiPriority="61" w:unhideWhenUsed="0"/>
-    <w:lsdException w:name="Light Grid Accent 5" w:semiHidden="0" w:uiPriority="62" w:unhideWhenUsed="0"/>
-    <w:lsdException w:name="Medium Shading 1 Accent 5" w:semiHidden="0" w:uiPriority="63" w:unhideWhenUsed="0"/>
-    <w:lsdException w:name="Medium Shading 2 Accent 5" w:semiHidden="0" w:uiPriority="64" w:unhideWhenUsed="0"/>
-    <w:lsdException w:name="Medium List 1 Accent 5" w:semiHidden="0" w:uiPriority="65" w:unhideWhenUsed="0"/>
-    <w:lsdException w:name="Medium List 2 Accent 5" w:semiHidden="0" w:uiPriority="66" w:unhideWhenUsed="0"/>
-    <w:lsdException w:name="Medium Grid 1 Accent 5" w:semiHidden="0" w:uiPriority="67" w:unhideWhenUsed="0"/>
-    <w:lsdException w:name="Medium Grid 2 Accent 5" w:semiHidden="0" w:uiPriority="68" w:unhideWhenUsed="0"/>
-    <w:lsdException w:name="Medium Grid 3 Accent 5" w:semiHidden="0" w:uiPriority="69" w:unhideWhenUsed="0"/>
-    <w:lsdException w:name="Dark List Accent 5" w:semiHidden="0" w:uiPriority="70" w:unhideWhenUsed="0"/>
-    <w:lsdException w:name="Colorful Shading Accent 5" w:semiHidden="0" w:uiPriority="71" w:unhideWhenUsed="0"/>
-    <w:lsdException w:name="Colorful List Accent 5" w:semiHidden="0" w:uiPriority="72" w:unhideWhenUsed="0"/>
-    <w:lsdException w:name="Colorful Grid Accent 5" w:semiHidden="0" w:uiPriority="73" w:unhideWhenUsed="0"/>
-    <w:lsdException w:name="Light Shading Accent 6" w:semiHidden="0" w:uiPriority="60" w:unhideWhenUsed="0"/>
-    <w:lsdException w:name="Light List Accent 6" w:semiHidden="0" w:uiPriority="61" w:unhideWhenUsed="0"/>
-    <w:lsdException w:name="Light Grid Accent 6" w:semiHidden="0" w:uiPriority="62" w:unhideWhenUsed="0"/>
-    <w:lsdException w:name="Medium Shading 1 Accent 6" w:semiHidden="0" w:uiPriority="63" w:unhideWhenUsed="0"/>
-    <w:lsdException w:name="Medium Shading 2 Accent 6" w:semiHidden="0" w:uiPriority="64" w:unhideWhenUsed="0"/>
-    <w:lsdException w:name="Medium List 1 Accent 6" w:semiHidden="0" w:uiPriority="65" w:unhideWhenUsed="0"/>
-    <w:lsdException w:name="Medium List 2 Accent 6" w:semiHidden="0" w:uiPriority="66" w:unhideWhenUsed="0"/>
-    <w:lsdException w:name="Medium Grid 1 Accent 6" w:semiHidden="0" w:uiPriority="67" w:unhideWhenUsed="0"/>
-    <w:lsdException w:name="Medium Grid 2 Accent 6" w:semiHidden="0" w:uiPriority="68" w:unhideWhenUsed="0"/>
-    <w:lsdException w:name="Medium Grid 3 Accent 6" w:semiHidden="0" w:uiPriority="69" w:unhideWhenUsed="0"/>
-    <w:lsdException w:name="Dark List Accent 6" w:semiHidden="0" w:uiPriority="70" w:unhideWhenUsed="0"/>
-    <w:lsdException w:name="Colorful Shading Accent 6" w:semiHidden="0" w:uiPriority="71" w:unhideWhenUsed="0"/>
-    <w:lsdException w:name="Colorful List Accent 6" w:semiHidden="0" w:uiPriority="72" w:unhideWhenUsed="0"/>
-    <w:lsdException w:name="Colorful Grid Accent 6" w:semiHidden="0" w:uiPriority="73" w:unhideWhenUsed="0"/>
+    <w:lsdException w:name="Quote" w:uiPriority="99"/>
+    <w:lsdException w:name="Intense Quote" w:uiPriority="99"/>
+    <w:lsdException w:name="Medium List 2 Accent 1" w:uiPriority="99"/>
+    <w:lsdException w:name="Medium Grid 1 Accent 1" w:uiPriority="99"/>
+    <w:lsdException w:name="Medium Grid 2 Accent 1" w:uiPriority="99"/>
+    <w:lsdException w:name="Medium Grid 3 Accent 1" w:uiPriority="99"/>
+    <w:lsdException w:name="Dark List Accent 1" w:uiPriority="99"/>
+    <w:lsdException w:name="Colorful Shading Accent 1" w:uiPriority="99"/>
+    <w:lsdException w:name="Colorful List Accent 1" w:uiPriority="99"/>
+    <w:lsdException w:name="Colorful Grid Accent 1" w:uiPriority="99"/>
+    <w:lsdException w:name="Light Shading Accent 2" w:uiPriority="99"/>
+    <w:lsdException w:name="Light List Accent 2" w:uiPriority="99"/>
+    <w:lsdException w:name="Light Grid Accent 2" w:uiPriority="99"/>
+    <w:lsdException w:name="Medium Shading 1 Accent 2" w:uiPriority="99"/>
+    <w:lsdException w:name="Medium Shading 2 Accent 2" w:uiPriority="99"/>
+    <w:lsdException w:name="Medium List 1 Accent 2" w:uiPriority="99"/>
+    <w:lsdException w:name="Medium List 2 Accent 2" w:uiPriority="99"/>
+    <w:lsdException w:name="Medium Grid 1 Accent 2" w:uiPriority="99"/>
+    <w:lsdException w:name="Medium Grid 2 Accent 2" w:uiPriority="99"/>
+    <w:lsdException w:name="Medium Grid 3 Accent 2" w:uiPriority="99"/>
+    <w:lsdException w:name="Dark List Accent 2" w:uiPriority="99"/>
+    <w:lsdException w:name="Colorful Shading Accent 2" w:uiPriority="99"/>
+    <w:lsdException w:name="Colorful List Accent 2" w:uiPriority="99"/>
+    <w:lsdException w:name="Colorful Grid Accent 2" w:uiPriority="99"/>
+    <w:lsdException w:name="Light Shading Accent 3" w:uiPriority="99"/>
+    <w:lsdException w:name="Light List Accent 3" w:uiPriority="99"/>
+    <w:lsdException w:name="Light Grid Accent 3" w:uiPriority="99"/>
+    <w:lsdException w:name="Medium Shading 1 Accent 3" w:uiPriority="99"/>
+    <w:lsdException w:name="Medium Shading 2 Accent 3" w:uiPriority="99"/>
+    <w:lsdException w:name="Medium List 1 Accent 3" w:uiPriority="99"/>
+    <w:lsdException w:name="Medium List 2 Accent 3" w:uiPriority="99"/>
+    <w:lsdException w:name="Medium Grid 1 Accent 3" w:uiPriority="99"/>
+    <w:lsdException w:name="Medium Grid 2 Accent 3" w:uiPriority="99"/>
+    <w:lsdException w:name="Medium Grid 3 Accent 3" w:uiPriority="99"/>
+    <w:lsdException w:name="Dark List Accent 3" w:uiPriority="99"/>
+    <w:lsdException w:name="Colorful Shading Accent 3" w:uiPriority="99"/>
+    <w:lsdException w:name="Colorful List Accent 3" w:uiPriority="99"/>
+    <w:lsdException w:name="Colorful Grid Accent 3" w:uiPriority="99"/>
+    <w:lsdException w:name="Light Shading Accent 4" w:uiPriority="99"/>
+    <w:lsdException w:name="Light List Accent 4" w:uiPriority="99"/>
+    <w:lsdException w:name="Light Grid Accent 4" w:uiPriority="99"/>
+    <w:lsdException w:name="Medium Shading 1 Accent 4" w:uiPriority="99"/>
+    <w:lsdException w:name="Medium Shading 2 Accent 4" w:uiPriority="99"/>
+    <w:lsdException w:name="Medium List 1 Accent 4" w:uiPriority="99"/>
+    <w:lsdException w:name="Medium List 2 Accent 4" w:uiPriority="99"/>
+    <w:lsdException w:name="Medium Grid 1 Accent 4" w:uiPriority="99"/>
+    <w:lsdException w:name="Medium Grid 2 Accent 4" w:uiPriority="99"/>
+    <w:lsdException w:name="Medium Grid 3 Accent 4" w:uiPriority="99"/>
+    <w:lsdException w:name="Dark List Accent 4" w:uiPriority="99"/>
+    <w:lsdException w:name="Colorful Shading Accent 4" w:uiPriority="99"/>
+    <w:lsdException w:name="Colorful List Accent 4" w:uiPriority="99"/>
+    <w:lsdException w:name="Colorful Grid Accent 4" w:uiPriority="99"/>
+    <w:lsdException w:name="Light Shading Accent 5" w:uiPriority="99"/>
+    <w:lsdException w:name="Light List Accent 5" w:uiPriority="99"/>
+    <w:lsdException w:name="Light Grid Accent 5" w:uiPriority="99"/>
+    <w:lsdException w:name="Medium Shading 1 Accent 5" w:uiPriority="99"/>
+    <w:lsdException w:name="Medium Shading 2 Accent 5" w:uiPriority="99"/>
+    <w:lsdException w:name="Medium List 1 Accent 5" w:uiPriority="99"/>
+    <w:lsdException w:name="Medium List 2 Accent 5" w:uiPriority="99"/>
+    <w:lsdException w:name="Medium Grid 1 Accent 5" w:uiPriority="99"/>
+    <w:lsdException w:name="Medium Grid 2 Accent 5" w:uiPriority="99"/>
+    <w:lsdException w:name="Medium Grid 3 Accent 5" w:uiPriority="99"/>
+    <w:lsdException w:name="Dark List Accent 5" w:uiPriority="99"/>
+    <w:lsdException w:name="Colorful Shading Accent 5" w:uiPriority="99"/>
+    <w:lsdException w:name="Colorful List Accent 5" w:uiPriority="99"/>
+    <w:lsdException w:name="Colorful Grid Accent 5" w:uiPriority="99"/>
+    <w:lsdException w:name="Light Shading Accent 6" w:uiPriority="99"/>
+    <w:lsdException w:name="Light List Accent 6" w:uiPriority="99"/>
+    <w:lsdException w:name="Light Grid Accent 6" w:uiPriority="99"/>
+    <w:lsdException w:name="Medium Shading 1 Accent 6" w:uiPriority="99"/>
+    <w:lsdException w:name="Medium Shading 2 Accent 6" w:uiPriority="99"/>
+    <w:lsdException w:name="Medium List 1 Accent 6" w:uiPriority="99"/>
+    <w:lsdException w:name="Medium List 2 Accent 6" w:uiPriority="99"/>
+    <w:lsdException w:name="Medium Grid 1 Accent 6" w:uiPriority="99"/>
+    <w:lsdException w:name="Medium Grid 2 Accent 6" w:uiPriority="99"/>
+    <w:lsdException w:name="Medium Grid 3 Accent 6" w:uiPriority="99"/>
+    <w:lsdException w:name="Dark List Accent 6" w:uiPriority="99"/>
+    <w:lsdException w:name="Colorful Shading Accent 6" w:uiPriority="99"/>
+    <w:lsdException w:name="Colorful List Accent 6" w:uiPriority="99"/>
+    <w:lsdException w:name="Colorful Grid Accent 6" w:uiPriority="99"/>
     <w:lsdException w:name="Subtle Emphasis" w:semiHidden="0" w:uiPriority="19" w:unhideWhenUsed="0" w:qFormat="1"/>
     <w:lsdException w:name="Intense Emphasis" w:semiHidden="0" w:uiPriority="21" w:unhideWhenUsed="0" w:qFormat="1"/>
     <w:lsdException w:name="Subtle Reference" w:semiHidden="0" w:uiPriority="31" w:unhideWhenUsed="0" w:qFormat="1"/>
@@ -4525,14 +5476,15 @@
   <w:style w:type="paragraph" w:default="1" w:styleId="Normal">
     <w:name w:val="Normal"/>
     <w:qFormat/>
-    <w:rsid w:val="00181A11"/>
+    <w:rPr>
+      <w:rFonts w:eastAsia="Times New Roman"/>
+    </w:rPr>
   </w:style>
   <w:style w:type="paragraph" w:styleId="Ttulo6">
     <w:name w:val="heading 6"/>
     <w:basedOn w:val="Normal"/>
     <w:next w:val="Normal"/>
     <w:qFormat/>
-    <w:rsid w:val="00181A11"/>
     <w:pPr>
       <w:keepNext/>
       <w:jc w:val="center"/>
@@ -4547,7 +5499,6 @@
     <w:basedOn w:val="Normal"/>
     <w:next w:val="Normal"/>
     <w:qFormat/>
-    <w:rsid w:val="00181A11"/>
     <w:pPr>
       <w:keepNext/>
       <w:jc w:val="center"/>
@@ -4562,7 +5513,6 @@
     <w:basedOn w:val="Normal"/>
     <w:next w:val="Normal"/>
     <w:qFormat/>
-    <w:rsid w:val="00181A11"/>
     <w:pPr>
       <w:keepNext/>
       <w:jc w:val="both"/>
@@ -4600,24 +5550,41 @@
     <w:semiHidden/>
     <w:unhideWhenUsed/>
   </w:style>
-  <w:style w:type="paragraph" w:styleId="Textoembloco">
-    <w:name w:val="Block Text"/>
+  <w:style w:type="character" w:styleId="Nmerodelinha">
+    <w:name w:val="line number"/>
+    <w:basedOn w:val="Fontepargpadro"/>
+    <w:semiHidden/>
+    <w:unhideWhenUsed/>
+  </w:style>
+  <w:style w:type="character" w:styleId="Hyperlink">
+    <w:name w:val="Hyperlink"/>
+    <w:basedOn w:val="Fontepargpadro"/>
+    <w:unhideWhenUsed/>
+    <w:rPr>
+      <w:color w:val="0000FF" w:themeColor="hyperlink"/>
+      <w:u w:val="single"/>
+    </w:rPr>
+  </w:style>
+  <w:style w:type="character" w:styleId="Nmerodepgina">
+    <w:name w:val="page number"/>
+    <w:basedOn w:val="Fontepargpadro"/>
+  </w:style>
+  <w:style w:type="paragraph" w:styleId="Corpodetexto">
+    <w:name w:val="Body Text"/>
     <w:basedOn w:val="Normal"/>
-    <w:rsid w:val="00181A11"/>
     <w:pPr>
-      <w:spacing w:line="360" w:lineRule="auto"/>
-      <w:ind w:left="900" w:right="213" w:hanging="540"/>
       <w:jc w:val="both"/>
     </w:pPr>
     <w:rPr>
       <w:sz w:val="24"/>
     </w:rPr>
   </w:style>
-  <w:style w:type="paragraph" w:styleId="Corpodetexto">
-    <w:name w:val="Body Text"/>
+  <w:style w:type="paragraph" w:styleId="Textoembloco">
+    <w:name w:val="Block Text"/>
     <w:basedOn w:val="Normal"/>
-    <w:rsid w:val="00181A11"/>
     <w:pPr>
+      <w:spacing w:line="360" w:lineRule="auto"/>
+      <w:ind w:left="900" w:right="213" w:hanging="540"/>
       <w:jc w:val="both"/>
     </w:pPr>
     <w:rPr>
@@ -4629,7 +5596,6 @@
     <w:basedOn w:val="Normal"/>
     <w:link w:val="CabealhoChar"/>
     <w:uiPriority w:val="99"/>
-    <w:rsid w:val="00181A11"/>
     <w:pPr>
       <w:tabs>
         <w:tab w:val="center" w:pos="4419"/>
@@ -4641,17 +5607,11 @@
       <w:rFonts w:ascii="Arial" w:hAnsi="Arial"/>
     </w:rPr>
   </w:style>
-  <w:style w:type="character" w:styleId="Nmerodepgina">
-    <w:name w:val="page number"/>
-    <w:basedOn w:val="Fontepargpadro"/>
-    <w:rsid w:val="00181A11"/>
-  </w:style>
   <w:style w:type="paragraph" w:styleId="Rodap">
     <w:name w:val="footer"/>
     <w:basedOn w:val="Normal"/>
     <w:link w:val="RodapChar"/>
     <w:uiPriority w:val="99"/>
-    <w:rsid w:val="00F61D13"/>
     <w:pPr>
       <w:tabs>
         <w:tab w:val="center" w:pos="4419"/>
@@ -4659,97 +5619,20 @@
       </w:tabs>
     </w:pPr>
   </w:style>
-  <w:style w:type="paragraph" w:customStyle="1" w:styleId="A-Artigo">
-    <w:name w:val="A-Artigo"/>
-    <w:basedOn w:val="Normal"/>
-    <w:rsid w:val="00F61D13"/>
-    <w:pPr>
-      <w:spacing w:before="240" w:after="120"/>
-      <w:ind w:left="936" w:hanging="936"/>
-      <w:jc w:val="both"/>
-    </w:pPr>
-    <w:rPr>
-      <w:rFonts w:ascii="Arial" w:hAnsi="Arial"/>
-    </w:rPr>
-  </w:style>
-  <w:style w:type="character" w:customStyle="1" w:styleId="CabealhoChar">
-    <w:name w:val="Cabeçalho Char"/>
-    <w:basedOn w:val="Fontepargpadro"/>
-    <w:link w:val="Cabealho"/>
-    <w:uiPriority w:val="99"/>
-    <w:rsid w:val="00E56248"/>
-    <w:rPr>
-      <w:rFonts w:ascii="Arial" w:hAnsi="Arial"/>
-    </w:rPr>
-  </w:style>
   <w:style w:type="paragraph" w:styleId="Textodebalo">
     <w:name w:val="Balloon Text"/>
     <w:basedOn w:val="Normal"/>
     <w:link w:val="TextodebaloChar"/>
-    <w:rsid w:val="00E56248"/>
     <w:rPr>
       <w:rFonts w:ascii="Tahoma" w:hAnsi="Tahoma" w:cs="Tahoma"/>
       <w:sz w:val="16"/>
       <w:szCs w:val="16"/>
     </w:rPr>
   </w:style>
-  <w:style w:type="character" w:customStyle="1" w:styleId="TextodebaloChar">
-    <w:name w:val="Texto de balão Char"/>
-    <w:basedOn w:val="Fontepargpadro"/>
-    <w:link w:val="Textodebalo"/>
-    <w:rsid w:val="00E56248"/>
-    <w:rPr>
-      <w:rFonts w:ascii="Tahoma" w:hAnsi="Tahoma" w:cs="Tahoma"/>
-      <w:sz w:val="16"/>
-      <w:szCs w:val="16"/>
-    </w:rPr>
-  </w:style>
-  <w:style w:type="character" w:customStyle="1" w:styleId="RodapChar">
-    <w:name w:val="Rodapé Char"/>
-    <w:basedOn w:val="Fontepargpadro"/>
-    <w:link w:val="Rodap"/>
-    <w:uiPriority w:val="99"/>
-    <w:rsid w:val="00CD6E37"/>
-  </w:style>
-  <w:style w:type="character" w:styleId="Nmerodelinha">
-    <w:name w:val="line number"/>
-    <w:basedOn w:val="Fontepargpadro"/>
-    <w:semiHidden/>
-    <w:unhideWhenUsed/>
-    <w:rsid w:val="00B33C98"/>
-  </w:style>
-  <w:style w:type="paragraph" w:customStyle="1" w:styleId="Default">
-    <w:name w:val="Default"/>
-    <w:rsid w:val="00F40E81"/>
-    <w:pPr>
-      <w:autoSpaceDE w:val="0"/>
-      <w:autoSpaceDN w:val="0"/>
-      <w:adjustRightInd w:val="0"/>
-    </w:pPr>
-    <w:rPr>
-      <w:rFonts w:ascii="Arial" w:eastAsia="Calibri" w:hAnsi="Arial" w:cs="Arial"/>
-      <w:color w:val="000000"/>
-      <w:sz w:val="24"/>
-      <w:szCs w:val="24"/>
-      <w:lang w:eastAsia="en-US"/>
-    </w:rPr>
-  </w:style>
-  <w:style w:type="paragraph" w:styleId="PargrafodaLista">
-    <w:name w:val="List Paragraph"/>
-    <w:basedOn w:val="Normal"/>
-    <w:uiPriority w:val="34"/>
-    <w:qFormat/>
-    <w:rsid w:val="00F61BFA"/>
-    <w:pPr>
-      <w:ind w:left="720"/>
-      <w:contextualSpacing/>
-    </w:pPr>
-  </w:style>
   <w:style w:type="table" w:styleId="Tabelacomgrade">
     <w:name w:val="Table Grid"/>
     <w:basedOn w:val="Tabelanormal"/>
     <w:uiPriority w:val="39"/>
-    <w:rsid w:val="005B5B83"/>
     <w:rPr>
       <w:rFonts w:asciiTheme="minorHAnsi" w:eastAsiaTheme="minorHAnsi" w:hAnsiTheme="minorHAnsi" w:cstheme="minorBidi"/>
       <w:sz w:val="22"/>
@@ -4774,15 +5657,67 @@
       </w:tblCellMar>
     </w:tblPr>
   </w:style>
-  <w:style w:type="character" w:styleId="Hyperlink">
-    <w:name w:val="Hyperlink"/>
+  <w:style w:type="paragraph" w:customStyle="1" w:styleId="A-Artigo">
+    <w:name w:val="A-Artigo"/>
+    <w:basedOn w:val="Normal"/>
+    <w:pPr>
+      <w:spacing w:before="240" w:after="120"/>
+      <w:ind w:left="936" w:hanging="936"/>
+      <w:jc w:val="both"/>
+    </w:pPr>
+    <w:rPr>
+      <w:rFonts w:ascii="Arial" w:hAnsi="Arial"/>
+    </w:rPr>
+  </w:style>
+  <w:style w:type="character" w:customStyle="1" w:styleId="CabealhoChar">
+    <w:name w:val="Cabeçalho Char"/>
     <w:basedOn w:val="Fontepargpadro"/>
-    <w:unhideWhenUsed/>
-    <w:rsid w:val="00DF2C20"/>
+    <w:link w:val="Cabealho"/>
+    <w:uiPriority w:val="99"/>
     <w:rPr>
-      <w:color w:val="0000FF" w:themeColor="hyperlink"/>
-      <w:u w:val="single"/>
+      <w:rFonts w:ascii="Arial" w:hAnsi="Arial"/>
     </w:rPr>
+  </w:style>
+  <w:style w:type="character" w:customStyle="1" w:styleId="TextodebaloChar">
+    <w:name w:val="Texto de balão Char"/>
+    <w:basedOn w:val="Fontepargpadro"/>
+    <w:link w:val="Textodebalo"/>
+    <w:rPr>
+      <w:rFonts w:ascii="Tahoma" w:hAnsi="Tahoma" w:cs="Tahoma"/>
+      <w:sz w:val="16"/>
+      <w:szCs w:val="16"/>
+    </w:rPr>
+  </w:style>
+  <w:style w:type="character" w:customStyle="1" w:styleId="RodapChar">
+    <w:name w:val="Rodapé Char"/>
+    <w:basedOn w:val="Fontepargpadro"/>
+    <w:link w:val="Rodap"/>
+    <w:uiPriority w:val="99"/>
+  </w:style>
+  <w:style w:type="paragraph" w:customStyle="1" w:styleId="Default">
+    <w:name w:val="Default"/>
+    <w:pPr>
+      <w:autoSpaceDE w:val="0"/>
+      <w:autoSpaceDN w:val="0"/>
+      <w:adjustRightInd w:val="0"/>
+    </w:pPr>
+    <w:rPr>
+      <w:rFonts w:ascii="Arial" w:eastAsia="Calibri" w:hAnsi="Arial" w:cs="Arial"/>
+      <w:color w:val="000000"/>
+      <w:sz w:val="24"/>
+      <w:szCs w:val="24"/>
+      <w:lang w:eastAsia="en-US"/>
+    </w:rPr>
+  </w:style>
+  <w:style w:type="paragraph" w:styleId="PargrafodaLista">
+    <w:name w:val="List Paragraph"/>
+    <w:basedOn w:val="Normal"/>
+    <w:uiPriority w:val="34"/>
+    <w:qFormat/>
+    <w:pPr>
+      <w:ind w:left="720"/>
+      <w:contextualSpacing/>
+    </w:pPr>
   </w:style>
 </w:styles>
 </file>
@@ -4792,7 +5727,7 @@
   <w:docDefaults>
     <w:rPrDefault>
       <w:rPr>
-        <w:rFonts w:ascii="Times New Roman" w:eastAsia="Times New Roman" w:hAnsi="Times New Roman" w:cs="Times New Roman"/>
+        <w:rFonts w:ascii="Times New Roman" w:eastAsia="SimSun" w:hAnsi="Times New Roman" w:cs="Times New Roman"/>
         <w:lang w:val="pt-BR" w:eastAsia="pt-BR" w:bidi="ar-SA"/>
       </w:rPr>
     </w:rPrDefault>
@@ -4805,128 +5740,141 @@
     <w:lsdException w:name="heading 3" w:qFormat="1"/>
     <w:lsdException w:name="heading 4" w:qFormat="1"/>
     <w:lsdException w:name="heading 5" w:qFormat="1"/>
-    <w:lsdException w:name="heading 6" w:qFormat="1"/>
+    <w:lsdException w:name="heading 6" w:semiHidden="0" w:unhideWhenUsed="0" w:qFormat="1"/>
     <w:lsdException w:name="heading 7" w:qFormat="1"/>
-    <w:lsdException w:name="heading 8" w:qFormat="1"/>
-    <w:lsdException w:name="heading 9" w:qFormat="1"/>
-    <w:lsdException w:name="header" w:uiPriority="99"/>
-    <w:lsdException w:name="footer" w:uiPriority="99"/>
+    <w:lsdException w:name="heading 8" w:semiHidden="0" w:unhideWhenUsed="0" w:qFormat="1"/>
+    <w:lsdException w:name="heading 9" w:semiHidden="0" w:unhideWhenUsed="0" w:qFormat="1"/>
+    <w:lsdException w:name="header" w:semiHidden="0" w:uiPriority="99" w:unhideWhenUsed="0"/>
+    <w:lsdException w:name="footer" w:semiHidden="0" w:uiPriority="99" w:unhideWhenUsed="0"/>
     <w:lsdException w:name="caption" w:qFormat="1"/>
+    <w:lsdException w:name="page number" w:semiHidden="0" w:unhideWhenUsed="0"/>
     <w:lsdException w:name="List Bullet" w:semiHidden="0" w:unhideWhenUsed="0"/>
     <w:lsdException w:name="List 3" w:semiHidden="0" w:unhideWhenUsed="0"/>
     <w:lsdException w:name="List 4" w:semiHidden="0" w:unhideWhenUsed="0"/>
     <w:lsdException w:name="Title" w:semiHidden="0" w:unhideWhenUsed="0" w:qFormat="1"/>
+    <w:lsdException w:name="Default Paragraph Font" w:uiPriority="1"/>
+    <w:lsdException w:name="Body Text" w:semiHidden="0" w:unhideWhenUsed="0"/>
     <w:lsdException w:name="Message Header" w:semiHidden="0" w:unhideWhenUsed="0"/>
     <w:lsdException w:name="Subtitle" w:semiHidden="0" w:unhideWhenUsed="0" w:qFormat="1"/>
     <w:lsdException w:name="Salutation" w:semiHidden="0" w:unhideWhenUsed="0"/>
     <w:lsdException w:name="Date" w:semiHidden="0" w:unhideWhenUsed="0"/>
+    <w:lsdException w:name="Block Text" w:semiHidden="0" w:unhideWhenUsed="0"/>
+    <w:lsdException w:name="Hyperlink" w:semiHidden="0"/>
     <w:lsdException w:name="Strong" w:semiHidden="0" w:unhideWhenUsed="0" w:qFormat="1"/>
     <w:lsdException w:name="Emphasis" w:semiHidden="0" w:unhideWhenUsed="0" w:qFormat="1"/>
+    <w:lsdException w:name="HTML Top of Form" w:uiPriority="99"/>
+    <w:lsdException w:name="HTML Bottom of Form" w:uiPriority="99"/>
+    <w:lsdException w:name="Normal Table" w:uiPriority="99"/>
+    <w:lsdException w:name="No List" w:uiPriority="99"/>
+    <w:lsdException w:name="Outline List 1" w:uiPriority="99"/>
+    <w:lsdException w:name="Outline List 2" w:uiPriority="99"/>
+    <w:lsdException w:name="Outline List 3" w:uiPriority="99"/>
+    <w:lsdException w:name="Balloon Text" w:semiHidden="0" w:unhideWhenUsed="0"/>
     <w:lsdException w:name="Table Grid" w:semiHidden="0" w:uiPriority="39" w:unhideWhenUsed="0"/>
-    <w:lsdException w:name="Placeholder Text" w:uiPriority="99" w:unhideWhenUsed="0"/>
-    <w:lsdException w:name="No Spacing" w:semiHidden="0" w:uiPriority="1" w:unhideWhenUsed="0" w:qFormat="1"/>
-    <w:lsdException w:name="Light Shading" w:semiHidden="0" w:uiPriority="60" w:unhideWhenUsed="0"/>
-    <w:lsdException w:name="Light List" w:semiHidden="0" w:uiPriority="61" w:unhideWhenUsed="0"/>
-    <w:lsdException w:name="Light Grid" w:semiHidden="0" w:uiPriority="62" w:unhideWhenUsed="0"/>
-    <w:lsdException w:name="Medium Shading 1" w:semiHidden="0" w:uiPriority="63" w:unhideWhenUsed="0"/>
-    <w:lsdException w:name="Medium Shading 2" w:semiHidden="0" w:uiPriority="64" w:unhideWhenUsed="0"/>
-    <w:lsdException w:name="Medium List 1" w:semiHidden="0" w:uiPriority="65" w:unhideWhenUsed="0"/>
-    <w:lsdException w:name="Medium List 2" w:semiHidden="0" w:uiPriority="66" w:unhideWhenUsed="0"/>
-    <w:lsdException w:name="Medium Grid 1" w:semiHidden="0" w:uiPriority="67" w:unhideWhenUsed="0"/>
-    <w:lsdException w:name="Medium Grid 2" w:semiHidden="0" w:uiPriority="68" w:unhideWhenUsed="0"/>
-    <w:lsdException w:name="Medium Grid 3" w:semiHidden="0" w:uiPriority="69" w:unhideWhenUsed="0"/>
-    <w:lsdException w:name="Dark List" w:semiHidden="0" w:uiPriority="70" w:unhideWhenUsed="0"/>
-    <w:lsdException w:name="Colorful Shading" w:semiHidden="0" w:uiPriority="71" w:unhideWhenUsed="0"/>
-    <w:lsdException w:name="Colorful List" w:semiHidden="0" w:uiPriority="72" w:unhideWhenUsed="0"/>
-    <w:lsdException w:name="Colorful Grid" w:semiHidden="0" w:uiPriority="73" w:unhideWhenUsed="0"/>
-    <w:lsdException w:name="Light Shading Accent 1" w:semiHidden="0" w:uiPriority="60" w:unhideWhenUsed="0"/>
-    <w:lsdException w:name="Light List Accent 1" w:semiHidden="0" w:uiPriority="61" w:unhideWhenUsed="0"/>
-    <w:lsdException w:name="Light Grid Accent 1" w:semiHidden="0" w:uiPriority="62" w:unhideWhenUsed="0"/>
-    <w:lsdException w:name="Medium Shading 1 Accent 1" w:semiHidden="0" w:uiPriority="63" w:unhideWhenUsed="0"/>
-    <w:lsdException w:name="Medium Shading 2 Accent 1" w:semiHidden="0" w:uiPriority="64" w:unhideWhenUsed="0"/>
-    <w:lsdException w:name="Medium List 1 Accent 1" w:semiHidden="0" w:uiPriority="65" w:unhideWhenUsed="0"/>
-    <w:lsdException w:name="Revision" w:uiPriority="99" w:unhideWhenUsed="0"/>
+    <w:lsdException w:name="Placeholder Text" w:uiPriority="99"/>
+    <w:lsdException w:name="No Spacing" w:uiPriority="99"/>
+    <w:lsdException w:name="Light Shading" w:uiPriority="99"/>
+    <w:lsdException w:name="Light List" w:uiPriority="99"/>
+    <w:lsdException w:name="Light Grid" w:uiPriority="99"/>
+    <w:lsdException w:name="Medium Shading 1" w:uiPriority="99"/>
+    <w:lsdException w:name="Medium Shading 2" w:uiPriority="99"/>
+    <w:lsdException w:name="Medium List 1" w:uiPriority="99"/>
+    <w:lsdException w:name="Medium List 2" w:uiPriority="99"/>
+    <w:lsdException w:name="Medium Grid 1" w:uiPriority="99"/>
+    <w:lsdException w:name="Medium Grid 2" w:uiPriority="99"/>
+    <w:lsdException w:name="Medium Grid 3" w:uiPriority="99"/>
+    <w:lsdException w:name="Dark List" w:uiPriority="99"/>
+    <w:lsdException w:name="Colorful Shading" w:uiPriority="99"/>
+    <w:lsdException w:name="Colorful List" w:uiPriority="99"/>
+    <w:lsdException w:name="Colorful Grid" w:uiPriority="99"/>
+    <w:lsdException w:name="Light Shading Accent 1" w:uiPriority="99"/>
+    <w:lsdException w:name="Light List Accent 1" w:uiPriority="99"/>
+    <w:lsdException w:name="Light Grid Accent 1" w:uiPriority="99"/>
+    <w:lsdException w:name="Medium Shading 1 Accent 1" w:uiPriority="99"/>
+    <w:lsdException w:name="Medium Shading 2 Accent 1" w:uiPriority="99"/>
+    <w:lsdException w:name="Medium List 1 Accent 1" w:uiPriority="99"/>
+    <w:lsdException w:name="Revision" w:uiPriority="99"/>
     <w:lsdException w:name="List Paragraph" w:semiHidden="0" w:uiPriority="34" w:unhideWhenUsed="0" w:qFormat="1"/>
-    <w:lsdException w:name="Quote" w:semiHidden="0" w:uiPriority="29" w:unhideWhenUsed="0" w:qFormat="1"/>
-    <w:lsdException w:name="Intense Quote" w:semiHidden="0" w:uiPriority="30" w:unhideWhenUsed="0" w:qFormat="1"/>
-    <w:lsdException w:name="Medium List 2 Accent 1" w:semiHidden="0" w:uiPriority="66" w:unhideWhenUsed="0"/>
-    <w:lsdException w:name="Medium Grid 1 Accent 1" w:semiHidden="0" w:uiPriority="67" w:unhideWhenUsed="0"/>
-    <w:lsdException w:name="Medium Grid 2 Accent 1" w:semiHidden="0" w:uiPriority="68" w:unhideWhenUsed="0"/>
-    <w:lsdException w:name="Medium Grid 3 Accent 1" w:semiHidden="0" w:uiPriority="69" w:unhideWhenUsed="0"/>
-    <w:lsdException w:name="Dark List Accent 1" w:semiHidden="0" w:uiPriority="70" w:unhideWhenUsed="0"/>
-    <w:lsdException w:name="Colorful Shading Accent 1" w:semiHidden="0" w:uiPriority="71" w:unhideWhenUsed="0"/>
-    <w:lsdException w:name="Colorful List Accent 1" w:semiHidden="0" w:uiPriority="72" w:unhideWhenUsed="0"/>
-    <w:lsdException w:name="Colorful Grid Accent 1" w:semiHidden="0" w:uiPriority="73" w:unhideWhenUsed="0"/>
-    <w:lsdException w:name="Light Shading Accent 2" w:semiHidden="0" w:uiPriority="60" w:unhideWhenUsed="0"/>
-    <w:lsdException w:name="Light List Accent 2" w:semiHidden="0" w:uiPriority="61" w:unhideWhenUsed="0"/>
-    <w:lsdException w:name="Light Grid Accent 2" w:semiHidden="0" w:uiPriority="62" w:unhideWhenUsed="0"/>
-    <w:lsdException w:name="Medium Shading 1 Accent 2" w:semiHidden="0" w:uiPriority="63" w:unhideWhenUsed="0"/>
-    <w:lsdException w:name="Medium Shading 2 Accent 2" w:semiHidden="0" w:uiPriority="64" w:unhideWhenUsed="0"/>
-    <w:lsdException w:name="Medium List 1 Accent 2" w:semiHidden="0" w:uiPriority="65" w:unhideWhenUsed="0"/>
-    <w:lsdException w:name="Medium List 2 Accent 2" w:semiHidden="0" w:uiPriority="66" w:unhideWhenUsed="0"/>
-    <w:lsdException w:name="Medium Grid 1 Accent 2" w:semiHidden="0" w:uiPriority="67" w:unhideWhenUsed="0"/>
-    <w:lsdException w:name="Medium Grid 2 Accent 2" w:semiHidden="0" w:uiPriority="68" w:unhideWhenUsed="0"/>
-    <w:lsdException w:name="Medium Grid 3 Accent 2" w:semiHidden="0" w:uiPriority="69" w:unhideWhenUsed="0"/>
-    <w:lsdException w:name="Dark List Accent 2" w:semiHidden="0" w:uiPriority="70" w:unhideWhenUsed="0"/>
-    <w:lsdException w:name="Colorful Shading Accent 2" w:semiHidden="0" w:uiPriority="71" w:unhideWhenUsed="0"/>
-    <w:lsdException w:name="Colorful List Accent 2" w:semiHidden="0" w:uiPriority="72" w:unhideWhenUsed="0"/>
-    <w:lsdException w:name="Colorful Grid Accent 2" w:semiHidden="0" w:uiPriority="73" w:unhideWhenUsed="0"/>
-    <w:lsdException w:name="Light Shading Accent 3" w:semiHidden="0" w:uiPriority="60" w:unhideWhenUsed="0"/>
-    <w:lsdException w:name="Light List Accent 3" w:semiHidden="0" w:uiPriority="61" w:unhideWhenUsed="0"/>
-    <w:lsdException w:name="Light Grid Accent 3" w:semiHidden="0" w:uiPriority="62" w:unhideWhenUsed="0"/>
-    <w:lsdException w:name="Medium Shading 1 Accent 3" w:semiHidden="0" w:uiPriority="63" w:unhideWhenUsed="0"/>
-    <w:lsdException w:name="Medium Shading 2 Accent 3" w:semiHidden="0" w:uiPriority="64" w:unhideWhenUsed="0"/>
-    <w:lsdException w:name="Medium List 1 Accent 3" w:semiHidden="0" w:uiPriority="65" w:unhideWhenUsed="0"/>
-    <w:lsdException w:name="Medium List 2 Accent 3" w:semiHidden="0" w:uiPriority="66" w:unhideWhenUsed="0"/>
-    <w:lsdException w:name="Medium Grid 1 Accent 3" w:semiHidden="0" w:uiPriority="67" w:unhideWhenUsed="0"/>
-    <w:lsdException w:name="Medium Grid 2 Accent 3" w:semiHidden="0" w:uiPriority="68" w:unhideWhenUsed="0"/>
-    <w:lsdException w:name="Medium Grid 3 Accent 3" w:semiHidden="0" w:uiPriority="69" w:unhideWhenUsed="0"/>
-    <w:lsdException w:name="Dark List Accent 3" w:semiHidden="0" w:uiPriority="70" w:unhideWhenUsed="0"/>
-    <w:lsdException w:name="Colorful Shading Accent 3" w:semiHidden="0" w:uiPriority="71" w:unhideWhenUsed="0"/>
-    <w:lsdException w:name="Colorful List Accent 3" w:semiHidden="0" w:uiPriority="72" w:unhideWhenUsed="0"/>
-    <w:lsdException w:name="Colorful Grid Accent 3" w:semiHidden="0" w:uiPriority="73" w:unhideWhenUsed="0"/>
-    <w:lsdException w:name="Light Shading Accent 4" w:semiHidden="0" w:uiPriority="60" w:unhideWhenUsed="0"/>
-    <w:lsdException w:name="Light List Accent 4" w:semiHidden="0" w:uiPriority="61" w:unhideWhenUsed="0"/>
-    <w:lsdException w:name="Light Grid Accent 4" w:semiHidden="0" w:uiPriority="62" w:unhideWhenUsed="0"/>
-    <w:lsdException w:name="Medium Shading 1 Accent 4" w:semiHidden="0" w:uiPriority="63" w:unhideWhenUsed="0"/>
-    <w:lsdException w:name="Medium Shading 2 Accent 4" w:semiHidden="0" w:uiPriority="64" w:unhideWhenUsed="0"/>
-    <w:lsdException w:name="Medium List 1 Accent 4" w:semiHidden="0" w:uiPriority="65" w:unhideWhenUsed="0"/>
-    <w:lsdException w:name="Medium List 2 Accent 4" w:semiHidden="0" w:uiPriority="66" w:unhideWhenUsed="0"/>
-    <w:lsdException w:name="Medium Grid 1 Accent 4" w:semiHidden="0" w:uiPriority="67" w:unhideWhenUsed="0"/>
-    <w:lsdException w:name="Medium Grid 2 Accent 4" w:semiHidden="0" w:uiPriority="68" w:unhideWhenUsed="0"/>
-    <w:lsdException w:name="Medium Grid 3 Accent 4" w:semiHidden="0" w:uiPriority="69" w:unhideWhenUsed="0"/>
-    <w:lsdException w:name="Dark List Accent 4" w:semiHidden="0" w:uiPriority="70" w:unhideWhenUsed="0"/>
-    <w:lsdException w:name="Colorful Shading Accent 4" w:semiHidden="0" w:uiPriority="71" w:unhideWhenUsed="0"/>
-    <w:lsdException w:name="Colorful List Accent 4" w:semiHidden="0" w:uiPriority="72" w:unhideWhenUsed="0"/>
-    <w:lsdException w:name="Colorful Grid Accent 4" w:semiHidden="0" w:uiPriority="73" w:unhideWhenUsed="0"/>
-    <w:lsdException w:name="Light Shading Accent 5" w:semiHidden="0" w:uiPriority="60" w:unhideWhenUsed="0"/>
-    <w:lsdException w:name="Light List Accent 5" w:semiHidden="0" w:uiPriority="61" w:unhideWhenUsed="0"/>
-    <w:lsdException w:name="Light Grid Accent 5" w:semiHidden="0" w:uiPriority="62" w:unhideWhenUsed="0"/>
-    <w:lsdException w:name="Medium Shading 1 Accent 5" w:semiHidden="0" w:uiPriority="63" w:unhideWhenUsed="0"/>
-    <w:lsdException w:name="Medium Shading 2 Accent 5" w:semiHidden="0" w:uiPriority="64" w:unhideWhenUsed="0"/>
-    <w:lsdException w:name="Medium List 1 Accent 5" w:semiHidden="0" w:uiPriority="65" w:unhideWhenUsed="0"/>
-    <w:lsdException w:name="Medium List 2 Accent 5" w:semiHidden="0" w:uiPriority="66" w:unhideWhenUsed="0"/>
-    <w:lsdException w:name="Medium Grid 1 Accent 5" w:semiHidden="0" w:uiPriority="67" w:unhideWhenUsed="0"/>
-    <w:lsdException w:name="Medium Grid 2 Accent 5" w:semiHidden="0" w:uiPriority="68" w:unhideWhenUsed="0"/>
-    <w:lsdException w:name="Medium Grid 3 Accent 5" w:semiHidden="0" w:uiPriority="69" w:unhideWhenUsed="0"/>
-    <w:lsdException w:name="Dark List Accent 5" w:semiHidden="0" w:uiPriority="70" w:unhideWhenUsed="0"/>
-    <w:lsdException w:name="Colorful Shading Accent 5" w:semiHidden="0" w:uiPriority="71" w:unhideWhenUsed="0"/>
-    <w:lsdException w:name="Colorful List Accent 5" w:semiHidden="0" w:uiPriority="72" w:unhideWhenUsed="0"/>
-    <w:lsdException w:name="Colorful Grid Accent 5" w:semiHidden="0" w:uiPriority="73" w:unhideWhenUsed="0"/>
-    <w:lsdException w:name="Light Shading Accent 6" w:semiHidden="0" w:uiPriority="60" w:unhideWhenUsed="0"/>
-    <w:lsdException w:name="Light List Accent 6" w:semiHidden="0" w:uiPriority="61" w:unhideWhenUsed="0"/>
-    <w:lsdException w:name="Light Grid Accent 6" w:semiHidden="0" w:uiPriority="62" w:unhideWhenUsed="0"/>
-    <w:lsdException w:name="Medium Shading 1 Accent 6" w:semiHidden="0" w:uiPriority="63" w:unhideWhenUsed="0"/>
-    <w:lsdException w:name="Medium Shading 2 Accent 6" w:semiHidden="0" w:uiPriority="64" w:unhideWhenUsed="0"/>
-    <w:lsdException w:name="Medium List 1 Accent 6" w:semiHidden="0" w:uiPriority="65" w:unhideWhenUsed="0"/>
-    <w:lsdException w:name="Medium List 2 Accent 6" w:semiHidden="0" w:uiPriority="66" w:unhideWhenUsed="0"/>
-    <w:lsdException w:name="Medium Grid 1 Accent 6" w:semiHidden="0" w:uiPriority="67" w:unhideWhenUsed="0"/>
-    <w:lsdException w:name="Medium Grid 2 Accent 6" w:semiHidden="0" w:uiPriority="68" w:unhideWhenUsed="0"/>
-    <w:lsdException w:name="Medium Grid 3 Accent 6" w:semiHidden="0" w:uiPriority="69" w:unhideWhenUsed="0"/>
-    <w:lsdException w:name="Dark List Accent 6" w:semiHidden="0" w:uiPriority="70" w:unhideWhenUsed="0"/>
-    <w:lsdException w:name="Colorful Shading Accent 6" w:semiHidden="0" w:uiPriority="71" w:unhideWhenUsed="0"/>
-    <w:lsdException w:name="Colorful List Accent 6" w:semiHidden="0" w:uiPriority="72" w:unhideWhenUsed="0"/>
-    <w:lsdException w:name="Colorful Grid Accent 6" w:semiHidden="0" w:uiPriority="73" w:unhideWhenUsed="0"/>
+    <w:lsdException w:name="Quote" w:uiPriority="99"/>
+    <w:lsdException w:name="Intense Quote" w:uiPriority="99"/>
+    <w:lsdException w:name="Medium List 2 Accent 1" w:uiPriority="99"/>
+    <w:lsdException w:name="Medium Grid 1 Accent 1" w:uiPriority="99"/>
+    <w:lsdException w:name="Medium Grid 2 Accent 1" w:uiPriority="99"/>
+    <w:lsdException w:name="Medium Grid 3 Accent 1" w:uiPriority="99"/>
+    <w:lsdException w:name="Dark List Accent 1" w:uiPriority="99"/>
+    <w:lsdException w:name="Colorful Shading Accent 1" w:uiPriority="99"/>
+    <w:lsdException w:name="Colorful List Accent 1" w:uiPriority="99"/>
+    <w:lsdException w:name="Colorful Grid Accent 1" w:uiPriority="99"/>
+    <w:lsdException w:name="Light Shading Accent 2" w:uiPriority="99"/>
+    <w:lsdException w:name="Light List Accent 2" w:uiPriority="99"/>
+    <w:lsdException w:name="Light Grid Accent 2" w:uiPriority="99"/>
+    <w:lsdException w:name="Medium Shading 1 Accent 2" w:uiPriority="99"/>
+    <w:lsdException w:name="Medium Shading 2 Accent 2" w:uiPriority="99"/>
+    <w:lsdException w:name="Medium List 1 Accent 2" w:uiPriority="99"/>
+    <w:lsdException w:name="Medium List 2 Accent 2" w:uiPriority="99"/>
+    <w:lsdException w:name="Medium Grid 1 Accent 2" w:uiPriority="99"/>
+    <w:lsdException w:name="Medium Grid 2 Accent 2" w:uiPriority="99"/>
+    <w:lsdException w:name="Medium Grid 3 Accent 2" w:uiPriority="99"/>
+    <w:lsdException w:name="Dark List Accent 2" w:uiPriority="99"/>
+    <w:lsdException w:name="Colorful Shading Accent 2" w:uiPriority="99"/>
+    <w:lsdException w:name="Colorful List Accent 2" w:uiPriority="99"/>
+    <w:lsdException w:name="Colorful Grid Accent 2" w:uiPriority="99"/>
+    <w:lsdException w:name="Light Shading Accent 3" w:uiPriority="99"/>
+    <w:lsdException w:name="Light List Accent 3" w:uiPriority="99"/>
+    <w:lsdException w:name="Light Grid Accent 3" w:uiPriority="99"/>
+    <w:lsdException w:name="Medium Shading 1 Accent 3" w:uiPriority="99"/>
+    <w:lsdException w:name="Medium Shading 2 Accent 3" w:uiPriority="99"/>
+    <w:lsdException w:name="Medium List 1 Accent 3" w:uiPriority="99"/>
+    <w:lsdException w:name="Medium List 2 Accent 3" w:uiPriority="99"/>
+    <w:lsdException w:name="Medium Grid 1 Accent 3" w:uiPriority="99"/>
+    <w:lsdException w:name="Medium Grid 2 Accent 3" w:uiPriority="99"/>
+    <w:lsdException w:name="Medium Grid 3 Accent 3" w:uiPriority="99"/>
+    <w:lsdException w:name="Dark List Accent 3" w:uiPriority="99"/>
+    <w:lsdException w:name="Colorful Shading Accent 3" w:uiPriority="99"/>
+    <w:lsdException w:name="Colorful List Accent 3" w:uiPriority="99"/>
+    <w:lsdException w:name="Colorful Grid Accent 3" w:uiPriority="99"/>
+    <w:lsdException w:name="Light Shading Accent 4" w:uiPriority="99"/>
+    <w:lsdException w:name="Light List Accent 4" w:uiPriority="99"/>
+    <w:lsdException w:name="Light Grid Accent 4" w:uiPriority="99"/>
+    <w:lsdException w:name="Medium Shading 1 Accent 4" w:uiPriority="99"/>
+    <w:lsdException w:name="Medium Shading 2 Accent 4" w:uiPriority="99"/>
+    <w:lsdException w:name="Medium List 1 Accent 4" w:uiPriority="99"/>
+    <w:lsdException w:name="Medium List 2 Accent 4" w:uiPriority="99"/>
+    <w:lsdException w:name="Medium Grid 1 Accent 4" w:uiPriority="99"/>
+    <w:lsdException w:name="Medium Grid 2 Accent 4" w:uiPriority="99"/>
+    <w:lsdException w:name="Medium Grid 3 Accent 4" w:uiPriority="99"/>
+    <w:lsdException w:name="Dark List Accent 4" w:uiPriority="99"/>
+    <w:lsdException w:name="Colorful Shading Accent 4" w:uiPriority="99"/>
+    <w:lsdException w:name="Colorful List Accent 4" w:uiPriority="99"/>
+    <w:lsdException w:name="Colorful Grid Accent 4" w:uiPriority="99"/>
+    <w:lsdException w:name="Light Shading Accent 5" w:uiPriority="99"/>
+    <w:lsdException w:name="Light List Accent 5" w:uiPriority="99"/>
+    <w:lsdException w:name="Light Grid Accent 5" w:uiPriority="99"/>
+    <w:lsdException w:name="Medium Shading 1 Accent 5" w:uiPriority="99"/>
+    <w:lsdException w:name="Medium Shading 2 Accent 5" w:uiPriority="99"/>
+    <w:lsdException w:name="Medium List 1 Accent 5" w:uiPriority="99"/>
+    <w:lsdException w:name="Medium List 2 Accent 5" w:uiPriority="99"/>
+    <w:lsdException w:name="Medium Grid 1 Accent 5" w:uiPriority="99"/>
+    <w:lsdException w:name="Medium Grid 2 Accent 5" w:uiPriority="99"/>
+    <w:lsdException w:name="Medium Grid 3 Accent 5" w:uiPriority="99"/>
+    <w:lsdException w:name="Dark List Accent 5" w:uiPriority="99"/>
+    <w:lsdException w:name="Colorful Shading Accent 5" w:uiPriority="99"/>
+    <w:lsdException w:name="Colorful List Accent 5" w:uiPriority="99"/>
+    <w:lsdException w:name="Colorful Grid Accent 5" w:uiPriority="99"/>
+    <w:lsdException w:name="Light Shading Accent 6" w:uiPriority="99"/>
+    <w:lsdException w:name="Light List Accent 6" w:uiPriority="99"/>
+    <w:lsdException w:name="Light Grid Accent 6" w:uiPriority="99"/>
+    <w:lsdException w:name="Medium Shading 1 Accent 6" w:uiPriority="99"/>
+    <w:lsdException w:name="Medium Shading 2 Accent 6" w:uiPriority="99"/>
+    <w:lsdException w:name="Medium List 1 Accent 6" w:uiPriority="99"/>
+    <w:lsdException w:name="Medium List 2 Accent 6" w:uiPriority="99"/>
+    <w:lsdException w:name="Medium Grid 1 Accent 6" w:uiPriority="99"/>
+    <w:lsdException w:name="Medium Grid 2 Accent 6" w:uiPriority="99"/>
+    <w:lsdException w:name="Medium Grid 3 Accent 6" w:uiPriority="99"/>
+    <w:lsdException w:name="Dark List Accent 6" w:uiPriority="99"/>
+    <w:lsdException w:name="Colorful Shading Accent 6" w:uiPriority="99"/>
+    <w:lsdException w:name="Colorful List Accent 6" w:uiPriority="99"/>
+    <w:lsdException w:name="Colorful Grid Accent 6" w:uiPriority="99"/>
     <w:lsdException w:name="Subtle Emphasis" w:semiHidden="0" w:uiPriority="19" w:unhideWhenUsed="0" w:qFormat="1"/>
     <w:lsdException w:name="Intense Emphasis" w:semiHidden="0" w:uiPriority="21" w:unhideWhenUsed="0" w:qFormat="1"/>
     <w:lsdException w:name="Subtle Reference" w:semiHidden="0" w:uiPriority="31" w:unhideWhenUsed="0" w:qFormat="1"/>
@@ -4938,14 +5886,15 @@
   <w:style w:type="paragraph" w:default="1" w:styleId="Normal">
     <w:name w:val="Normal"/>
     <w:qFormat/>
-    <w:rsid w:val="00181A11"/>
+    <w:rPr>
+      <w:rFonts w:eastAsia="Times New Roman"/>
+    </w:rPr>
   </w:style>
   <w:style w:type="paragraph" w:styleId="Ttulo6">
     <w:name w:val="heading 6"/>
     <w:basedOn w:val="Normal"/>
     <w:next w:val="Normal"/>
     <w:qFormat/>
-    <w:rsid w:val="00181A11"/>
     <w:pPr>
       <w:keepNext/>
       <w:jc w:val="center"/>
@@ -4960,7 +5909,6 @@
     <w:basedOn w:val="Normal"/>
     <w:next w:val="Normal"/>
     <w:qFormat/>
-    <w:rsid w:val="00181A11"/>
     <w:pPr>
       <w:keepNext/>
       <w:jc w:val="center"/>
@@ -4975,7 +5923,6 @@
     <w:basedOn w:val="Normal"/>
     <w:next w:val="Normal"/>
     <w:qFormat/>
-    <w:rsid w:val="00181A11"/>
     <w:pPr>
       <w:keepNext/>
       <w:jc w:val="both"/>
@@ -5013,24 +5960,41 @@
     <w:semiHidden/>
     <w:unhideWhenUsed/>
   </w:style>
-  <w:style w:type="paragraph" w:styleId="Textoembloco">
-    <w:name w:val="Block Text"/>
+  <w:style w:type="character" w:styleId="Nmerodelinha">
+    <w:name w:val="line number"/>
+    <w:basedOn w:val="Fontepargpadro"/>
+    <w:semiHidden/>
+    <w:unhideWhenUsed/>
+  </w:style>
+  <w:style w:type="character" w:styleId="Hyperlink">
+    <w:name w:val="Hyperlink"/>
+    <w:basedOn w:val="Fontepargpadro"/>
+    <w:unhideWhenUsed/>
+    <w:rPr>
+      <w:color w:val="0000FF" w:themeColor="hyperlink"/>
+      <w:u w:val="single"/>
+    </w:rPr>
+  </w:style>
+  <w:style w:type="character" w:styleId="Nmerodepgina">
+    <w:name w:val="page number"/>
+    <w:basedOn w:val="Fontepargpadro"/>
+  </w:style>
+  <w:style w:type="paragraph" w:styleId="Corpodetexto">
+    <w:name w:val="Body Text"/>
     <w:basedOn w:val="Normal"/>
-    <w:rsid w:val="00181A11"/>
     <w:pPr>
-      <w:spacing w:line="360" w:lineRule="auto"/>
-      <w:ind w:left="900" w:right="213" w:hanging="540"/>
       <w:jc w:val="both"/>
     </w:pPr>
     <w:rPr>
       <w:sz w:val="24"/>
     </w:rPr>
   </w:style>
-  <w:style w:type="paragraph" w:styleId="Corpodetexto">
-    <w:name w:val="Body Text"/>
+  <w:style w:type="paragraph" w:styleId="Textoembloco">
+    <w:name w:val="Block Text"/>
     <w:basedOn w:val="Normal"/>
-    <w:rsid w:val="00181A11"/>
     <w:pPr>
+      <w:spacing w:line="360" w:lineRule="auto"/>
+      <w:ind w:left="900" w:right="213" w:hanging="540"/>
       <w:jc w:val="both"/>
     </w:pPr>
     <w:rPr>
@@ -5042,7 +6006,6 @@
     <w:basedOn w:val="Normal"/>
     <w:link w:val="CabealhoChar"/>
     <w:uiPriority w:val="99"/>
-    <w:rsid w:val="00181A11"/>
     <w:pPr>
       <w:tabs>
         <w:tab w:val="center" w:pos="4419"/>
@@ -5054,17 +6017,11 @@
       <w:rFonts w:ascii="Arial" w:hAnsi="Arial"/>
     </w:rPr>
   </w:style>
-  <w:style w:type="character" w:styleId="Nmerodepgina">
-    <w:name w:val="page number"/>
-    <w:basedOn w:val="Fontepargpadro"/>
-    <w:rsid w:val="00181A11"/>
-  </w:style>
   <w:style w:type="paragraph" w:styleId="Rodap">
     <w:name w:val="footer"/>
     <w:basedOn w:val="Normal"/>
     <w:link w:val="RodapChar"/>
     <w:uiPriority w:val="99"/>
-    <w:rsid w:val="00F61D13"/>
     <w:pPr>
       <w:tabs>
         <w:tab w:val="center" w:pos="4419"/>
@@ -5072,97 +6029,20 @@
       </w:tabs>
     </w:pPr>
   </w:style>
-  <w:style w:type="paragraph" w:customStyle="1" w:styleId="A-Artigo">
-    <w:name w:val="A-Artigo"/>
-    <w:basedOn w:val="Normal"/>
-    <w:rsid w:val="00F61D13"/>
-    <w:pPr>
-      <w:spacing w:before="240" w:after="120"/>
-      <w:ind w:left="936" w:hanging="936"/>
-      <w:jc w:val="both"/>
-    </w:pPr>
-    <w:rPr>
-      <w:rFonts w:ascii="Arial" w:hAnsi="Arial"/>
-    </w:rPr>
-  </w:style>
-  <w:style w:type="character" w:customStyle="1" w:styleId="CabealhoChar">
-    <w:name w:val="Cabeçalho Char"/>
-    <w:basedOn w:val="Fontepargpadro"/>
-    <w:link w:val="Cabealho"/>
-    <w:uiPriority w:val="99"/>
-    <w:rsid w:val="00E56248"/>
-    <w:rPr>
-      <w:rFonts w:ascii="Arial" w:hAnsi="Arial"/>
-    </w:rPr>
-  </w:style>
   <w:style w:type="paragraph" w:styleId="Textodebalo">
     <w:name w:val="Balloon Text"/>
     <w:basedOn w:val="Normal"/>
     <w:link w:val="TextodebaloChar"/>
-    <w:rsid w:val="00E56248"/>
     <w:rPr>
       <w:rFonts w:ascii="Tahoma" w:hAnsi="Tahoma" w:cs="Tahoma"/>
       <w:sz w:val="16"/>
       <w:szCs w:val="16"/>
     </w:rPr>
   </w:style>
-  <w:style w:type="character" w:customStyle="1" w:styleId="TextodebaloChar">
-    <w:name w:val="Texto de balão Char"/>
-    <w:basedOn w:val="Fontepargpadro"/>
-    <w:link w:val="Textodebalo"/>
-    <w:rsid w:val="00E56248"/>
-    <w:rPr>
-      <w:rFonts w:ascii="Tahoma" w:hAnsi="Tahoma" w:cs="Tahoma"/>
-      <w:sz w:val="16"/>
-      <w:szCs w:val="16"/>
-    </w:rPr>
-  </w:style>
-  <w:style w:type="character" w:customStyle="1" w:styleId="RodapChar">
-    <w:name w:val="Rodapé Char"/>
-    <w:basedOn w:val="Fontepargpadro"/>
-    <w:link w:val="Rodap"/>
-    <w:uiPriority w:val="99"/>
-    <w:rsid w:val="00CD6E37"/>
-  </w:style>
-  <w:style w:type="character" w:styleId="Nmerodelinha">
-    <w:name w:val="line number"/>
-    <w:basedOn w:val="Fontepargpadro"/>
-    <w:semiHidden/>
-    <w:unhideWhenUsed/>
-    <w:rsid w:val="00B33C98"/>
-  </w:style>
-  <w:style w:type="paragraph" w:customStyle="1" w:styleId="Default">
-    <w:name w:val="Default"/>
-    <w:rsid w:val="00F40E81"/>
-    <w:pPr>
-      <w:autoSpaceDE w:val="0"/>
-      <w:autoSpaceDN w:val="0"/>
-      <w:adjustRightInd w:val="0"/>
-    </w:pPr>
-    <w:rPr>
-      <w:rFonts w:ascii="Arial" w:eastAsia="Calibri" w:hAnsi="Arial" w:cs="Arial"/>
-      <w:color w:val="000000"/>
-      <w:sz w:val="24"/>
-      <w:szCs w:val="24"/>
-      <w:lang w:eastAsia="en-US"/>
-    </w:rPr>
-  </w:style>
-  <w:style w:type="paragraph" w:styleId="PargrafodaLista">
-    <w:name w:val="List Paragraph"/>
-    <w:basedOn w:val="Normal"/>
-    <w:uiPriority w:val="34"/>
-    <w:qFormat/>
-    <w:rsid w:val="00F61BFA"/>
-    <w:pPr>
-      <w:ind w:left="720"/>
-      <w:contextualSpacing/>
-    </w:pPr>
-  </w:style>
   <w:style w:type="table" w:styleId="Tabelacomgrade">
     <w:name w:val="Table Grid"/>
     <w:basedOn w:val="Tabelanormal"/>
     <w:uiPriority w:val="39"/>
-    <w:rsid w:val="005B5B83"/>
     <w:rPr>
       <w:rFonts w:asciiTheme="minorHAnsi" w:eastAsiaTheme="minorHAnsi" w:hAnsiTheme="minorHAnsi" w:cstheme="minorBidi"/>
       <w:sz w:val="22"/>
@@ -5187,15 +6067,67 @@
       </w:tblCellMar>
     </w:tblPr>
   </w:style>
-  <w:style w:type="character" w:styleId="Hyperlink">
-    <w:name w:val="Hyperlink"/>
+  <w:style w:type="paragraph" w:customStyle="1" w:styleId="A-Artigo">
+    <w:name w:val="A-Artigo"/>
+    <w:basedOn w:val="Normal"/>
+    <w:pPr>
+      <w:spacing w:before="240" w:after="120"/>
+      <w:ind w:left="936" w:hanging="936"/>
+      <w:jc w:val="both"/>
+    </w:pPr>
+    <w:rPr>
+      <w:rFonts w:ascii="Arial" w:hAnsi="Arial"/>
+    </w:rPr>
+  </w:style>
+  <w:style w:type="character" w:customStyle="1" w:styleId="CabealhoChar">
+    <w:name w:val="Cabeçalho Char"/>
     <w:basedOn w:val="Fontepargpadro"/>
-    <w:unhideWhenUsed/>
-    <w:rsid w:val="00DF2C20"/>
+    <w:link w:val="Cabealho"/>
+    <w:uiPriority w:val="99"/>
     <w:rPr>
-      <w:color w:val="0000FF" w:themeColor="hyperlink"/>
-      <w:u w:val="single"/>
+      <w:rFonts w:ascii="Arial" w:hAnsi="Arial"/>
     </w:rPr>
+  </w:style>
+  <w:style w:type="character" w:customStyle="1" w:styleId="TextodebaloChar">
+    <w:name w:val="Texto de balão Char"/>
+    <w:basedOn w:val="Fontepargpadro"/>
+    <w:link w:val="Textodebalo"/>
+    <w:rPr>
+      <w:rFonts w:ascii="Tahoma" w:hAnsi="Tahoma" w:cs="Tahoma"/>
+      <w:sz w:val="16"/>
+      <w:szCs w:val="16"/>
+    </w:rPr>
+  </w:style>
+  <w:style w:type="character" w:customStyle="1" w:styleId="RodapChar">
+    <w:name w:val="Rodapé Char"/>
+    <w:basedOn w:val="Fontepargpadro"/>
+    <w:link w:val="Rodap"/>
+    <w:uiPriority w:val="99"/>
+  </w:style>
+  <w:style w:type="paragraph" w:customStyle="1" w:styleId="Default">
+    <w:name w:val="Default"/>
+    <w:pPr>
+      <w:autoSpaceDE w:val="0"/>
+      <w:autoSpaceDN w:val="0"/>
+      <w:adjustRightInd w:val="0"/>
+    </w:pPr>
+    <w:rPr>
+      <w:rFonts w:ascii="Arial" w:eastAsia="Calibri" w:hAnsi="Arial" w:cs="Arial"/>
+      <w:color w:val="000000"/>
+      <w:sz w:val="24"/>
+      <w:szCs w:val="24"/>
+      <w:lang w:eastAsia="en-US"/>
+    </w:rPr>
+  </w:style>
+  <w:style w:type="paragraph" w:styleId="PargrafodaLista">
+    <w:name w:val="List Paragraph"/>
+    <w:basedOn w:val="Normal"/>
+    <w:uiPriority w:val="34"/>
+    <w:qFormat/>
+    <w:pPr>
+      <w:ind w:left="720"/>
+      <w:contextualSpacing/>
+    </w:pPr>
   </w:style>
 </w:styles>
 </file>
@@ -5484,12 +6416,6 @@
 </file>
 
 <file path=customXml/item1.xml><?xml version="1.0" encoding="utf-8"?>
-<p:properties xmlns:p="http://schemas.microsoft.com/office/2006/metadata/properties" xmlns:xsi="http://www.w3.org/2001/XMLSchema-instance" xmlns:pc="http://schemas.microsoft.com/office/infopath/2007/PartnerControls">
-  <documentManagement/>
-</p:properties>
-</file>
-
-<file path=customXml/item2.xml><?xml version="1.0" encoding="utf-8"?>
 <?mso-contentType ?>
 <FormTemplates xmlns="http://schemas.microsoft.com/sharepoint/v3/contenttype/forms">
   <Display>DocumentLibraryForm</Display>
@@ -5498,7 +6424,7 @@
 </FormTemplates>
 </file>
 
-<file path=customXml/item3.xml><?xml version="1.0" encoding="utf-8"?>
+<file path=customXml/item2.xml><?xml version="1.0" encoding="utf-8"?>
 <ct:contentTypeSchema xmlns:ct="http://schemas.microsoft.com/office/2006/metadata/contentType" xmlns:ma="http://schemas.microsoft.com/office/2006/metadata/properties/metaAttributes" ct:_="" ma:_="" ma:contentTypeName="Documento" ma:contentTypeID="0x01010039E6FAA79003B54D992A8BA02B84B28D" ma:contentTypeVersion="0" ma:contentTypeDescription="Crie um novo documento." ma:contentTypeScope="" ma:versionID="e35a4da5c32fcb695b9e84ecd4b68c0e">
   <xsd:schema xmlns:xsd="http://www.w3.org/2001/XMLSchema" xmlns:xs="http://www.w3.org/2001/XMLSchema" xmlns:p="http://schemas.microsoft.com/office/2006/metadata/properties" targetNamespace="http://schemas.microsoft.com/office/2006/metadata/properties" ma:root="true" ma:fieldsID="8d2d35cd79d80d3b38601b74d693a05d">
     <xsd:element name="properties">
@@ -5612,20 +6538,17 @@
 </ct:contentTypeSchema>
 </file>
 
+<file path=customXml/item3.xml><?xml version="1.0" encoding="utf-8"?>
+<p:properties xmlns:p="http://schemas.microsoft.com/office/2006/metadata/properties" xmlns:xsi="http://www.w3.org/2001/XMLSchema-instance" xmlns:pc="http://schemas.microsoft.com/office/infopath/2007/PartnerControls">
+  <documentManagement/>
+</p:properties>
+</file>
+
 <file path=customXml/item4.xml><?xml version="1.0" encoding="utf-8"?>
 <ns30:Sources xmlns:w="http://schemas.openxmlformats.org/wordprocessingml/2006/main" xmlns:m="http://schemas.openxmlformats.org/officeDocument/2006/math" xmlns:r="http://schemas.openxmlformats.org/officeDocument/2006/relationships" xmlns:w14="http://schemas.microsoft.com/office/word/2010/wordml" xmlns:wp="http://schemas.openxmlformats.org/drawingml/2006/wordprocessingDrawing" xmlns:a="http://schemas.openxmlformats.org/drawingml/2006/main" xmlns:w15="http://schemas.microsoft.com/office/word/2012/wordml" xmlns:mc="http://schemas.openxmlformats.org/markup-compatibility/2006" xmlns:ns9="http://schemas.openxmlformats.org/schemaLibrary/2006/main" xmlns:wne="http://schemas.microsoft.com/office/word/2006/wordml" xmlns:c="http://schemas.openxmlformats.org/drawingml/2006/chart" xmlns:ns12="http://schemas.openxmlformats.org/drawingml/2006/chartDrawing" xmlns:dgm="http://schemas.openxmlformats.org/drawingml/2006/diagram" xmlns:pic="http://schemas.openxmlformats.org/drawingml/2006/picture" xmlns:xdr="http://schemas.openxmlformats.org/drawingml/2006/spreadsheetDrawing" xmlns:dsp="http://schemas.microsoft.com/office/drawing/2008/diagram" xmlns:ns17="urn:schemas-microsoft-com:office:excel" xmlns:o="urn:schemas-microsoft-com:office:office" xmlns:v="urn:schemas-microsoft-com:vml" xmlns:w10="urn:schemas-microsoft-com:office:word" xmlns:ns21="urn:schemas-microsoft-com:office:powerpoint" xmlns:ns23="http://schemas.microsoft.com/office/2006/coverPageProps" xmlns:odx="http://opendope.org/xpaths" xmlns:odc="http://opendope.org/conditions" xmlns:odq="http://opendope.org/questions" xmlns:oda="http://opendope.org/answers" xmlns:odi="http://opendope.org/components" xmlns:odgm="http://opendope.org/SmartArt/DataHierarchy" xmlns:ns30="http://schemas.openxmlformats.org/officeDocument/2006/bibliography" xmlns:ns31="http://schemas.openxmlformats.org/drawingml/2006/compatibility" xmlns:ns32="http://schemas.openxmlformats.org/drawingml/2006/lockedCanvas" SelectedStyle="\APASixthEditionOfficeOnline.xsl" StyleName="APA"/>
 </file>
 
 <file path=customXml/itemProps1.xml><?xml version="1.0" encoding="utf-8"?>
-<ds:datastoreItem xmlns:ds="http://schemas.openxmlformats.org/officeDocument/2006/customXml" ds:itemID="{AF1C7F2B-8423-4704-AE7B-BE6DA333D889}">
-  <ds:schemaRefs>
-    <ds:schemaRef ds:uri="http://schemas.microsoft.com/office/2006/metadata/properties"/>
-    <ds:schemaRef ds:uri="http://schemas.microsoft.com/office/infopath/2007/PartnerControls"/>
-  </ds:schemaRefs>
-</ds:datastoreItem>
-</file>
-
-<file path=customXml/itemProps2.xml><?xml version="1.0" encoding="utf-8"?>
 <ds:datastoreItem xmlns:ds="http://schemas.openxmlformats.org/officeDocument/2006/customXml" ds:itemID="{F224D525-390A-4AAA-B29B-3E3FDADF698F}">
   <ds:schemaRefs>
     <ds:schemaRef ds:uri="http://schemas.microsoft.com/sharepoint/v3/contenttype/forms"/>
@@ -5633,7 +6556,7 @@
 </ds:datastoreItem>
 </file>
 
-<file path=customXml/itemProps3.xml><?xml version="1.0" encoding="utf-8"?>
+<file path=customXml/itemProps2.xml><?xml version="1.0" encoding="utf-8"?>
 <ds:datastoreItem xmlns:ds="http://schemas.openxmlformats.org/officeDocument/2006/customXml" ds:itemID="{CB77E38F-CB91-481A-B16A-6785FA97E7D7}">
   <ds:schemaRefs>
     <ds:schemaRef ds:uri="http://schemas.microsoft.com/office/2006/metadata/contentType"/>
@@ -5649,8 +6572,17 @@
 </ds:datastoreItem>
 </file>
 
+<file path=customXml/itemProps3.xml><?xml version="1.0" encoding="utf-8"?>
+<ds:datastoreItem xmlns:ds="http://schemas.openxmlformats.org/officeDocument/2006/customXml" ds:itemID="{AF1C7F2B-8423-4704-AE7B-BE6DA333D889}">
+  <ds:schemaRefs>
+    <ds:schemaRef ds:uri="http://schemas.microsoft.com/office/2006/metadata/properties"/>
+    <ds:schemaRef ds:uri="http://schemas.microsoft.com/office/infopath/2007/PartnerControls"/>
+  </ds:schemaRefs>
+</ds:datastoreItem>
+</file>
+
 <file path=customXml/itemProps4.xml><?xml version="1.0" encoding="utf-8"?>
-<ds:datastoreItem xmlns:ds="http://schemas.openxmlformats.org/officeDocument/2006/customXml" ds:itemID="{F0850EF8-7008-4419-9A26-8D1521403E03}">
+<ds:datastoreItem xmlns:ds="http://schemas.openxmlformats.org/officeDocument/2006/customXml" ds:itemID="{286DC601-1D7D-4216-B466-27B1FC3F5EF4}">
   <ds:schemaRefs>
     <ds:schemaRef ds:uri="http://schemas.openxmlformats.org/wordprocessingml/2006/main"/>
     <ds:schemaRef ds:uri="http://schemas.openxmlformats.org/officeDocument/2006/math"/>

</xml_diff>